<commit_message>
fix A->a for first char
</commit_message>
<xml_diff>
--- a/22_SystemSequenceDiagram/22_SystemSequenceDiagram.docx
+++ b/22_SystemSequenceDiagram/22_SystemSequenceDiagram.docx
@@ -1627,8 +1627,6 @@
         <w:t>Đặc tả chức năng thêm phim thành công</w:t>
       </w:r>
       <w:bookmarkEnd w:id="0"/>
-      <w:bookmarkStart w:id="20" w:name="_GoBack"/>
-      <w:bookmarkEnd w:id="20"/>
     </w:p>
     <w:p>
       <w:pPr>
@@ -1641,9 +1639,9 @@
       <w:r>
         <w:drawing>
           <wp:inline distT="0" distB="0" distL="114300" distR="114300">
-            <wp:extent cx="5266690" cy="4408170"/>
-            <wp:effectExtent l="0" t="0" r="6350" b="11430"/>
-            <wp:docPr id="2" name="Picture 1"/>
+            <wp:extent cx="5266690" cy="4379595"/>
+            <wp:effectExtent l="0" t="0" r="6350" b="9525"/>
+            <wp:docPr id="8" name="Picture 2"/>
             <wp:cNvGraphicFramePr>
               <a:graphicFrameLocks xmlns:a="http://schemas.openxmlformats.org/drawingml/2006/main" noChangeAspect="1"/>
             </wp:cNvGraphicFramePr>
@@ -1651,7 +1649,7 @@
               <a:graphicData uri="http://schemas.openxmlformats.org/drawingml/2006/picture">
                 <pic:pic xmlns:pic="http://schemas.openxmlformats.org/drawingml/2006/picture">
                   <pic:nvPicPr>
-                    <pic:cNvPr id="2" name="Picture 1"/>
+                    <pic:cNvPr id="8" name="Picture 2"/>
                     <pic:cNvPicPr>
                       <a:picLocks noChangeAspect="1"/>
                     </pic:cNvPicPr>
@@ -1665,7 +1663,7 @@
                   <pic:spPr>
                     <a:xfrm>
                       <a:off x="0" y="0"/>
-                      <a:ext cx="5266690" cy="4408170"/>
+                      <a:ext cx="5266690" cy="4379595"/>
                     </a:xfrm>
                     <a:prstGeom prst="rect">
                       <a:avLst/>
@@ -1729,9 +1727,9 @@
       <w:r>
         <w:drawing>
           <wp:inline distT="0" distB="0" distL="114300" distR="114300">
-            <wp:extent cx="5267960" cy="4053205"/>
-            <wp:effectExtent l="0" t="0" r="5080" b="635"/>
-            <wp:docPr id="24" name="Picture 21"/>
+            <wp:extent cx="5273675" cy="4222115"/>
+            <wp:effectExtent l="0" t="0" r="14605" b="14605"/>
+            <wp:docPr id="7" name="Picture 1"/>
             <wp:cNvGraphicFramePr>
               <a:graphicFrameLocks xmlns:a="http://schemas.openxmlformats.org/drawingml/2006/main" noChangeAspect="1"/>
             </wp:cNvGraphicFramePr>
@@ -1739,7 +1737,7 @@
               <a:graphicData uri="http://schemas.openxmlformats.org/drawingml/2006/picture">
                 <pic:pic xmlns:pic="http://schemas.openxmlformats.org/drawingml/2006/picture">
                   <pic:nvPicPr>
-                    <pic:cNvPr id="24" name="Picture 21"/>
+                    <pic:cNvPr id="7" name="Picture 1"/>
                     <pic:cNvPicPr>
                       <a:picLocks noChangeAspect="1"/>
                     </pic:cNvPicPr>
@@ -1753,7 +1751,7 @@
                   <pic:spPr>
                     <a:xfrm>
                       <a:off x="0" y="0"/>
-                      <a:ext cx="5267960" cy="4053205"/>
+                      <a:ext cx="5273675" cy="4222115"/>
                     </a:xfrm>
                     <a:prstGeom prst="rect">
                       <a:avLst/>
@@ -1805,9 +1803,9 @@
       <w:r>
         <w:drawing>
           <wp:inline distT="0" distB="0" distL="114300" distR="114300">
-            <wp:extent cx="5268595" cy="3395345"/>
-            <wp:effectExtent l="0" t="0" r="4445" b="3175"/>
-            <wp:docPr id="18" name="Picture 15"/>
+            <wp:extent cx="5268595" cy="3590925"/>
+            <wp:effectExtent l="0" t="0" r="4445" b="5715"/>
+            <wp:docPr id="11" name="Picture 3"/>
             <wp:cNvGraphicFramePr>
               <a:graphicFrameLocks xmlns:a="http://schemas.openxmlformats.org/drawingml/2006/main" noChangeAspect="1"/>
             </wp:cNvGraphicFramePr>
@@ -1815,7 +1813,7 @@
               <a:graphicData uri="http://schemas.openxmlformats.org/drawingml/2006/picture">
                 <pic:pic xmlns:pic="http://schemas.openxmlformats.org/drawingml/2006/picture">
                   <pic:nvPicPr>
-                    <pic:cNvPr id="18" name="Picture 15"/>
+                    <pic:cNvPr id="11" name="Picture 3"/>
                     <pic:cNvPicPr>
                       <a:picLocks noChangeAspect="1"/>
                     </pic:cNvPicPr>
@@ -1829,7 +1827,7 @@
                   <pic:spPr>
                     <a:xfrm>
                       <a:off x="0" y="0"/>
-                      <a:ext cx="5268595" cy="3395345"/>
+                      <a:ext cx="5268595" cy="3590925"/>
                     </a:xfrm>
                     <a:prstGeom prst="rect">
                       <a:avLst/>
@@ -1891,9 +1889,9 @@
       <w:r>
         <w:drawing>
           <wp:inline distT="0" distB="0" distL="114300" distR="114300">
-            <wp:extent cx="5269865" cy="3408680"/>
-            <wp:effectExtent l="0" t="0" r="3175" b="5080"/>
-            <wp:docPr id="13" name="Picture 10"/>
+            <wp:extent cx="5273675" cy="3218815"/>
+            <wp:effectExtent l="0" t="0" r="14605" b="12065"/>
+            <wp:docPr id="13" name="Picture 4"/>
             <wp:cNvGraphicFramePr>
               <a:graphicFrameLocks xmlns:a="http://schemas.openxmlformats.org/drawingml/2006/main" noChangeAspect="1"/>
             </wp:cNvGraphicFramePr>
@@ -1901,7 +1899,7 @@
               <a:graphicData uri="http://schemas.openxmlformats.org/drawingml/2006/picture">
                 <pic:pic xmlns:pic="http://schemas.openxmlformats.org/drawingml/2006/picture">
                   <pic:nvPicPr>
-                    <pic:cNvPr id="13" name="Picture 10"/>
+                    <pic:cNvPr id="13" name="Picture 4"/>
                     <pic:cNvPicPr>
                       <a:picLocks noChangeAspect="1"/>
                     </pic:cNvPicPr>
@@ -1915,7 +1913,7 @@
                   <pic:spPr>
                     <a:xfrm>
                       <a:off x="0" y="0"/>
-                      <a:ext cx="5269865" cy="3408680"/>
+                      <a:ext cx="5273675" cy="3218815"/>
                     </a:xfrm>
                     <a:prstGeom prst="rect">
                       <a:avLst/>
@@ -1959,9 +1957,9 @@
       <w:r>
         <w:drawing>
           <wp:inline distT="0" distB="0" distL="114300" distR="114300">
-            <wp:extent cx="5272405" cy="2969895"/>
-            <wp:effectExtent l="0" t="0" r="635" b="1905"/>
-            <wp:docPr id="22" name="Picture 19"/>
+            <wp:extent cx="5267960" cy="2852420"/>
+            <wp:effectExtent l="0" t="0" r="5080" b="12700"/>
+            <wp:docPr id="18" name="Picture 5"/>
             <wp:cNvGraphicFramePr>
               <a:graphicFrameLocks xmlns:a="http://schemas.openxmlformats.org/drawingml/2006/main" noChangeAspect="1"/>
             </wp:cNvGraphicFramePr>
@@ -1969,7 +1967,7 @@
               <a:graphicData uri="http://schemas.openxmlformats.org/drawingml/2006/picture">
                 <pic:pic xmlns:pic="http://schemas.openxmlformats.org/drawingml/2006/picture">
                   <pic:nvPicPr>
-                    <pic:cNvPr id="22" name="Picture 19"/>
+                    <pic:cNvPr id="18" name="Picture 5"/>
                     <pic:cNvPicPr>
                       <a:picLocks noChangeAspect="1"/>
                     </pic:cNvPicPr>
@@ -1983,7 +1981,7 @@
                   <pic:spPr>
                     <a:xfrm>
                       <a:off x="0" y="0"/>
-                      <a:ext cx="5272405" cy="2969895"/>
+                      <a:ext cx="5267960" cy="2852420"/>
                     </a:xfrm>
                     <a:prstGeom prst="rect">
                       <a:avLst/>
@@ -2033,9 +2031,9 @@
       <w:r>
         <w:drawing>
           <wp:inline distT="0" distB="0" distL="114300" distR="114300">
-            <wp:extent cx="5272405" cy="3461385"/>
-            <wp:effectExtent l="0" t="0" r="635" b="13335"/>
-            <wp:docPr id="23" name="Picture 20"/>
+            <wp:extent cx="5267960" cy="3564890"/>
+            <wp:effectExtent l="0" t="0" r="5080" b="1270"/>
+            <wp:docPr id="22" name="Picture 6"/>
             <wp:cNvGraphicFramePr>
               <a:graphicFrameLocks xmlns:a="http://schemas.openxmlformats.org/drawingml/2006/main" noChangeAspect="1"/>
             </wp:cNvGraphicFramePr>
@@ -2043,7 +2041,7 @@
               <a:graphicData uri="http://schemas.openxmlformats.org/drawingml/2006/picture">
                 <pic:pic xmlns:pic="http://schemas.openxmlformats.org/drawingml/2006/picture">
                   <pic:nvPicPr>
-                    <pic:cNvPr id="23" name="Picture 20"/>
+                    <pic:cNvPr id="22" name="Picture 6"/>
                     <pic:cNvPicPr>
                       <a:picLocks noChangeAspect="1"/>
                     </pic:cNvPicPr>
@@ -2057,7 +2055,7 @@
                   <pic:spPr>
                     <a:xfrm>
                       <a:off x="0" y="0"/>
-                      <a:ext cx="5272405" cy="3461385"/>
+                      <a:ext cx="5267960" cy="3564890"/>
                     </a:xfrm>
                     <a:prstGeom prst="rect">
                       <a:avLst/>
@@ -2611,9 +2609,9 @@
       <w:r>
         <w:drawing>
           <wp:inline distT="0" distB="0" distL="114300" distR="114300">
-            <wp:extent cx="5272405" cy="3429635"/>
-            <wp:effectExtent l="0" t="0" r="635" b="14605"/>
-            <wp:docPr id="21" name="Picture 18"/>
+            <wp:extent cx="5272405" cy="3227705"/>
+            <wp:effectExtent l="0" t="0" r="635" b="3175"/>
+            <wp:docPr id="28" name="Picture 12"/>
             <wp:cNvGraphicFramePr>
               <a:graphicFrameLocks xmlns:a="http://schemas.openxmlformats.org/drawingml/2006/main" noChangeAspect="1"/>
             </wp:cNvGraphicFramePr>
@@ -2621,7 +2619,7 @@
               <a:graphicData uri="http://schemas.openxmlformats.org/drawingml/2006/picture">
                 <pic:pic xmlns:pic="http://schemas.openxmlformats.org/drawingml/2006/picture">
                   <pic:nvPicPr>
-                    <pic:cNvPr id="21" name="Picture 18"/>
+                    <pic:cNvPr id="28" name="Picture 12"/>
                     <pic:cNvPicPr>
                       <a:picLocks noChangeAspect="1"/>
                     </pic:cNvPicPr>
@@ -2635,7 +2633,7 @@
                   <pic:spPr>
                     <a:xfrm>
                       <a:off x="0" y="0"/>
-                      <a:ext cx="5272405" cy="3429635"/>
+                      <a:ext cx="5272405" cy="3227705"/>
                     </a:xfrm>
                     <a:prstGeom prst="rect">
                       <a:avLst/>
@@ -2651,6 +2649,8 @@
           </wp:inline>
         </w:drawing>
       </w:r>
+      <w:bookmarkStart w:id="20" w:name="_GoBack"/>
+      <w:bookmarkEnd w:id="20"/>
     </w:p>
     <w:p>
       <w:pPr>
@@ -2686,9 +2686,9 @@
       <w:r>
         <w:drawing>
           <wp:inline distT="0" distB="0" distL="114300" distR="114300">
-            <wp:extent cx="5273040" cy="4697730"/>
-            <wp:effectExtent l="0" t="0" r="0" b="11430"/>
-            <wp:docPr id="1" name="Picture 1"/>
+            <wp:extent cx="5272405" cy="4816475"/>
+            <wp:effectExtent l="0" t="0" r="635" b="14605"/>
+            <wp:docPr id="23" name="Picture 7"/>
             <wp:cNvGraphicFramePr>
               <a:graphicFrameLocks xmlns:a="http://schemas.openxmlformats.org/drawingml/2006/main" noChangeAspect="1"/>
             </wp:cNvGraphicFramePr>
@@ -2696,7 +2696,7 @@
               <a:graphicData uri="http://schemas.openxmlformats.org/drawingml/2006/picture">
                 <pic:pic xmlns:pic="http://schemas.openxmlformats.org/drawingml/2006/picture">
                   <pic:nvPicPr>
-                    <pic:cNvPr id="1" name="Picture 1"/>
+                    <pic:cNvPr id="23" name="Picture 7"/>
                     <pic:cNvPicPr>
                       <a:picLocks noChangeAspect="1"/>
                     </pic:cNvPicPr>
@@ -2710,7 +2710,7 @@
                   <pic:spPr>
                     <a:xfrm>
                       <a:off x="0" y="0"/>
-                      <a:ext cx="5273040" cy="4697730"/>
+                      <a:ext cx="5272405" cy="4816475"/>
                     </a:xfrm>
                     <a:prstGeom prst="rect">
                       <a:avLst/>
@@ -2762,9 +2762,9 @@
       <w:r>
         <w:drawing>
           <wp:inline distT="0" distB="0" distL="114300" distR="114300">
-            <wp:extent cx="5273675" cy="4728845"/>
-            <wp:effectExtent l="0" t="0" r="14605" b="10795"/>
-            <wp:docPr id="3" name="Picture 3"/>
+            <wp:extent cx="5271135" cy="4534535"/>
+            <wp:effectExtent l="0" t="0" r="1905" b="6985"/>
+            <wp:docPr id="24" name="Picture 8"/>
             <wp:cNvGraphicFramePr>
               <a:graphicFrameLocks xmlns:a="http://schemas.openxmlformats.org/drawingml/2006/main" noChangeAspect="1"/>
             </wp:cNvGraphicFramePr>
@@ -2772,7 +2772,7 @@
               <a:graphicData uri="http://schemas.openxmlformats.org/drawingml/2006/picture">
                 <pic:pic xmlns:pic="http://schemas.openxmlformats.org/drawingml/2006/picture">
                   <pic:nvPicPr>
-                    <pic:cNvPr id="3" name="Picture 3"/>
+                    <pic:cNvPr id="24" name="Picture 8"/>
                     <pic:cNvPicPr>
                       <a:picLocks noChangeAspect="1"/>
                     </pic:cNvPicPr>
@@ -2786,7 +2786,7 @@
                   <pic:spPr>
                     <a:xfrm>
                       <a:off x="0" y="0"/>
-                      <a:ext cx="5273675" cy="4728845"/>
+                      <a:ext cx="5271135" cy="4534535"/>
                     </a:xfrm>
                     <a:prstGeom prst="rect">
                       <a:avLst/>
@@ -2830,9 +2830,9 @@
       <w:r>
         <w:drawing>
           <wp:inline distT="0" distB="0" distL="114300" distR="114300">
-            <wp:extent cx="5271135" cy="4650740"/>
-            <wp:effectExtent l="0" t="0" r="1905" b="12700"/>
-            <wp:docPr id="4" name="Picture 4"/>
+            <wp:extent cx="5268595" cy="4122420"/>
+            <wp:effectExtent l="0" t="0" r="4445" b="7620"/>
+            <wp:docPr id="25" name="Picture 9"/>
             <wp:cNvGraphicFramePr>
               <a:graphicFrameLocks xmlns:a="http://schemas.openxmlformats.org/drawingml/2006/main" noChangeAspect="1"/>
             </wp:cNvGraphicFramePr>
@@ -2840,7 +2840,7 @@
               <a:graphicData uri="http://schemas.openxmlformats.org/drawingml/2006/picture">
                 <pic:pic xmlns:pic="http://schemas.openxmlformats.org/drawingml/2006/picture">
                   <pic:nvPicPr>
-                    <pic:cNvPr id="4" name="Picture 4"/>
+                    <pic:cNvPr id="25" name="Picture 9"/>
                     <pic:cNvPicPr>
                       <a:picLocks noChangeAspect="1"/>
                     </pic:cNvPicPr>
@@ -2854,7 +2854,7 @@
                   <pic:spPr>
                     <a:xfrm>
                       <a:off x="0" y="0"/>
-                      <a:ext cx="5271135" cy="4650740"/>
+                      <a:ext cx="5268595" cy="4122420"/>
                     </a:xfrm>
                     <a:prstGeom prst="rect">
                       <a:avLst/>
@@ -2903,9 +2903,9 @@
       <w:r>
         <w:drawing>
           <wp:inline distT="0" distB="0" distL="114300" distR="114300">
-            <wp:extent cx="5270500" cy="3971925"/>
-            <wp:effectExtent l="0" t="0" r="2540" b="5715"/>
-            <wp:docPr id="5" name="Picture 5"/>
+            <wp:extent cx="5268595" cy="3606165"/>
+            <wp:effectExtent l="0" t="0" r="4445" b="5715"/>
+            <wp:docPr id="26" name="Picture 10"/>
             <wp:cNvGraphicFramePr>
               <a:graphicFrameLocks xmlns:a="http://schemas.openxmlformats.org/drawingml/2006/main" noChangeAspect="1"/>
             </wp:cNvGraphicFramePr>
@@ -2913,7 +2913,7 @@
               <a:graphicData uri="http://schemas.openxmlformats.org/drawingml/2006/picture">
                 <pic:pic xmlns:pic="http://schemas.openxmlformats.org/drawingml/2006/picture">
                   <pic:nvPicPr>
-                    <pic:cNvPr id="5" name="Picture 5"/>
+                    <pic:cNvPr id="26" name="Picture 10"/>
                     <pic:cNvPicPr>
                       <a:picLocks noChangeAspect="1"/>
                     </pic:cNvPicPr>
@@ -2927,7 +2927,7 @@
                   <pic:spPr>
                     <a:xfrm>
                       <a:off x="0" y="0"/>
-                      <a:ext cx="5270500" cy="3971925"/>
+                      <a:ext cx="5268595" cy="3606165"/>
                     </a:xfrm>
                     <a:prstGeom prst="rect">
                       <a:avLst/>
@@ -2977,9 +2977,9 @@
       <w:r>
         <w:drawing>
           <wp:inline distT="0" distB="0" distL="114300" distR="114300">
-            <wp:extent cx="5272405" cy="3698875"/>
-            <wp:effectExtent l="0" t="0" r="635" b="4445"/>
-            <wp:docPr id="6" name="Picture 6"/>
+            <wp:extent cx="5268595" cy="3343910"/>
+            <wp:effectExtent l="0" t="0" r="4445" b="8890"/>
+            <wp:docPr id="27" name="Picture 11"/>
             <wp:cNvGraphicFramePr>
               <a:graphicFrameLocks xmlns:a="http://schemas.openxmlformats.org/drawingml/2006/main" noChangeAspect="1"/>
             </wp:cNvGraphicFramePr>
@@ -2987,7 +2987,7 @@
               <a:graphicData uri="http://schemas.openxmlformats.org/drawingml/2006/picture">
                 <pic:pic xmlns:pic="http://schemas.openxmlformats.org/drawingml/2006/picture">
                   <pic:nvPicPr>
-                    <pic:cNvPr id="6" name="Picture 6"/>
+                    <pic:cNvPr id="27" name="Picture 11"/>
                     <pic:cNvPicPr>
                       <a:picLocks noChangeAspect="1"/>
                     </pic:cNvPicPr>
@@ -3001,7 +3001,7 @@
                   <pic:spPr>
                     <a:xfrm>
                       <a:off x="0" y="0"/>
-                      <a:ext cx="5272405" cy="3698875"/>
+                      <a:ext cx="5268595" cy="3343910"/>
                     </a:xfrm>
                     <a:prstGeom prst="rect">
                       <a:avLst/>

</xml_diff>

<commit_message>
sua file doc SD
</commit_message>
<xml_diff>
--- a/22_SystemSequenceDiagram/22_SystemSequenceDiagram.docx
+++ b/22_SystemSequenceDiagram/22_SystemSequenceDiagram.docx
@@ -76,8 +76,6 @@
         </w:rPr>
         <w:t>Lương Xuân Thắng: 4, 5, 6, 7, 8</w:t>
       </w:r>
-      <w:bookmarkStart w:id="11" w:name="_GoBack"/>
-      <w:bookmarkEnd w:id="11"/>
     </w:p>
     <w:p>
       <w:pPr>
@@ -1665,6 +1663,8 @@
         <w:t>Đặc tả chức năng thanh toán thành công</w:t>
       </w:r>
       <w:bookmarkEnd w:id="10"/>
+      <w:bookmarkStart w:id="11" w:name="_GoBack"/>
+      <w:bookmarkEnd w:id="11"/>
     </w:p>
     <w:p>
       <w:pPr>

</xml_diff>

<commit_message>
trans TiengViet, update usecase, ssd, sd
</commit_message>
<xml_diff>
--- a/22_SystemSequenceDiagram/22_SystemSequenceDiagram.docx
+++ b/22_SystemSequenceDiagram/22_SystemSequenceDiagram.docx
@@ -170,7 +170,7 @@
         </w:p>
         <w:p>
           <w:pPr>
-            <w:pStyle w:val="8"/>
+            <w:pStyle w:val="9"/>
             <w:tabs>
               <w:tab w:val="right" w:leader="dot" w:pos="8306"/>
             </w:tabs>
@@ -219,7 +219,7 @@
               <w:bCs/>
               <w:szCs w:val="28"/>
             </w:rPr>
-            <w:instrText xml:space="preserve"> HYPERLINK \l _Toc16704 </w:instrText>
+            <w:instrText xml:space="preserve"> HYPERLINK \l _Toc25108 </w:instrText>
           </w:r>
           <w:r>
             <w:rPr>
@@ -234,7 +234,7 @@
               <w:rFonts w:hint="default"/>
               <w:lang w:val="en-US"/>
             </w:rPr>
-            <w:t>1. Đặc tả chức năng thêm phim thành công</w:t>
+            <w:t>1. Đặc tả chức năng thêm phim</w:t>
           </w:r>
           <w:r>
             <w:tab/>
@@ -243,7 +243,7 @@
             <w:fldChar w:fldCharType="begin"/>
           </w:r>
           <w:r>
-            <w:instrText xml:space="preserve"> PAGEREF _Toc16704 \h </w:instrText>
+            <w:instrText xml:space="preserve"> PAGEREF _Toc25108 \h </w:instrText>
           </w:r>
           <w:r>
             <w:fldChar w:fldCharType="separate"/>
@@ -265,7 +265,7 @@
         </w:p>
         <w:p>
           <w:pPr>
-            <w:pStyle w:val="8"/>
+            <w:pStyle w:val="10"/>
             <w:tabs>
               <w:tab w:val="right" w:leader="dot" w:pos="8306"/>
             </w:tabs>
@@ -284,31 +284,22 @@
               <w:bCs/>
               <w:szCs w:val="28"/>
             </w:rPr>
-            <w:instrText xml:space="preserve"> HYPERLINK \l _Toc1637 </w:instrText>
-          </w:r>
-          <w:r>
-            <w:rPr>
-              <w:rFonts w:hint="default" w:ascii="Times New Roman" w:hAnsi="Times New Roman" w:cs="Times New Roman"/>
-              <w:bCs/>
-              <w:szCs w:val="28"/>
-            </w:rPr>
-            <w:fldChar w:fldCharType="separate"/>
-          </w:r>
-          <w:r>
-            <w:t xml:space="preserve">2. </w:t>
-          </w:r>
-          <w:r>
-            <w:rPr>
-              <w:lang w:val="en-US"/>
-            </w:rPr>
-            <w:t>Đặ</w:t>
+            <w:instrText xml:space="preserve"> HYPERLINK \l _Toc30665 </w:instrText>
+          </w:r>
+          <w:r>
+            <w:rPr>
+              <w:rFonts w:hint="default" w:ascii="Times New Roman" w:hAnsi="Times New Roman" w:cs="Times New Roman"/>
+              <w:bCs/>
+              <w:szCs w:val="28"/>
+            </w:rPr>
+            <w:fldChar w:fldCharType="separate"/>
           </w:r>
           <w:r>
             <w:rPr>
               <w:rFonts w:hint="default"/>
               <w:lang w:val="en-US"/>
             </w:rPr>
-            <w:t>c tả chức năng sửa thông tin phim thành công</w:t>
+            <w:t>1.1. Đặc tả chức năng thêm phim thành công</w:t>
           </w:r>
           <w:r>
             <w:tab/>
@@ -317,13 +308,13 @@
             <w:fldChar w:fldCharType="begin"/>
           </w:r>
           <w:r>
-            <w:instrText xml:space="preserve"> PAGEREF _Toc1637 \h </w:instrText>
-          </w:r>
-          <w:r>
-            <w:fldChar w:fldCharType="separate"/>
-          </w:r>
-          <w:r>
-            <w:t>2</w:t>
+            <w:instrText xml:space="preserve"> PAGEREF _Toc30665 \h </w:instrText>
+          </w:r>
+          <w:r>
+            <w:fldChar w:fldCharType="separate"/>
+          </w:r>
+          <w:r>
+            <w:t>1</w:t>
           </w:r>
           <w:r>
             <w:fldChar w:fldCharType="end"/>
@@ -339,7 +330,7 @@
         </w:p>
         <w:p>
           <w:pPr>
-            <w:pStyle w:val="8"/>
+            <w:pStyle w:val="10"/>
             <w:tabs>
               <w:tab w:val="right" w:leader="dot" w:pos="8306"/>
             </w:tabs>
@@ -358,7 +349,7 @@
               <w:bCs/>
               <w:szCs w:val="28"/>
             </w:rPr>
-            <w:instrText xml:space="preserve"> HYPERLINK \l _Toc13453 </w:instrText>
+            <w:instrText xml:space="preserve"> HYPERLINK \l _Toc7246 </w:instrText>
           </w:r>
           <w:r>
             <w:rPr>
@@ -373,7 +364,7 @@
               <w:rFonts w:hint="default"/>
               <w:lang w:val="en-US"/>
             </w:rPr>
-            <w:t>3. Đặc tả chức năng xóa phim thành công</w:t>
+            <w:t>1.2. Đặc tả chức năng bấm nút hủy khi thêm phim</w:t>
           </w:r>
           <w:r>
             <w:tab/>
@@ -382,13 +373,13 @@
             <w:fldChar w:fldCharType="begin"/>
           </w:r>
           <w:r>
-            <w:instrText xml:space="preserve"> PAGEREF _Toc13453 \h </w:instrText>
-          </w:r>
-          <w:r>
-            <w:fldChar w:fldCharType="separate"/>
-          </w:r>
-          <w:r>
-            <w:t>3</w:t>
+            <w:instrText xml:space="preserve"> PAGEREF _Toc7246 \h </w:instrText>
+          </w:r>
+          <w:r>
+            <w:fldChar w:fldCharType="separate"/>
+          </w:r>
+          <w:r>
+            <w:t>2</w:t>
           </w:r>
           <w:r>
             <w:fldChar w:fldCharType="end"/>
@@ -404,7 +395,7 @@
         </w:p>
         <w:p>
           <w:pPr>
-            <w:pStyle w:val="8"/>
+            <w:pStyle w:val="10"/>
             <w:tabs>
               <w:tab w:val="right" w:leader="dot" w:pos="8306"/>
             </w:tabs>
@@ -423,7 +414,7 @@
               <w:bCs/>
               <w:szCs w:val="28"/>
             </w:rPr>
-            <w:instrText xml:space="preserve"> HYPERLINK \l _Toc2616 </w:instrText>
+            <w:instrText xml:space="preserve"> HYPERLINK \l _Toc11585 </w:instrText>
           </w:r>
           <w:r>
             <w:rPr>
@@ -438,7 +429,7 @@
               <w:rFonts w:hint="default"/>
               <w:lang w:val="en-US"/>
             </w:rPr>
-            <w:t>4. Đặc tả chức năng thêm rạp chiếu phim thành công</w:t>
+            <w:t>1.3. Đặc tả chức năng thêm phim thất bại vì phim mới đã tồn tại</w:t>
           </w:r>
           <w:r>
             <w:tab/>
@@ -447,7 +438,7 @@
             <w:fldChar w:fldCharType="begin"/>
           </w:r>
           <w:r>
-            <w:instrText xml:space="preserve"> PAGEREF _Toc2616 \h </w:instrText>
+            <w:instrText xml:space="preserve"> PAGEREF _Toc11585 \h </w:instrText>
           </w:r>
           <w:r>
             <w:fldChar w:fldCharType="separate"/>
@@ -469,7 +460,7 @@
         </w:p>
         <w:p>
           <w:pPr>
-            <w:pStyle w:val="8"/>
+            <w:pStyle w:val="9"/>
             <w:tabs>
               <w:tab w:val="right" w:leader="dot" w:pos="8306"/>
             </w:tabs>
@@ -488,22 +479,31 @@
               <w:bCs/>
               <w:szCs w:val="28"/>
             </w:rPr>
-            <w:instrText xml:space="preserve"> HYPERLINK \l _Toc4803 </w:instrText>
-          </w:r>
-          <w:r>
-            <w:rPr>
-              <w:rFonts w:hint="default" w:ascii="Times New Roman" w:hAnsi="Times New Roman" w:cs="Times New Roman"/>
-              <w:bCs/>
-              <w:szCs w:val="28"/>
-            </w:rPr>
-            <w:fldChar w:fldCharType="separate"/>
+            <w:instrText xml:space="preserve"> HYPERLINK \l _Toc12437 </w:instrText>
+          </w:r>
+          <w:r>
+            <w:rPr>
+              <w:rFonts w:hint="default" w:ascii="Times New Roman" w:hAnsi="Times New Roman" w:cs="Times New Roman"/>
+              <w:bCs/>
+              <w:szCs w:val="28"/>
+            </w:rPr>
+            <w:fldChar w:fldCharType="separate"/>
+          </w:r>
+          <w:r>
+            <w:t xml:space="preserve">2. </w:t>
+          </w:r>
+          <w:r>
+            <w:rPr>
+              <w:lang w:val="en-US"/>
+            </w:rPr>
+            <w:t>Đặ</w:t>
           </w:r>
           <w:r>
             <w:rPr>
               <w:rFonts w:hint="default"/>
               <w:lang w:val="en-US"/>
             </w:rPr>
-            <w:t>5. Đặc tả chức năng xóa rạp chiếu phim thành công</w:t>
+            <w:t>c tả chức năng sửa thông tin phim</w:t>
           </w:r>
           <w:r>
             <w:tab/>
@@ -512,7 +512,7 @@
             <w:fldChar w:fldCharType="begin"/>
           </w:r>
           <w:r>
-            <w:instrText xml:space="preserve"> PAGEREF _Toc4803 \h </w:instrText>
+            <w:instrText xml:space="preserve"> PAGEREF _Toc12437 \h </w:instrText>
           </w:r>
           <w:r>
             <w:fldChar w:fldCharType="separate"/>
@@ -534,7 +534,7 @@
         </w:p>
         <w:p>
           <w:pPr>
-            <w:pStyle w:val="8"/>
+            <w:pStyle w:val="10"/>
             <w:tabs>
               <w:tab w:val="right" w:leader="dot" w:pos="8306"/>
             </w:tabs>
@@ -553,7 +553,7 @@
               <w:bCs/>
               <w:szCs w:val="28"/>
             </w:rPr>
-            <w:instrText xml:space="preserve"> HYPERLINK \l _Toc7856 </w:instrText>
+            <w:instrText xml:space="preserve"> HYPERLINK \l _Toc12031 </w:instrText>
           </w:r>
           <w:r>
             <w:rPr>
@@ -568,7 +568,20 @@
               <w:rFonts w:hint="default"/>
               <w:lang w:val="en-US"/>
             </w:rPr>
-            <w:t>6. Đặc tả chức năng sửa rạp chiếu phim thành công</w:t>
+            <w:t xml:space="preserve">2.1. </w:t>
+          </w:r>
+          <w:r>
+            <w:rPr>
+              <w:lang w:val="en-US"/>
+            </w:rPr>
+            <w:t>Đặ</w:t>
+          </w:r>
+          <w:r>
+            <w:rPr>
+              <w:rFonts w:hint="default"/>
+              <w:lang w:val="en-US"/>
+            </w:rPr>
+            <w:t>c tả chức năng sửa thông tin phim thành công</w:t>
           </w:r>
           <w:r>
             <w:tab/>
@@ -577,7 +590,7 @@
             <w:fldChar w:fldCharType="begin"/>
           </w:r>
           <w:r>
-            <w:instrText xml:space="preserve"> PAGEREF _Toc7856 \h </w:instrText>
+            <w:instrText xml:space="preserve"> PAGEREF _Toc12031 \h </w:instrText>
           </w:r>
           <w:r>
             <w:fldChar w:fldCharType="separate"/>
@@ -599,7 +612,7 @@
         </w:p>
         <w:p>
           <w:pPr>
-            <w:pStyle w:val="8"/>
+            <w:pStyle w:val="10"/>
             <w:tabs>
               <w:tab w:val="right" w:leader="dot" w:pos="8306"/>
             </w:tabs>
@@ -618,7 +631,7 @@
               <w:bCs/>
               <w:szCs w:val="28"/>
             </w:rPr>
-            <w:instrText xml:space="preserve"> HYPERLINK \l _Toc938 </w:instrText>
+            <w:instrText xml:space="preserve"> HYPERLINK \l _Toc22974 </w:instrText>
           </w:r>
           <w:r>
             <w:rPr>
@@ -633,7 +646,20 @@
               <w:rFonts w:hint="default"/>
               <w:lang w:val="en-US"/>
             </w:rPr>
-            <w:t>7. Đặc tả chức năng mở bán suất chiếu thành công</w:t>
+            <w:t xml:space="preserve">2.2. </w:t>
+          </w:r>
+          <w:r>
+            <w:rPr>
+              <w:lang w:val="en-US"/>
+            </w:rPr>
+            <w:t>Đặ</w:t>
+          </w:r>
+          <w:r>
+            <w:rPr>
+              <w:rFonts w:hint="default"/>
+              <w:lang w:val="en-US"/>
+            </w:rPr>
+            <w:t>c tả chức năng bấm nút hủy khi sửa thông tin phim</w:t>
           </w:r>
           <w:r>
             <w:tab/>
@@ -642,7 +668,7 @@
             <w:fldChar w:fldCharType="begin"/>
           </w:r>
           <w:r>
-            <w:instrText xml:space="preserve"> PAGEREF _Toc938 \h </w:instrText>
+            <w:instrText xml:space="preserve"> PAGEREF _Toc22974 \h </w:instrText>
           </w:r>
           <w:r>
             <w:fldChar w:fldCharType="separate"/>
@@ -664,7 +690,7 @@
         </w:p>
         <w:p>
           <w:pPr>
-            <w:pStyle w:val="8"/>
+            <w:pStyle w:val="10"/>
             <w:tabs>
               <w:tab w:val="right" w:leader="dot" w:pos="8306"/>
             </w:tabs>
@@ -683,7 +709,7 @@
               <w:bCs/>
               <w:szCs w:val="28"/>
             </w:rPr>
-            <w:instrText xml:space="preserve"> HYPERLINK \l _Toc3624 </w:instrText>
+            <w:instrText xml:space="preserve"> HYPERLINK \l _Toc27128 </w:instrText>
           </w:r>
           <w:r>
             <w:rPr>
@@ -698,7 +724,20 @@
               <w:rFonts w:hint="default"/>
               <w:lang w:val="en-US"/>
             </w:rPr>
-            <w:t>8. Đặc tả chức năng xóa suất chiếu đã lên lịch thành công</w:t>
+            <w:t xml:space="preserve">2.3. </w:t>
+          </w:r>
+          <w:r>
+            <w:rPr>
+              <w:lang w:val="en-US"/>
+            </w:rPr>
+            <w:t>Đặ</w:t>
+          </w:r>
+          <w:r>
+            <w:rPr>
+              <w:rFonts w:hint="default"/>
+              <w:lang w:val="en-US"/>
+            </w:rPr>
+            <w:t>c tả chức năng bấm biểu tượng cây bút chì để sửa thông tin phim</w:t>
           </w:r>
           <w:r>
             <w:tab/>
@@ -707,7 +746,7 @@
             <w:fldChar w:fldCharType="begin"/>
           </w:r>
           <w:r>
-            <w:instrText xml:space="preserve"> PAGEREF _Toc3624 \h </w:instrText>
+            <w:instrText xml:space="preserve"> PAGEREF _Toc27128 \h </w:instrText>
           </w:r>
           <w:r>
             <w:fldChar w:fldCharType="separate"/>
@@ -729,7 +768,7 @@
         </w:p>
         <w:p>
           <w:pPr>
-            <w:pStyle w:val="8"/>
+            <w:pStyle w:val="10"/>
             <w:tabs>
               <w:tab w:val="right" w:leader="dot" w:pos="8306"/>
             </w:tabs>
@@ -748,7 +787,7 @@
               <w:bCs/>
               <w:szCs w:val="28"/>
             </w:rPr>
-            <w:instrText xml:space="preserve"> HYPERLINK \l _Toc1880 </w:instrText>
+            <w:instrText xml:space="preserve"> HYPERLINK \l _Toc16536 </w:instrText>
           </w:r>
           <w:r>
             <w:rPr>
@@ -763,17 +802,20 @@
               <w:rFonts w:hint="default"/>
               <w:lang w:val="en-US"/>
             </w:rPr>
-            <w:t xml:space="preserve">9. </w:t>
-          </w:r>
-          <w:r>
-            <w:t>Đặc tả chức năng Đặt vé</w:t>
+            <w:t xml:space="preserve">2.4. </w:t>
+          </w:r>
+          <w:r>
+            <w:rPr>
+              <w:lang w:val="en-US"/>
+            </w:rPr>
+            <w:t>Đặ</w:t>
           </w:r>
           <w:r>
             <w:rPr>
               <w:rFonts w:hint="default"/>
               <w:lang w:val="en-US"/>
             </w:rPr>
-            <w:t xml:space="preserve"> thành công</w:t>
+            <w:t>c tả chức năng sửa thông tin phim thất bại vì thông tin phim đã tồn tại</w:t>
           </w:r>
           <w:r>
             <w:tab/>
@@ -782,7 +824,7 @@
             <w:fldChar w:fldCharType="begin"/>
           </w:r>
           <w:r>
-            <w:instrText xml:space="preserve"> PAGEREF _Toc1880 \h </w:instrText>
+            <w:instrText xml:space="preserve"> PAGEREF _Toc16536 \h </w:instrText>
           </w:r>
           <w:r>
             <w:fldChar w:fldCharType="separate"/>
@@ -804,7 +846,7 @@
         </w:p>
         <w:p>
           <w:pPr>
-            <w:pStyle w:val="8"/>
+            <w:pStyle w:val="9"/>
             <w:tabs>
               <w:tab w:val="right" w:leader="dot" w:pos="8306"/>
             </w:tabs>
@@ -823,7 +865,7 @@
               <w:bCs/>
               <w:szCs w:val="28"/>
             </w:rPr>
-            <w:instrText xml:space="preserve"> HYPERLINK \l _Toc17145 </w:instrText>
+            <w:instrText xml:space="preserve"> HYPERLINK \l _Toc15554 </w:instrText>
           </w:r>
           <w:r>
             <w:rPr>
@@ -838,7 +880,7 @@
               <w:rFonts w:hint="default"/>
               <w:lang w:val="en-US"/>
             </w:rPr>
-            <w:t>10. Đặc tả chức năng thanh toán thành công</w:t>
+            <w:t>3. Đặc tả chức năng xóa phim</w:t>
           </w:r>
           <w:r>
             <w:tab/>
@@ -847,13 +889,1801 @@
             <w:fldChar w:fldCharType="begin"/>
           </w:r>
           <w:r>
-            <w:instrText xml:space="preserve"> PAGEREF _Toc17145 \h </w:instrText>
-          </w:r>
-          <w:r>
-            <w:fldChar w:fldCharType="separate"/>
-          </w:r>
-          <w:r>
-            <w:t>7</w:t>
+            <w:instrText xml:space="preserve"> PAGEREF _Toc15554 \h </w:instrText>
+          </w:r>
+          <w:r>
+            <w:fldChar w:fldCharType="separate"/>
+          </w:r>
+          <w:r>
+            <w:t>8</w:t>
+          </w:r>
+          <w:r>
+            <w:fldChar w:fldCharType="end"/>
+          </w:r>
+          <w:r>
+            <w:rPr>
+              <w:rFonts w:hint="default" w:ascii="Times New Roman" w:hAnsi="Times New Roman" w:cs="Times New Roman"/>
+              <w:bCs/>
+              <w:szCs w:val="28"/>
+            </w:rPr>
+            <w:fldChar w:fldCharType="end"/>
+          </w:r>
+        </w:p>
+        <w:p>
+          <w:pPr>
+            <w:pStyle w:val="10"/>
+            <w:tabs>
+              <w:tab w:val="right" w:leader="dot" w:pos="8306"/>
+            </w:tabs>
+          </w:pPr>
+          <w:r>
+            <w:rPr>
+              <w:rFonts w:hint="default" w:ascii="Times New Roman" w:hAnsi="Times New Roman" w:cs="Times New Roman"/>
+              <w:bCs/>
+              <w:szCs w:val="28"/>
+            </w:rPr>
+            <w:fldChar w:fldCharType="begin"/>
+          </w:r>
+          <w:r>
+            <w:rPr>
+              <w:rFonts w:hint="default" w:ascii="Times New Roman" w:hAnsi="Times New Roman" w:cs="Times New Roman"/>
+              <w:bCs/>
+              <w:szCs w:val="28"/>
+            </w:rPr>
+            <w:instrText xml:space="preserve"> HYPERLINK \l _Toc18007 </w:instrText>
+          </w:r>
+          <w:r>
+            <w:rPr>
+              <w:rFonts w:hint="default" w:ascii="Times New Roman" w:hAnsi="Times New Roman" w:cs="Times New Roman"/>
+              <w:bCs/>
+              <w:szCs w:val="28"/>
+            </w:rPr>
+            <w:fldChar w:fldCharType="separate"/>
+          </w:r>
+          <w:r>
+            <w:rPr>
+              <w:rFonts w:hint="default"/>
+              <w:lang w:val="en-US"/>
+            </w:rPr>
+            <w:t>3.1. Đặc tả chức năng xóa phim thành công</w:t>
+          </w:r>
+          <w:r>
+            <w:tab/>
+          </w:r>
+          <w:r>
+            <w:fldChar w:fldCharType="begin"/>
+          </w:r>
+          <w:r>
+            <w:instrText xml:space="preserve"> PAGEREF _Toc18007 \h </w:instrText>
+          </w:r>
+          <w:r>
+            <w:fldChar w:fldCharType="separate"/>
+          </w:r>
+          <w:r>
+            <w:t>8</w:t>
+          </w:r>
+          <w:r>
+            <w:fldChar w:fldCharType="end"/>
+          </w:r>
+          <w:r>
+            <w:rPr>
+              <w:rFonts w:hint="default" w:ascii="Times New Roman" w:hAnsi="Times New Roman" w:cs="Times New Roman"/>
+              <w:bCs/>
+              <w:szCs w:val="28"/>
+            </w:rPr>
+            <w:fldChar w:fldCharType="end"/>
+          </w:r>
+        </w:p>
+        <w:p>
+          <w:pPr>
+            <w:pStyle w:val="10"/>
+            <w:tabs>
+              <w:tab w:val="right" w:leader="dot" w:pos="8306"/>
+            </w:tabs>
+          </w:pPr>
+          <w:r>
+            <w:rPr>
+              <w:rFonts w:hint="default" w:ascii="Times New Roman" w:hAnsi="Times New Roman" w:cs="Times New Roman"/>
+              <w:bCs/>
+              <w:szCs w:val="28"/>
+            </w:rPr>
+            <w:fldChar w:fldCharType="begin"/>
+          </w:r>
+          <w:r>
+            <w:rPr>
+              <w:rFonts w:hint="default" w:ascii="Times New Roman" w:hAnsi="Times New Roman" w:cs="Times New Roman"/>
+              <w:bCs/>
+              <w:szCs w:val="28"/>
+            </w:rPr>
+            <w:instrText xml:space="preserve"> HYPERLINK \l _Toc29903 </w:instrText>
+          </w:r>
+          <w:r>
+            <w:rPr>
+              <w:rFonts w:hint="default" w:ascii="Times New Roman" w:hAnsi="Times New Roman" w:cs="Times New Roman"/>
+              <w:bCs/>
+              <w:szCs w:val="28"/>
+            </w:rPr>
+            <w:fldChar w:fldCharType="separate"/>
+          </w:r>
+          <w:r>
+            <w:rPr>
+              <w:rFonts w:hint="default"/>
+              <w:lang w:val="en-US"/>
+            </w:rPr>
+            <w:t>3.2. Đặc tả chức năng bấm biểu tượng thùng rác để xóa phim</w:t>
+          </w:r>
+          <w:r>
+            <w:tab/>
+          </w:r>
+          <w:r>
+            <w:fldChar w:fldCharType="begin"/>
+          </w:r>
+          <w:r>
+            <w:instrText xml:space="preserve"> PAGEREF _Toc29903 \h </w:instrText>
+          </w:r>
+          <w:r>
+            <w:fldChar w:fldCharType="separate"/>
+          </w:r>
+          <w:r>
+            <w:t>8</w:t>
+          </w:r>
+          <w:r>
+            <w:fldChar w:fldCharType="end"/>
+          </w:r>
+          <w:r>
+            <w:rPr>
+              <w:rFonts w:hint="default" w:ascii="Times New Roman" w:hAnsi="Times New Roman" w:cs="Times New Roman"/>
+              <w:bCs/>
+              <w:szCs w:val="28"/>
+            </w:rPr>
+            <w:fldChar w:fldCharType="end"/>
+          </w:r>
+        </w:p>
+        <w:p>
+          <w:pPr>
+            <w:pStyle w:val="10"/>
+            <w:tabs>
+              <w:tab w:val="right" w:leader="dot" w:pos="8306"/>
+            </w:tabs>
+          </w:pPr>
+          <w:r>
+            <w:rPr>
+              <w:rFonts w:hint="default" w:ascii="Times New Roman" w:hAnsi="Times New Roman" w:cs="Times New Roman"/>
+              <w:bCs/>
+              <w:szCs w:val="28"/>
+            </w:rPr>
+            <w:fldChar w:fldCharType="begin"/>
+          </w:r>
+          <w:r>
+            <w:rPr>
+              <w:rFonts w:hint="default" w:ascii="Times New Roman" w:hAnsi="Times New Roman" w:cs="Times New Roman"/>
+              <w:bCs/>
+              <w:szCs w:val="28"/>
+            </w:rPr>
+            <w:instrText xml:space="preserve"> HYPERLINK \l _Toc30573 </w:instrText>
+          </w:r>
+          <w:r>
+            <w:rPr>
+              <w:rFonts w:hint="default" w:ascii="Times New Roman" w:hAnsi="Times New Roman" w:cs="Times New Roman"/>
+              <w:bCs/>
+              <w:szCs w:val="28"/>
+            </w:rPr>
+            <w:fldChar w:fldCharType="separate"/>
+          </w:r>
+          <w:r>
+            <w:rPr>
+              <w:rFonts w:hint="default"/>
+              <w:lang w:val="en-US"/>
+            </w:rPr>
+            <w:t>3.3. Đặc tả chức năng bấm nút hủy khi xóa phim</w:t>
+          </w:r>
+          <w:r>
+            <w:tab/>
+          </w:r>
+          <w:r>
+            <w:fldChar w:fldCharType="begin"/>
+          </w:r>
+          <w:r>
+            <w:instrText xml:space="preserve"> PAGEREF _Toc30573 \h </w:instrText>
+          </w:r>
+          <w:r>
+            <w:fldChar w:fldCharType="separate"/>
+          </w:r>
+          <w:r>
+            <w:t>9</w:t>
+          </w:r>
+          <w:r>
+            <w:fldChar w:fldCharType="end"/>
+          </w:r>
+          <w:r>
+            <w:rPr>
+              <w:rFonts w:hint="default" w:ascii="Times New Roman" w:hAnsi="Times New Roman" w:cs="Times New Roman"/>
+              <w:bCs/>
+              <w:szCs w:val="28"/>
+            </w:rPr>
+            <w:fldChar w:fldCharType="end"/>
+          </w:r>
+        </w:p>
+        <w:p>
+          <w:pPr>
+            <w:pStyle w:val="9"/>
+            <w:tabs>
+              <w:tab w:val="right" w:leader="dot" w:pos="8306"/>
+            </w:tabs>
+          </w:pPr>
+          <w:r>
+            <w:rPr>
+              <w:rFonts w:hint="default" w:ascii="Times New Roman" w:hAnsi="Times New Roman" w:cs="Times New Roman"/>
+              <w:bCs/>
+              <w:szCs w:val="28"/>
+            </w:rPr>
+            <w:fldChar w:fldCharType="begin"/>
+          </w:r>
+          <w:r>
+            <w:rPr>
+              <w:rFonts w:hint="default" w:ascii="Times New Roman" w:hAnsi="Times New Roman" w:cs="Times New Roman"/>
+              <w:bCs/>
+              <w:szCs w:val="28"/>
+            </w:rPr>
+            <w:instrText xml:space="preserve"> HYPERLINK \l _Toc13933 </w:instrText>
+          </w:r>
+          <w:r>
+            <w:rPr>
+              <w:rFonts w:hint="default" w:ascii="Times New Roman" w:hAnsi="Times New Roman" w:cs="Times New Roman"/>
+              <w:bCs/>
+              <w:szCs w:val="28"/>
+            </w:rPr>
+            <w:fldChar w:fldCharType="separate"/>
+          </w:r>
+          <w:r>
+            <w:rPr>
+              <w:rFonts w:hint="default"/>
+              <w:lang w:val="en-US"/>
+            </w:rPr>
+            <w:t>4. Đặc tả chức năng thêm rạp chiếu phim</w:t>
+          </w:r>
+          <w:r>
+            <w:tab/>
+          </w:r>
+          <w:r>
+            <w:fldChar w:fldCharType="begin"/>
+          </w:r>
+          <w:r>
+            <w:instrText xml:space="preserve"> PAGEREF _Toc13933 \h </w:instrText>
+          </w:r>
+          <w:r>
+            <w:fldChar w:fldCharType="separate"/>
+          </w:r>
+          <w:r>
+            <w:t>9</w:t>
+          </w:r>
+          <w:r>
+            <w:fldChar w:fldCharType="end"/>
+          </w:r>
+          <w:r>
+            <w:rPr>
+              <w:rFonts w:hint="default" w:ascii="Times New Roman" w:hAnsi="Times New Roman" w:cs="Times New Roman"/>
+              <w:bCs/>
+              <w:szCs w:val="28"/>
+            </w:rPr>
+            <w:fldChar w:fldCharType="end"/>
+          </w:r>
+        </w:p>
+        <w:p>
+          <w:pPr>
+            <w:pStyle w:val="10"/>
+            <w:tabs>
+              <w:tab w:val="right" w:leader="dot" w:pos="8306"/>
+            </w:tabs>
+          </w:pPr>
+          <w:r>
+            <w:rPr>
+              <w:rFonts w:hint="default" w:ascii="Times New Roman" w:hAnsi="Times New Roman" w:cs="Times New Roman"/>
+              <w:bCs/>
+              <w:szCs w:val="28"/>
+            </w:rPr>
+            <w:fldChar w:fldCharType="begin"/>
+          </w:r>
+          <w:r>
+            <w:rPr>
+              <w:rFonts w:hint="default" w:ascii="Times New Roman" w:hAnsi="Times New Roman" w:cs="Times New Roman"/>
+              <w:bCs/>
+              <w:szCs w:val="28"/>
+            </w:rPr>
+            <w:instrText xml:space="preserve"> HYPERLINK \l _Toc4625 </w:instrText>
+          </w:r>
+          <w:r>
+            <w:rPr>
+              <w:rFonts w:hint="default" w:ascii="Times New Roman" w:hAnsi="Times New Roman" w:cs="Times New Roman"/>
+              <w:bCs/>
+              <w:szCs w:val="28"/>
+            </w:rPr>
+            <w:fldChar w:fldCharType="separate"/>
+          </w:r>
+          <w:r>
+            <w:rPr>
+              <w:rFonts w:hint="default"/>
+              <w:lang w:val="en-US"/>
+            </w:rPr>
+            <w:t>4.1. Đặc tả chức năng thêm rạp chiếu phim thành công</w:t>
+          </w:r>
+          <w:r>
+            <w:tab/>
+          </w:r>
+          <w:r>
+            <w:fldChar w:fldCharType="begin"/>
+          </w:r>
+          <w:r>
+            <w:instrText xml:space="preserve"> PAGEREF _Toc4625 \h </w:instrText>
+          </w:r>
+          <w:r>
+            <w:fldChar w:fldCharType="separate"/>
+          </w:r>
+          <w:r>
+            <w:t>9</w:t>
+          </w:r>
+          <w:r>
+            <w:fldChar w:fldCharType="end"/>
+          </w:r>
+          <w:r>
+            <w:rPr>
+              <w:rFonts w:hint="default" w:ascii="Times New Roman" w:hAnsi="Times New Roman" w:cs="Times New Roman"/>
+              <w:bCs/>
+              <w:szCs w:val="28"/>
+            </w:rPr>
+            <w:fldChar w:fldCharType="end"/>
+          </w:r>
+        </w:p>
+        <w:p>
+          <w:pPr>
+            <w:pStyle w:val="10"/>
+            <w:tabs>
+              <w:tab w:val="right" w:leader="dot" w:pos="8306"/>
+            </w:tabs>
+          </w:pPr>
+          <w:r>
+            <w:rPr>
+              <w:rFonts w:hint="default" w:ascii="Times New Roman" w:hAnsi="Times New Roman" w:cs="Times New Roman"/>
+              <w:bCs/>
+              <w:szCs w:val="28"/>
+            </w:rPr>
+            <w:fldChar w:fldCharType="begin"/>
+          </w:r>
+          <w:r>
+            <w:rPr>
+              <w:rFonts w:hint="default" w:ascii="Times New Roman" w:hAnsi="Times New Roman" w:cs="Times New Roman"/>
+              <w:bCs/>
+              <w:szCs w:val="28"/>
+            </w:rPr>
+            <w:instrText xml:space="preserve"> HYPERLINK \l _Toc11691 </w:instrText>
+          </w:r>
+          <w:r>
+            <w:rPr>
+              <w:rFonts w:hint="default" w:ascii="Times New Roman" w:hAnsi="Times New Roman" w:cs="Times New Roman"/>
+              <w:bCs/>
+              <w:szCs w:val="28"/>
+            </w:rPr>
+            <w:fldChar w:fldCharType="separate"/>
+          </w:r>
+          <w:r>
+            <w:rPr>
+              <w:rFonts w:hint="default"/>
+              <w:lang w:val="en-US"/>
+            </w:rPr>
+            <w:t>4.2. Đặc tả chức năng thêm rạp chiếu phim thất bại vì rạp phim mới đã tồn tại</w:t>
+          </w:r>
+          <w:r>
+            <w:tab/>
+          </w:r>
+          <w:r>
+            <w:fldChar w:fldCharType="begin"/>
+          </w:r>
+          <w:r>
+            <w:instrText xml:space="preserve"> PAGEREF _Toc11691 \h </w:instrText>
+          </w:r>
+          <w:r>
+            <w:fldChar w:fldCharType="separate"/>
+          </w:r>
+          <w:r>
+            <w:t>10</w:t>
+          </w:r>
+          <w:r>
+            <w:fldChar w:fldCharType="end"/>
+          </w:r>
+          <w:r>
+            <w:rPr>
+              <w:rFonts w:hint="default" w:ascii="Times New Roman" w:hAnsi="Times New Roman" w:cs="Times New Roman"/>
+              <w:bCs/>
+              <w:szCs w:val="28"/>
+            </w:rPr>
+            <w:fldChar w:fldCharType="end"/>
+          </w:r>
+        </w:p>
+        <w:p>
+          <w:pPr>
+            <w:pStyle w:val="9"/>
+            <w:tabs>
+              <w:tab w:val="right" w:leader="dot" w:pos="8306"/>
+            </w:tabs>
+          </w:pPr>
+          <w:r>
+            <w:rPr>
+              <w:rFonts w:hint="default" w:ascii="Times New Roman" w:hAnsi="Times New Roman" w:cs="Times New Roman"/>
+              <w:bCs/>
+              <w:szCs w:val="28"/>
+            </w:rPr>
+            <w:fldChar w:fldCharType="begin"/>
+          </w:r>
+          <w:r>
+            <w:rPr>
+              <w:rFonts w:hint="default" w:ascii="Times New Roman" w:hAnsi="Times New Roman" w:cs="Times New Roman"/>
+              <w:bCs/>
+              <w:szCs w:val="28"/>
+            </w:rPr>
+            <w:instrText xml:space="preserve"> HYPERLINK \l _Toc9725 </w:instrText>
+          </w:r>
+          <w:r>
+            <w:rPr>
+              <w:rFonts w:hint="default" w:ascii="Times New Roman" w:hAnsi="Times New Roman" w:cs="Times New Roman"/>
+              <w:bCs/>
+              <w:szCs w:val="28"/>
+            </w:rPr>
+            <w:fldChar w:fldCharType="separate"/>
+          </w:r>
+          <w:r>
+            <w:rPr>
+              <w:rFonts w:hint="default"/>
+              <w:lang w:val="en-US"/>
+            </w:rPr>
+            <w:t>5. Đặc tả chức năng xóa rạp chiếu phim</w:t>
+          </w:r>
+          <w:r>
+            <w:tab/>
+          </w:r>
+          <w:r>
+            <w:fldChar w:fldCharType="begin"/>
+          </w:r>
+          <w:r>
+            <w:instrText xml:space="preserve"> PAGEREF _Toc9725 \h </w:instrText>
+          </w:r>
+          <w:r>
+            <w:fldChar w:fldCharType="separate"/>
+          </w:r>
+          <w:r>
+            <w:t>10</w:t>
+          </w:r>
+          <w:r>
+            <w:fldChar w:fldCharType="end"/>
+          </w:r>
+          <w:r>
+            <w:rPr>
+              <w:rFonts w:hint="default" w:ascii="Times New Roman" w:hAnsi="Times New Roman" w:cs="Times New Roman"/>
+              <w:bCs/>
+              <w:szCs w:val="28"/>
+            </w:rPr>
+            <w:fldChar w:fldCharType="end"/>
+          </w:r>
+        </w:p>
+        <w:p>
+          <w:pPr>
+            <w:pStyle w:val="10"/>
+            <w:tabs>
+              <w:tab w:val="right" w:leader="dot" w:pos="8306"/>
+            </w:tabs>
+          </w:pPr>
+          <w:r>
+            <w:rPr>
+              <w:rFonts w:hint="default" w:ascii="Times New Roman" w:hAnsi="Times New Roman" w:cs="Times New Roman"/>
+              <w:bCs/>
+              <w:szCs w:val="28"/>
+            </w:rPr>
+            <w:fldChar w:fldCharType="begin"/>
+          </w:r>
+          <w:r>
+            <w:rPr>
+              <w:rFonts w:hint="default" w:ascii="Times New Roman" w:hAnsi="Times New Roman" w:cs="Times New Roman"/>
+              <w:bCs/>
+              <w:szCs w:val="28"/>
+            </w:rPr>
+            <w:instrText xml:space="preserve"> HYPERLINK \l _Toc6044 </w:instrText>
+          </w:r>
+          <w:r>
+            <w:rPr>
+              <w:rFonts w:hint="default" w:ascii="Times New Roman" w:hAnsi="Times New Roman" w:cs="Times New Roman"/>
+              <w:bCs/>
+              <w:szCs w:val="28"/>
+            </w:rPr>
+            <w:fldChar w:fldCharType="separate"/>
+          </w:r>
+          <w:r>
+            <w:rPr>
+              <w:rFonts w:hint="default"/>
+              <w:lang w:val="en-US"/>
+            </w:rPr>
+            <w:t>5.1. Đặc tả chức năng xóa rạp chiếu phim thành công</w:t>
+          </w:r>
+          <w:r>
+            <w:tab/>
+          </w:r>
+          <w:r>
+            <w:fldChar w:fldCharType="begin"/>
+          </w:r>
+          <w:r>
+            <w:instrText xml:space="preserve"> PAGEREF _Toc6044 \h </w:instrText>
+          </w:r>
+          <w:r>
+            <w:fldChar w:fldCharType="separate"/>
+          </w:r>
+          <w:r>
+            <w:t>10</w:t>
+          </w:r>
+          <w:r>
+            <w:fldChar w:fldCharType="end"/>
+          </w:r>
+          <w:r>
+            <w:rPr>
+              <w:rFonts w:hint="default" w:ascii="Times New Roman" w:hAnsi="Times New Roman" w:cs="Times New Roman"/>
+              <w:bCs/>
+              <w:szCs w:val="28"/>
+            </w:rPr>
+            <w:fldChar w:fldCharType="end"/>
+          </w:r>
+        </w:p>
+        <w:p>
+          <w:pPr>
+            <w:pStyle w:val="10"/>
+            <w:tabs>
+              <w:tab w:val="right" w:leader="dot" w:pos="8306"/>
+            </w:tabs>
+          </w:pPr>
+          <w:r>
+            <w:rPr>
+              <w:rFonts w:hint="default" w:ascii="Times New Roman" w:hAnsi="Times New Roman" w:cs="Times New Roman"/>
+              <w:bCs/>
+              <w:szCs w:val="28"/>
+            </w:rPr>
+            <w:fldChar w:fldCharType="begin"/>
+          </w:r>
+          <w:r>
+            <w:rPr>
+              <w:rFonts w:hint="default" w:ascii="Times New Roman" w:hAnsi="Times New Roman" w:cs="Times New Roman"/>
+              <w:bCs/>
+              <w:szCs w:val="28"/>
+            </w:rPr>
+            <w:instrText xml:space="preserve"> HYPERLINK \l _Toc16175 </w:instrText>
+          </w:r>
+          <w:r>
+            <w:rPr>
+              <w:rFonts w:hint="default" w:ascii="Times New Roman" w:hAnsi="Times New Roman" w:cs="Times New Roman"/>
+              <w:bCs/>
+              <w:szCs w:val="28"/>
+            </w:rPr>
+            <w:fldChar w:fldCharType="separate"/>
+          </w:r>
+          <w:r>
+            <w:rPr>
+              <w:rFonts w:hint="default"/>
+              <w:lang w:val="en-US"/>
+            </w:rPr>
+            <w:t>5.2. Đặc tả chức năng bấm nút hủy khi xóa rạp chiếu phim</w:t>
+          </w:r>
+          <w:r>
+            <w:tab/>
+          </w:r>
+          <w:r>
+            <w:fldChar w:fldCharType="begin"/>
+          </w:r>
+          <w:r>
+            <w:instrText xml:space="preserve"> PAGEREF _Toc16175 \h </w:instrText>
+          </w:r>
+          <w:r>
+            <w:fldChar w:fldCharType="separate"/>
+          </w:r>
+          <w:r>
+            <w:t>11</w:t>
+          </w:r>
+          <w:r>
+            <w:fldChar w:fldCharType="end"/>
+          </w:r>
+          <w:r>
+            <w:rPr>
+              <w:rFonts w:hint="default" w:ascii="Times New Roman" w:hAnsi="Times New Roman" w:cs="Times New Roman"/>
+              <w:bCs/>
+              <w:szCs w:val="28"/>
+            </w:rPr>
+            <w:fldChar w:fldCharType="end"/>
+          </w:r>
+        </w:p>
+        <w:p>
+          <w:pPr>
+            <w:pStyle w:val="9"/>
+            <w:tabs>
+              <w:tab w:val="right" w:leader="dot" w:pos="8306"/>
+            </w:tabs>
+          </w:pPr>
+          <w:r>
+            <w:rPr>
+              <w:rFonts w:hint="default" w:ascii="Times New Roman" w:hAnsi="Times New Roman" w:cs="Times New Roman"/>
+              <w:bCs/>
+              <w:szCs w:val="28"/>
+            </w:rPr>
+            <w:fldChar w:fldCharType="begin"/>
+          </w:r>
+          <w:r>
+            <w:rPr>
+              <w:rFonts w:hint="default" w:ascii="Times New Roman" w:hAnsi="Times New Roman" w:cs="Times New Roman"/>
+              <w:bCs/>
+              <w:szCs w:val="28"/>
+            </w:rPr>
+            <w:instrText xml:space="preserve"> HYPERLINK \l _Toc28308 </w:instrText>
+          </w:r>
+          <w:r>
+            <w:rPr>
+              <w:rFonts w:hint="default" w:ascii="Times New Roman" w:hAnsi="Times New Roman" w:cs="Times New Roman"/>
+              <w:bCs/>
+              <w:szCs w:val="28"/>
+            </w:rPr>
+            <w:fldChar w:fldCharType="separate"/>
+          </w:r>
+          <w:r>
+            <w:rPr>
+              <w:rFonts w:hint="default"/>
+              <w:lang w:val="en-US"/>
+            </w:rPr>
+            <w:t>6. Đặc tả chức năng sửa rạp chiếu phim</w:t>
+          </w:r>
+          <w:r>
+            <w:tab/>
+          </w:r>
+          <w:r>
+            <w:fldChar w:fldCharType="begin"/>
+          </w:r>
+          <w:r>
+            <w:instrText xml:space="preserve"> PAGEREF _Toc28308 \h </w:instrText>
+          </w:r>
+          <w:r>
+            <w:fldChar w:fldCharType="separate"/>
+          </w:r>
+          <w:r>
+            <w:t>11</w:t>
+          </w:r>
+          <w:r>
+            <w:fldChar w:fldCharType="end"/>
+          </w:r>
+          <w:r>
+            <w:rPr>
+              <w:rFonts w:hint="default" w:ascii="Times New Roman" w:hAnsi="Times New Roman" w:cs="Times New Roman"/>
+              <w:bCs/>
+              <w:szCs w:val="28"/>
+            </w:rPr>
+            <w:fldChar w:fldCharType="end"/>
+          </w:r>
+        </w:p>
+        <w:p>
+          <w:pPr>
+            <w:pStyle w:val="10"/>
+            <w:tabs>
+              <w:tab w:val="right" w:leader="dot" w:pos="8306"/>
+            </w:tabs>
+          </w:pPr>
+          <w:r>
+            <w:rPr>
+              <w:rFonts w:hint="default" w:ascii="Times New Roman" w:hAnsi="Times New Roman" w:cs="Times New Roman"/>
+              <w:bCs/>
+              <w:szCs w:val="28"/>
+            </w:rPr>
+            <w:fldChar w:fldCharType="begin"/>
+          </w:r>
+          <w:r>
+            <w:rPr>
+              <w:rFonts w:hint="default" w:ascii="Times New Roman" w:hAnsi="Times New Roman" w:cs="Times New Roman"/>
+              <w:bCs/>
+              <w:szCs w:val="28"/>
+            </w:rPr>
+            <w:instrText xml:space="preserve"> HYPERLINK \l _Toc23480 </w:instrText>
+          </w:r>
+          <w:r>
+            <w:rPr>
+              <w:rFonts w:hint="default" w:ascii="Times New Roman" w:hAnsi="Times New Roman" w:cs="Times New Roman"/>
+              <w:bCs/>
+              <w:szCs w:val="28"/>
+            </w:rPr>
+            <w:fldChar w:fldCharType="separate"/>
+          </w:r>
+          <w:r>
+            <w:rPr>
+              <w:rFonts w:hint="default"/>
+              <w:lang w:val="en-US"/>
+            </w:rPr>
+            <w:t>6.1. Đặc tả chức năng sửa rạp chiếu phim thành công</w:t>
+          </w:r>
+          <w:r>
+            <w:tab/>
+          </w:r>
+          <w:r>
+            <w:fldChar w:fldCharType="begin"/>
+          </w:r>
+          <w:r>
+            <w:instrText xml:space="preserve"> PAGEREF _Toc23480 \h </w:instrText>
+          </w:r>
+          <w:r>
+            <w:fldChar w:fldCharType="separate"/>
+          </w:r>
+          <w:r>
+            <w:t>11</w:t>
+          </w:r>
+          <w:r>
+            <w:fldChar w:fldCharType="end"/>
+          </w:r>
+          <w:r>
+            <w:rPr>
+              <w:rFonts w:hint="default" w:ascii="Times New Roman" w:hAnsi="Times New Roman" w:cs="Times New Roman"/>
+              <w:bCs/>
+              <w:szCs w:val="28"/>
+            </w:rPr>
+            <w:fldChar w:fldCharType="end"/>
+          </w:r>
+        </w:p>
+        <w:p>
+          <w:pPr>
+            <w:pStyle w:val="10"/>
+            <w:tabs>
+              <w:tab w:val="right" w:leader="dot" w:pos="8306"/>
+            </w:tabs>
+          </w:pPr>
+          <w:r>
+            <w:rPr>
+              <w:rFonts w:hint="default" w:ascii="Times New Roman" w:hAnsi="Times New Roman" w:cs="Times New Roman"/>
+              <w:bCs/>
+              <w:szCs w:val="28"/>
+            </w:rPr>
+            <w:fldChar w:fldCharType="begin"/>
+          </w:r>
+          <w:r>
+            <w:rPr>
+              <w:rFonts w:hint="default" w:ascii="Times New Roman" w:hAnsi="Times New Roman" w:cs="Times New Roman"/>
+              <w:bCs/>
+              <w:szCs w:val="28"/>
+            </w:rPr>
+            <w:instrText xml:space="preserve"> HYPERLINK \l _Toc6472 </w:instrText>
+          </w:r>
+          <w:r>
+            <w:rPr>
+              <w:rFonts w:hint="default" w:ascii="Times New Roman" w:hAnsi="Times New Roman" w:cs="Times New Roman"/>
+              <w:bCs/>
+              <w:szCs w:val="28"/>
+            </w:rPr>
+            <w:fldChar w:fldCharType="separate"/>
+          </w:r>
+          <w:r>
+            <w:rPr>
+              <w:rFonts w:hint="default"/>
+              <w:lang w:val="en-US"/>
+            </w:rPr>
+            <w:t>6.2. Đặc tả chức năng bấm nút hủy khi sửa rạp chiếu phim</w:t>
+          </w:r>
+          <w:r>
+            <w:tab/>
+          </w:r>
+          <w:r>
+            <w:fldChar w:fldCharType="begin"/>
+          </w:r>
+          <w:r>
+            <w:instrText xml:space="preserve"> PAGEREF _Toc6472 \h </w:instrText>
+          </w:r>
+          <w:r>
+            <w:fldChar w:fldCharType="separate"/>
+          </w:r>
+          <w:r>
+            <w:t>12</w:t>
+          </w:r>
+          <w:r>
+            <w:fldChar w:fldCharType="end"/>
+          </w:r>
+          <w:r>
+            <w:rPr>
+              <w:rFonts w:hint="default" w:ascii="Times New Roman" w:hAnsi="Times New Roman" w:cs="Times New Roman"/>
+              <w:bCs/>
+              <w:szCs w:val="28"/>
+            </w:rPr>
+            <w:fldChar w:fldCharType="end"/>
+          </w:r>
+        </w:p>
+        <w:p>
+          <w:pPr>
+            <w:pStyle w:val="10"/>
+            <w:tabs>
+              <w:tab w:val="right" w:leader="dot" w:pos="8306"/>
+            </w:tabs>
+          </w:pPr>
+          <w:r>
+            <w:rPr>
+              <w:rFonts w:hint="default" w:ascii="Times New Roman" w:hAnsi="Times New Roman" w:cs="Times New Roman"/>
+              <w:bCs/>
+              <w:szCs w:val="28"/>
+            </w:rPr>
+            <w:fldChar w:fldCharType="begin"/>
+          </w:r>
+          <w:r>
+            <w:rPr>
+              <w:rFonts w:hint="default" w:ascii="Times New Roman" w:hAnsi="Times New Roman" w:cs="Times New Roman"/>
+              <w:bCs/>
+              <w:szCs w:val="28"/>
+            </w:rPr>
+            <w:instrText xml:space="preserve"> HYPERLINK \l _Toc11471 </w:instrText>
+          </w:r>
+          <w:r>
+            <w:rPr>
+              <w:rFonts w:hint="default" w:ascii="Times New Roman" w:hAnsi="Times New Roman" w:cs="Times New Roman"/>
+              <w:bCs/>
+              <w:szCs w:val="28"/>
+            </w:rPr>
+            <w:fldChar w:fldCharType="separate"/>
+          </w:r>
+          <w:r>
+            <w:rPr>
+              <w:rFonts w:hint="default"/>
+              <w:lang w:val="en-US"/>
+            </w:rPr>
+            <w:t>6.3. Đặc tả chức năng sửa rạp chiếu phim thất bại vì thông tin đã tồn tại</w:t>
+          </w:r>
+          <w:r>
+            <w:tab/>
+          </w:r>
+          <w:r>
+            <w:fldChar w:fldCharType="begin"/>
+          </w:r>
+          <w:r>
+            <w:instrText xml:space="preserve"> PAGEREF _Toc11471 \h </w:instrText>
+          </w:r>
+          <w:r>
+            <w:fldChar w:fldCharType="separate"/>
+          </w:r>
+          <w:r>
+            <w:t>12</w:t>
+          </w:r>
+          <w:r>
+            <w:fldChar w:fldCharType="end"/>
+          </w:r>
+          <w:r>
+            <w:rPr>
+              <w:rFonts w:hint="default" w:ascii="Times New Roman" w:hAnsi="Times New Roman" w:cs="Times New Roman"/>
+              <w:bCs/>
+              <w:szCs w:val="28"/>
+            </w:rPr>
+            <w:fldChar w:fldCharType="end"/>
+          </w:r>
+        </w:p>
+        <w:p>
+          <w:pPr>
+            <w:pStyle w:val="9"/>
+            <w:tabs>
+              <w:tab w:val="right" w:leader="dot" w:pos="8306"/>
+            </w:tabs>
+          </w:pPr>
+          <w:r>
+            <w:rPr>
+              <w:rFonts w:hint="default" w:ascii="Times New Roman" w:hAnsi="Times New Roman" w:cs="Times New Roman"/>
+              <w:bCs/>
+              <w:szCs w:val="28"/>
+            </w:rPr>
+            <w:fldChar w:fldCharType="begin"/>
+          </w:r>
+          <w:r>
+            <w:rPr>
+              <w:rFonts w:hint="default" w:ascii="Times New Roman" w:hAnsi="Times New Roman" w:cs="Times New Roman"/>
+              <w:bCs/>
+              <w:szCs w:val="28"/>
+            </w:rPr>
+            <w:instrText xml:space="preserve"> HYPERLINK \l _Toc15360 </w:instrText>
+          </w:r>
+          <w:r>
+            <w:rPr>
+              <w:rFonts w:hint="default" w:ascii="Times New Roman" w:hAnsi="Times New Roman" w:cs="Times New Roman"/>
+              <w:bCs/>
+              <w:szCs w:val="28"/>
+            </w:rPr>
+            <w:fldChar w:fldCharType="separate"/>
+          </w:r>
+          <w:r>
+            <w:rPr>
+              <w:rFonts w:hint="default"/>
+              <w:lang w:val="en-US"/>
+            </w:rPr>
+            <w:t>7. Đặc tả chức năng mở bán suất chiếu</w:t>
+          </w:r>
+          <w:r>
+            <w:tab/>
+          </w:r>
+          <w:r>
+            <w:fldChar w:fldCharType="begin"/>
+          </w:r>
+          <w:r>
+            <w:instrText xml:space="preserve"> PAGEREF _Toc15360 \h </w:instrText>
+          </w:r>
+          <w:r>
+            <w:fldChar w:fldCharType="separate"/>
+          </w:r>
+          <w:r>
+            <w:t>13</w:t>
+          </w:r>
+          <w:r>
+            <w:fldChar w:fldCharType="end"/>
+          </w:r>
+          <w:r>
+            <w:rPr>
+              <w:rFonts w:hint="default" w:ascii="Times New Roman" w:hAnsi="Times New Roman" w:cs="Times New Roman"/>
+              <w:bCs/>
+              <w:szCs w:val="28"/>
+            </w:rPr>
+            <w:fldChar w:fldCharType="end"/>
+          </w:r>
+        </w:p>
+        <w:p>
+          <w:pPr>
+            <w:pStyle w:val="10"/>
+            <w:tabs>
+              <w:tab w:val="right" w:leader="dot" w:pos="8306"/>
+            </w:tabs>
+          </w:pPr>
+          <w:r>
+            <w:rPr>
+              <w:rFonts w:hint="default" w:ascii="Times New Roman" w:hAnsi="Times New Roman" w:cs="Times New Roman"/>
+              <w:bCs/>
+              <w:szCs w:val="28"/>
+            </w:rPr>
+            <w:fldChar w:fldCharType="begin"/>
+          </w:r>
+          <w:r>
+            <w:rPr>
+              <w:rFonts w:hint="default" w:ascii="Times New Roman" w:hAnsi="Times New Roman" w:cs="Times New Roman"/>
+              <w:bCs/>
+              <w:szCs w:val="28"/>
+            </w:rPr>
+            <w:instrText xml:space="preserve"> HYPERLINK \l _Toc26062 </w:instrText>
+          </w:r>
+          <w:r>
+            <w:rPr>
+              <w:rFonts w:hint="default" w:ascii="Times New Roman" w:hAnsi="Times New Roman" w:cs="Times New Roman"/>
+              <w:bCs/>
+              <w:szCs w:val="28"/>
+            </w:rPr>
+            <w:fldChar w:fldCharType="separate"/>
+          </w:r>
+          <w:r>
+            <w:rPr>
+              <w:rFonts w:hint="default"/>
+              <w:lang w:val="en-US"/>
+            </w:rPr>
+            <w:t>7.1. Đặc tả chức năng mở bán suất chiếu thành công</w:t>
+          </w:r>
+          <w:r>
+            <w:tab/>
+          </w:r>
+          <w:r>
+            <w:fldChar w:fldCharType="begin"/>
+          </w:r>
+          <w:r>
+            <w:instrText xml:space="preserve"> PAGEREF _Toc26062 \h </w:instrText>
+          </w:r>
+          <w:r>
+            <w:fldChar w:fldCharType="separate"/>
+          </w:r>
+          <w:r>
+            <w:t>13</w:t>
+          </w:r>
+          <w:r>
+            <w:fldChar w:fldCharType="end"/>
+          </w:r>
+          <w:r>
+            <w:rPr>
+              <w:rFonts w:hint="default" w:ascii="Times New Roman" w:hAnsi="Times New Roman" w:cs="Times New Roman"/>
+              <w:bCs/>
+              <w:szCs w:val="28"/>
+            </w:rPr>
+            <w:fldChar w:fldCharType="end"/>
+          </w:r>
+        </w:p>
+        <w:p>
+          <w:pPr>
+            <w:pStyle w:val="10"/>
+            <w:tabs>
+              <w:tab w:val="right" w:leader="dot" w:pos="8306"/>
+            </w:tabs>
+          </w:pPr>
+          <w:r>
+            <w:rPr>
+              <w:rFonts w:hint="default" w:ascii="Times New Roman" w:hAnsi="Times New Roman" w:cs="Times New Roman"/>
+              <w:bCs/>
+              <w:szCs w:val="28"/>
+            </w:rPr>
+            <w:fldChar w:fldCharType="begin"/>
+          </w:r>
+          <w:r>
+            <w:rPr>
+              <w:rFonts w:hint="default" w:ascii="Times New Roman" w:hAnsi="Times New Roman" w:cs="Times New Roman"/>
+              <w:bCs/>
+              <w:szCs w:val="28"/>
+            </w:rPr>
+            <w:instrText xml:space="preserve"> HYPERLINK \l _Toc1076 </w:instrText>
+          </w:r>
+          <w:r>
+            <w:rPr>
+              <w:rFonts w:hint="default" w:ascii="Times New Roman" w:hAnsi="Times New Roman" w:cs="Times New Roman"/>
+              <w:bCs/>
+              <w:szCs w:val="28"/>
+            </w:rPr>
+            <w:fldChar w:fldCharType="separate"/>
+          </w:r>
+          <w:r>
+            <w:rPr>
+              <w:rFonts w:hint="default"/>
+              <w:lang w:val="en-US"/>
+            </w:rPr>
+            <w:t>7.2. Đặc tả chức năng bấm nút hủy khi mở bán suất chiếu</w:t>
+          </w:r>
+          <w:r>
+            <w:tab/>
+          </w:r>
+          <w:r>
+            <w:fldChar w:fldCharType="begin"/>
+          </w:r>
+          <w:r>
+            <w:instrText xml:space="preserve"> PAGEREF _Toc1076 \h </w:instrText>
+          </w:r>
+          <w:r>
+            <w:fldChar w:fldCharType="separate"/>
+          </w:r>
+          <w:r>
+            <w:t>14</w:t>
+          </w:r>
+          <w:r>
+            <w:fldChar w:fldCharType="end"/>
+          </w:r>
+          <w:r>
+            <w:rPr>
+              <w:rFonts w:hint="default" w:ascii="Times New Roman" w:hAnsi="Times New Roman" w:cs="Times New Roman"/>
+              <w:bCs/>
+              <w:szCs w:val="28"/>
+            </w:rPr>
+            <w:fldChar w:fldCharType="end"/>
+          </w:r>
+        </w:p>
+        <w:p>
+          <w:pPr>
+            <w:pStyle w:val="10"/>
+            <w:tabs>
+              <w:tab w:val="right" w:leader="dot" w:pos="8306"/>
+            </w:tabs>
+          </w:pPr>
+          <w:r>
+            <w:rPr>
+              <w:rFonts w:hint="default" w:ascii="Times New Roman" w:hAnsi="Times New Roman" w:cs="Times New Roman"/>
+              <w:bCs/>
+              <w:szCs w:val="28"/>
+            </w:rPr>
+            <w:fldChar w:fldCharType="begin"/>
+          </w:r>
+          <w:r>
+            <w:rPr>
+              <w:rFonts w:hint="default" w:ascii="Times New Roman" w:hAnsi="Times New Roman" w:cs="Times New Roman"/>
+              <w:bCs/>
+              <w:szCs w:val="28"/>
+            </w:rPr>
+            <w:instrText xml:space="preserve"> HYPERLINK \l _Toc12224 </w:instrText>
+          </w:r>
+          <w:r>
+            <w:rPr>
+              <w:rFonts w:hint="default" w:ascii="Times New Roman" w:hAnsi="Times New Roman" w:cs="Times New Roman"/>
+              <w:bCs/>
+              <w:szCs w:val="28"/>
+            </w:rPr>
+            <w:fldChar w:fldCharType="separate"/>
+          </w:r>
+          <w:r>
+            <w:rPr>
+              <w:rFonts w:hint="default"/>
+              <w:lang w:val="en-US"/>
+            </w:rPr>
+            <w:t>7.3. Đặc tả chức năng bấm nút hủy trên form khi mở bán suất chiếu</w:t>
+          </w:r>
+          <w:r>
+            <w:tab/>
+          </w:r>
+          <w:r>
+            <w:fldChar w:fldCharType="begin"/>
+          </w:r>
+          <w:r>
+            <w:instrText xml:space="preserve"> PAGEREF _Toc12224 \h </w:instrText>
+          </w:r>
+          <w:r>
+            <w:fldChar w:fldCharType="separate"/>
+          </w:r>
+          <w:r>
+            <w:t>15</w:t>
+          </w:r>
+          <w:r>
+            <w:fldChar w:fldCharType="end"/>
+          </w:r>
+          <w:r>
+            <w:rPr>
+              <w:rFonts w:hint="default" w:ascii="Times New Roman" w:hAnsi="Times New Roman" w:cs="Times New Roman"/>
+              <w:bCs/>
+              <w:szCs w:val="28"/>
+            </w:rPr>
+            <w:fldChar w:fldCharType="end"/>
+          </w:r>
+        </w:p>
+        <w:p>
+          <w:pPr>
+            <w:pStyle w:val="9"/>
+            <w:tabs>
+              <w:tab w:val="right" w:leader="dot" w:pos="8306"/>
+            </w:tabs>
+          </w:pPr>
+          <w:r>
+            <w:rPr>
+              <w:rFonts w:hint="default" w:ascii="Times New Roman" w:hAnsi="Times New Roman" w:cs="Times New Roman"/>
+              <w:bCs/>
+              <w:szCs w:val="28"/>
+            </w:rPr>
+            <w:fldChar w:fldCharType="begin"/>
+          </w:r>
+          <w:r>
+            <w:rPr>
+              <w:rFonts w:hint="default" w:ascii="Times New Roman" w:hAnsi="Times New Roman" w:cs="Times New Roman"/>
+              <w:bCs/>
+              <w:szCs w:val="28"/>
+            </w:rPr>
+            <w:instrText xml:space="preserve"> HYPERLINK \l _Toc19028 </w:instrText>
+          </w:r>
+          <w:r>
+            <w:rPr>
+              <w:rFonts w:hint="default" w:ascii="Times New Roman" w:hAnsi="Times New Roman" w:cs="Times New Roman"/>
+              <w:bCs/>
+              <w:szCs w:val="28"/>
+            </w:rPr>
+            <w:fldChar w:fldCharType="separate"/>
+          </w:r>
+          <w:r>
+            <w:rPr>
+              <w:rFonts w:hint="default"/>
+              <w:lang w:val="en-US"/>
+            </w:rPr>
+            <w:t>8. Đặc tả chức năng xóa suất chiếu đã lên lịch</w:t>
+          </w:r>
+          <w:r>
+            <w:tab/>
+          </w:r>
+          <w:r>
+            <w:fldChar w:fldCharType="begin"/>
+          </w:r>
+          <w:r>
+            <w:instrText xml:space="preserve"> PAGEREF _Toc19028 \h </w:instrText>
+          </w:r>
+          <w:r>
+            <w:fldChar w:fldCharType="separate"/>
+          </w:r>
+          <w:r>
+            <w:t>16</w:t>
+          </w:r>
+          <w:r>
+            <w:fldChar w:fldCharType="end"/>
+          </w:r>
+          <w:r>
+            <w:rPr>
+              <w:rFonts w:hint="default" w:ascii="Times New Roman" w:hAnsi="Times New Roman" w:cs="Times New Roman"/>
+              <w:bCs/>
+              <w:szCs w:val="28"/>
+            </w:rPr>
+            <w:fldChar w:fldCharType="end"/>
+          </w:r>
+        </w:p>
+        <w:p>
+          <w:pPr>
+            <w:pStyle w:val="10"/>
+            <w:tabs>
+              <w:tab w:val="right" w:leader="dot" w:pos="8306"/>
+            </w:tabs>
+          </w:pPr>
+          <w:r>
+            <w:rPr>
+              <w:rFonts w:hint="default" w:ascii="Times New Roman" w:hAnsi="Times New Roman" w:cs="Times New Roman"/>
+              <w:bCs/>
+              <w:szCs w:val="28"/>
+            </w:rPr>
+            <w:fldChar w:fldCharType="begin"/>
+          </w:r>
+          <w:r>
+            <w:rPr>
+              <w:rFonts w:hint="default" w:ascii="Times New Roman" w:hAnsi="Times New Roman" w:cs="Times New Roman"/>
+              <w:bCs/>
+              <w:szCs w:val="28"/>
+            </w:rPr>
+            <w:instrText xml:space="preserve"> HYPERLINK \l _Toc20130 </w:instrText>
+          </w:r>
+          <w:r>
+            <w:rPr>
+              <w:rFonts w:hint="default" w:ascii="Times New Roman" w:hAnsi="Times New Roman" w:cs="Times New Roman"/>
+              <w:bCs/>
+              <w:szCs w:val="28"/>
+            </w:rPr>
+            <w:fldChar w:fldCharType="separate"/>
+          </w:r>
+          <w:r>
+            <w:rPr>
+              <w:rFonts w:hint="default"/>
+              <w:lang w:val="en-US"/>
+            </w:rPr>
+            <w:t>8.1. Đặc tả chức năng xóa suất chiếu đã lên lịch thành công</w:t>
+          </w:r>
+          <w:r>
+            <w:tab/>
+          </w:r>
+          <w:r>
+            <w:fldChar w:fldCharType="begin"/>
+          </w:r>
+          <w:r>
+            <w:instrText xml:space="preserve"> PAGEREF _Toc20130 \h </w:instrText>
+          </w:r>
+          <w:r>
+            <w:fldChar w:fldCharType="separate"/>
+          </w:r>
+          <w:r>
+            <w:t>16</w:t>
+          </w:r>
+          <w:r>
+            <w:fldChar w:fldCharType="end"/>
+          </w:r>
+          <w:r>
+            <w:rPr>
+              <w:rFonts w:hint="default" w:ascii="Times New Roman" w:hAnsi="Times New Roman" w:cs="Times New Roman"/>
+              <w:bCs/>
+              <w:szCs w:val="28"/>
+            </w:rPr>
+            <w:fldChar w:fldCharType="end"/>
+          </w:r>
+        </w:p>
+        <w:p>
+          <w:pPr>
+            <w:pStyle w:val="10"/>
+            <w:tabs>
+              <w:tab w:val="right" w:leader="dot" w:pos="8306"/>
+            </w:tabs>
+          </w:pPr>
+          <w:r>
+            <w:rPr>
+              <w:rFonts w:hint="default" w:ascii="Times New Roman" w:hAnsi="Times New Roman" w:cs="Times New Roman"/>
+              <w:bCs/>
+              <w:szCs w:val="28"/>
+            </w:rPr>
+            <w:fldChar w:fldCharType="begin"/>
+          </w:r>
+          <w:r>
+            <w:rPr>
+              <w:rFonts w:hint="default" w:ascii="Times New Roman" w:hAnsi="Times New Roman" w:cs="Times New Roman"/>
+              <w:bCs/>
+              <w:szCs w:val="28"/>
+            </w:rPr>
+            <w:instrText xml:space="preserve"> HYPERLINK \l _Toc648 </w:instrText>
+          </w:r>
+          <w:r>
+            <w:rPr>
+              <w:rFonts w:hint="default" w:ascii="Times New Roman" w:hAnsi="Times New Roman" w:cs="Times New Roman"/>
+              <w:bCs/>
+              <w:szCs w:val="28"/>
+            </w:rPr>
+            <w:fldChar w:fldCharType="separate"/>
+          </w:r>
+          <w:r>
+            <w:rPr>
+              <w:rFonts w:hint="default"/>
+              <w:lang w:val="en-US"/>
+            </w:rPr>
+            <w:t>8.2. Đặc tả chức năng bấm nút hủy khi xóa suất chiếu đã lên lịch</w:t>
+          </w:r>
+          <w:r>
+            <w:tab/>
+          </w:r>
+          <w:r>
+            <w:fldChar w:fldCharType="begin"/>
+          </w:r>
+          <w:r>
+            <w:instrText xml:space="preserve"> PAGEREF _Toc648 \h </w:instrText>
+          </w:r>
+          <w:r>
+            <w:fldChar w:fldCharType="separate"/>
+          </w:r>
+          <w:r>
+            <w:t>17</w:t>
+          </w:r>
+          <w:r>
+            <w:fldChar w:fldCharType="end"/>
+          </w:r>
+          <w:r>
+            <w:rPr>
+              <w:rFonts w:hint="default" w:ascii="Times New Roman" w:hAnsi="Times New Roman" w:cs="Times New Roman"/>
+              <w:bCs/>
+              <w:szCs w:val="28"/>
+            </w:rPr>
+            <w:fldChar w:fldCharType="end"/>
+          </w:r>
+        </w:p>
+        <w:p>
+          <w:pPr>
+            <w:pStyle w:val="9"/>
+            <w:tabs>
+              <w:tab w:val="right" w:leader="dot" w:pos="8306"/>
+            </w:tabs>
+          </w:pPr>
+          <w:r>
+            <w:rPr>
+              <w:rFonts w:hint="default" w:ascii="Times New Roman" w:hAnsi="Times New Roman" w:cs="Times New Roman"/>
+              <w:bCs/>
+              <w:szCs w:val="28"/>
+            </w:rPr>
+            <w:fldChar w:fldCharType="begin"/>
+          </w:r>
+          <w:r>
+            <w:rPr>
+              <w:rFonts w:hint="default" w:ascii="Times New Roman" w:hAnsi="Times New Roman" w:cs="Times New Roman"/>
+              <w:bCs/>
+              <w:szCs w:val="28"/>
+            </w:rPr>
+            <w:instrText xml:space="preserve"> HYPERLINK \l _Toc11667 </w:instrText>
+          </w:r>
+          <w:r>
+            <w:rPr>
+              <w:rFonts w:hint="default" w:ascii="Times New Roman" w:hAnsi="Times New Roman" w:cs="Times New Roman"/>
+              <w:bCs/>
+              <w:szCs w:val="28"/>
+            </w:rPr>
+            <w:fldChar w:fldCharType="separate"/>
+          </w:r>
+          <w:r>
+            <w:rPr>
+              <w:rFonts w:hint="default"/>
+              <w:lang w:val="en-US"/>
+            </w:rPr>
+            <w:t xml:space="preserve">9. </w:t>
+          </w:r>
+          <w:r>
+            <w:t>Đặc tả chức năng Đặt vé</w:t>
+          </w:r>
+          <w:r>
+            <w:tab/>
+          </w:r>
+          <w:r>
+            <w:fldChar w:fldCharType="begin"/>
+          </w:r>
+          <w:r>
+            <w:instrText xml:space="preserve"> PAGEREF _Toc11667 \h </w:instrText>
+          </w:r>
+          <w:r>
+            <w:fldChar w:fldCharType="separate"/>
+          </w:r>
+          <w:r>
+            <w:t>17</w:t>
+          </w:r>
+          <w:r>
+            <w:fldChar w:fldCharType="end"/>
+          </w:r>
+          <w:r>
+            <w:rPr>
+              <w:rFonts w:hint="default" w:ascii="Times New Roman" w:hAnsi="Times New Roman" w:cs="Times New Roman"/>
+              <w:bCs/>
+              <w:szCs w:val="28"/>
+            </w:rPr>
+            <w:fldChar w:fldCharType="end"/>
+          </w:r>
+        </w:p>
+        <w:p>
+          <w:pPr>
+            <w:pStyle w:val="10"/>
+            <w:tabs>
+              <w:tab w:val="right" w:leader="dot" w:pos="8306"/>
+            </w:tabs>
+          </w:pPr>
+          <w:r>
+            <w:rPr>
+              <w:rFonts w:hint="default" w:ascii="Times New Roman" w:hAnsi="Times New Roman" w:cs="Times New Roman"/>
+              <w:bCs/>
+              <w:szCs w:val="28"/>
+            </w:rPr>
+            <w:fldChar w:fldCharType="begin"/>
+          </w:r>
+          <w:r>
+            <w:rPr>
+              <w:rFonts w:hint="default" w:ascii="Times New Roman" w:hAnsi="Times New Roman" w:cs="Times New Roman"/>
+              <w:bCs/>
+              <w:szCs w:val="28"/>
+            </w:rPr>
+            <w:instrText xml:space="preserve"> HYPERLINK \l _Toc31912 </w:instrText>
+          </w:r>
+          <w:r>
+            <w:rPr>
+              <w:rFonts w:hint="default" w:ascii="Times New Roman" w:hAnsi="Times New Roman" w:cs="Times New Roman"/>
+              <w:bCs/>
+              <w:szCs w:val="28"/>
+            </w:rPr>
+            <w:fldChar w:fldCharType="separate"/>
+          </w:r>
+          <w:r>
+            <w:rPr>
+              <w:rFonts w:hint="default"/>
+              <w:lang w:val="en-US"/>
+            </w:rPr>
+            <w:t xml:space="preserve">9.1. </w:t>
+          </w:r>
+          <w:r>
+            <w:t>Đặc tả chức năng Đặt v</w:t>
+          </w:r>
+          <w:r>
+            <w:rPr>
+              <w:rFonts w:hint="default"/>
+              <w:lang w:val="en-US"/>
+            </w:rPr>
+            <w:t>é thành công</w:t>
+          </w:r>
+          <w:r>
+            <w:tab/>
+          </w:r>
+          <w:r>
+            <w:fldChar w:fldCharType="begin"/>
+          </w:r>
+          <w:r>
+            <w:instrText xml:space="preserve"> PAGEREF _Toc31912 \h </w:instrText>
+          </w:r>
+          <w:r>
+            <w:fldChar w:fldCharType="separate"/>
+          </w:r>
+          <w:r>
+            <w:t>17</w:t>
+          </w:r>
+          <w:r>
+            <w:fldChar w:fldCharType="end"/>
+          </w:r>
+          <w:r>
+            <w:rPr>
+              <w:rFonts w:hint="default" w:ascii="Times New Roman" w:hAnsi="Times New Roman" w:cs="Times New Roman"/>
+              <w:bCs/>
+              <w:szCs w:val="28"/>
+            </w:rPr>
+            <w:fldChar w:fldCharType="end"/>
+          </w:r>
+        </w:p>
+        <w:p>
+          <w:pPr>
+            <w:pStyle w:val="10"/>
+            <w:tabs>
+              <w:tab w:val="right" w:leader="dot" w:pos="8306"/>
+            </w:tabs>
+          </w:pPr>
+          <w:r>
+            <w:rPr>
+              <w:rFonts w:hint="default" w:ascii="Times New Roman" w:hAnsi="Times New Roman" w:cs="Times New Roman"/>
+              <w:bCs/>
+              <w:szCs w:val="28"/>
+            </w:rPr>
+            <w:fldChar w:fldCharType="begin"/>
+          </w:r>
+          <w:r>
+            <w:rPr>
+              <w:rFonts w:hint="default" w:ascii="Times New Roman" w:hAnsi="Times New Roman" w:cs="Times New Roman"/>
+              <w:bCs/>
+              <w:szCs w:val="28"/>
+            </w:rPr>
+            <w:instrText xml:space="preserve"> HYPERLINK \l _Toc29052 </w:instrText>
+          </w:r>
+          <w:r>
+            <w:rPr>
+              <w:rFonts w:hint="default" w:ascii="Times New Roman" w:hAnsi="Times New Roman" w:cs="Times New Roman"/>
+              <w:bCs/>
+              <w:szCs w:val="28"/>
+            </w:rPr>
+            <w:fldChar w:fldCharType="separate"/>
+          </w:r>
+          <w:r>
+            <w:rPr>
+              <w:rFonts w:hint="default"/>
+              <w:lang w:val="en-US"/>
+            </w:rPr>
+            <w:t xml:space="preserve">9.2. </w:t>
+          </w:r>
+          <w:r>
+            <w:t>Đặc tả chức năng</w:t>
+          </w:r>
+          <w:r>
+            <w:rPr>
+              <w:rFonts w:hint="default"/>
+              <w:lang w:val="en-US"/>
+            </w:rPr>
+            <w:t xml:space="preserve"> bấm quay về khi</w:t>
+          </w:r>
+          <w:r>
+            <w:t xml:space="preserve"> Đặt v</w:t>
+          </w:r>
+          <w:r>
+            <w:rPr>
+              <w:rFonts w:hint="default"/>
+              <w:lang w:val="en-US"/>
+            </w:rPr>
+            <w:t>é</w:t>
+          </w:r>
+          <w:r>
+            <w:tab/>
+          </w:r>
+          <w:r>
+            <w:fldChar w:fldCharType="begin"/>
+          </w:r>
+          <w:r>
+            <w:instrText xml:space="preserve"> PAGEREF _Toc29052 \h </w:instrText>
+          </w:r>
+          <w:r>
+            <w:fldChar w:fldCharType="separate"/>
+          </w:r>
+          <w:r>
+            <w:t>18</w:t>
+          </w:r>
+          <w:r>
+            <w:fldChar w:fldCharType="end"/>
+          </w:r>
+          <w:r>
+            <w:rPr>
+              <w:rFonts w:hint="default" w:ascii="Times New Roman" w:hAnsi="Times New Roman" w:cs="Times New Roman"/>
+              <w:bCs/>
+              <w:szCs w:val="28"/>
+            </w:rPr>
+            <w:fldChar w:fldCharType="end"/>
+          </w:r>
+        </w:p>
+        <w:p>
+          <w:pPr>
+            <w:pStyle w:val="9"/>
+            <w:tabs>
+              <w:tab w:val="right" w:leader="dot" w:pos="8306"/>
+            </w:tabs>
+          </w:pPr>
+          <w:r>
+            <w:rPr>
+              <w:rFonts w:hint="default" w:ascii="Times New Roman" w:hAnsi="Times New Roman" w:cs="Times New Roman"/>
+              <w:bCs/>
+              <w:szCs w:val="28"/>
+            </w:rPr>
+            <w:fldChar w:fldCharType="begin"/>
+          </w:r>
+          <w:r>
+            <w:rPr>
+              <w:rFonts w:hint="default" w:ascii="Times New Roman" w:hAnsi="Times New Roman" w:cs="Times New Roman"/>
+              <w:bCs/>
+              <w:szCs w:val="28"/>
+            </w:rPr>
+            <w:instrText xml:space="preserve"> HYPERLINK \l _Toc13500 </w:instrText>
+          </w:r>
+          <w:r>
+            <w:rPr>
+              <w:rFonts w:hint="default" w:ascii="Times New Roman" w:hAnsi="Times New Roman" w:cs="Times New Roman"/>
+              <w:bCs/>
+              <w:szCs w:val="28"/>
+            </w:rPr>
+            <w:fldChar w:fldCharType="separate"/>
+          </w:r>
+          <w:r>
+            <w:rPr>
+              <w:rFonts w:hint="default"/>
+              <w:lang w:val="en-US"/>
+            </w:rPr>
+            <w:t>10. Đặc tả chức năng thanh toán</w:t>
+          </w:r>
+          <w:r>
+            <w:tab/>
+          </w:r>
+          <w:r>
+            <w:fldChar w:fldCharType="begin"/>
+          </w:r>
+          <w:r>
+            <w:instrText xml:space="preserve"> PAGEREF _Toc13500 \h </w:instrText>
+          </w:r>
+          <w:r>
+            <w:fldChar w:fldCharType="separate"/>
+          </w:r>
+          <w:r>
+            <w:t>18</w:t>
+          </w:r>
+          <w:r>
+            <w:fldChar w:fldCharType="end"/>
+          </w:r>
+          <w:r>
+            <w:rPr>
+              <w:rFonts w:hint="default" w:ascii="Times New Roman" w:hAnsi="Times New Roman" w:cs="Times New Roman"/>
+              <w:bCs/>
+              <w:szCs w:val="28"/>
+            </w:rPr>
+            <w:fldChar w:fldCharType="end"/>
+          </w:r>
+        </w:p>
+        <w:p>
+          <w:pPr>
+            <w:pStyle w:val="10"/>
+            <w:tabs>
+              <w:tab w:val="right" w:leader="dot" w:pos="8306"/>
+            </w:tabs>
+          </w:pPr>
+          <w:r>
+            <w:rPr>
+              <w:rFonts w:hint="default" w:ascii="Times New Roman" w:hAnsi="Times New Roman" w:cs="Times New Roman"/>
+              <w:bCs/>
+              <w:szCs w:val="28"/>
+            </w:rPr>
+            <w:fldChar w:fldCharType="begin"/>
+          </w:r>
+          <w:r>
+            <w:rPr>
+              <w:rFonts w:hint="default" w:ascii="Times New Roman" w:hAnsi="Times New Roman" w:cs="Times New Roman"/>
+              <w:bCs/>
+              <w:szCs w:val="28"/>
+            </w:rPr>
+            <w:instrText xml:space="preserve"> HYPERLINK \l _Toc28149 </w:instrText>
+          </w:r>
+          <w:r>
+            <w:rPr>
+              <w:rFonts w:hint="default" w:ascii="Times New Roman" w:hAnsi="Times New Roman" w:cs="Times New Roman"/>
+              <w:bCs/>
+              <w:szCs w:val="28"/>
+            </w:rPr>
+            <w:fldChar w:fldCharType="separate"/>
+          </w:r>
+          <w:r>
+            <w:rPr>
+              <w:rFonts w:hint="default"/>
+              <w:lang w:val="en-US"/>
+            </w:rPr>
+            <w:t>10.1. Đặc tả chức năng thanh toán thành công</w:t>
+          </w:r>
+          <w:r>
+            <w:tab/>
+          </w:r>
+          <w:r>
+            <w:fldChar w:fldCharType="begin"/>
+          </w:r>
+          <w:r>
+            <w:instrText xml:space="preserve"> PAGEREF _Toc28149 \h </w:instrText>
+          </w:r>
+          <w:r>
+            <w:fldChar w:fldCharType="separate"/>
+          </w:r>
+          <w:r>
+            <w:t>18</w:t>
+          </w:r>
+          <w:r>
+            <w:fldChar w:fldCharType="end"/>
+          </w:r>
+          <w:r>
+            <w:rPr>
+              <w:rFonts w:hint="default" w:ascii="Times New Roman" w:hAnsi="Times New Roman" w:cs="Times New Roman"/>
+              <w:bCs/>
+              <w:szCs w:val="28"/>
+            </w:rPr>
+            <w:fldChar w:fldCharType="end"/>
+          </w:r>
+        </w:p>
+        <w:p>
+          <w:pPr>
+            <w:pStyle w:val="10"/>
+            <w:tabs>
+              <w:tab w:val="right" w:leader="dot" w:pos="8306"/>
+            </w:tabs>
+          </w:pPr>
+          <w:r>
+            <w:rPr>
+              <w:rFonts w:hint="default" w:ascii="Times New Roman" w:hAnsi="Times New Roman" w:cs="Times New Roman"/>
+              <w:bCs/>
+              <w:szCs w:val="28"/>
+            </w:rPr>
+            <w:fldChar w:fldCharType="begin"/>
+          </w:r>
+          <w:r>
+            <w:rPr>
+              <w:rFonts w:hint="default" w:ascii="Times New Roman" w:hAnsi="Times New Roman" w:cs="Times New Roman"/>
+              <w:bCs/>
+              <w:szCs w:val="28"/>
+            </w:rPr>
+            <w:instrText xml:space="preserve"> HYPERLINK \l _Toc16586 </w:instrText>
+          </w:r>
+          <w:r>
+            <w:rPr>
+              <w:rFonts w:hint="default" w:ascii="Times New Roman" w:hAnsi="Times New Roman" w:cs="Times New Roman"/>
+              <w:bCs/>
+              <w:szCs w:val="28"/>
+            </w:rPr>
+            <w:fldChar w:fldCharType="separate"/>
+          </w:r>
+          <w:r>
+            <w:rPr>
+              <w:rFonts w:hint="default"/>
+              <w:lang w:val="en-US"/>
+            </w:rPr>
+            <w:t>10.2. Đặc tả chức năng bấm hủy vé khi thanh toán</w:t>
+          </w:r>
+          <w:r>
+            <w:tab/>
+          </w:r>
+          <w:r>
+            <w:fldChar w:fldCharType="begin"/>
+          </w:r>
+          <w:r>
+            <w:instrText xml:space="preserve"> PAGEREF _Toc16586 \h </w:instrText>
+          </w:r>
+          <w:r>
+            <w:fldChar w:fldCharType="separate"/>
+          </w:r>
+          <w:r>
+            <w:t>19</w:t>
+          </w:r>
+          <w:r>
+            <w:fldChar w:fldCharType="end"/>
+          </w:r>
+          <w:r>
+            <w:rPr>
+              <w:rFonts w:hint="default" w:ascii="Times New Roman" w:hAnsi="Times New Roman" w:cs="Times New Roman"/>
+              <w:bCs/>
+              <w:szCs w:val="28"/>
+            </w:rPr>
+            <w:fldChar w:fldCharType="end"/>
+          </w:r>
+        </w:p>
+        <w:p>
+          <w:pPr>
+            <w:pStyle w:val="10"/>
+            <w:tabs>
+              <w:tab w:val="right" w:leader="dot" w:pos="8306"/>
+            </w:tabs>
+          </w:pPr>
+          <w:r>
+            <w:rPr>
+              <w:rFonts w:hint="default" w:ascii="Times New Roman" w:hAnsi="Times New Roman" w:cs="Times New Roman"/>
+              <w:bCs/>
+              <w:szCs w:val="28"/>
+            </w:rPr>
+            <w:fldChar w:fldCharType="begin"/>
+          </w:r>
+          <w:r>
+            <w:rPr>
+              <w:rFonts w:hint="default" w:ascii="Times New Roman" w:hAnsi="Times New Roman" w:cs="Times New Roman"/>
+              <w:bCs/>
+              <w:szCs w:val="28"/>
+            </w:rPr>
+            <w:instrText xml:space="preserve"> HYPERLINK \l _Toc30333 </w:instrText>
+          </w:r>
+          <w:r>
+            <w:rPr>
+              <w:rFonts w:hint="default" w:ascii="Times New Roman" w:hAnsi="Times New Roman" w:cs="Times New Roman"/>
+              <w:bCs/>
+              <w:szCs w:val="28"/>
+            </w:rPr>
+            <w:fldChar w:fldCharType="separate"/>
+          </w:r>
+          <w:r>
+            <w:rPr>
+              <w:rFonts w:hint="default"/>
+              <w:lang w:val="en-US"/>
+            </w:rPr>
+            <w:t>10.3. Đặc tả chức năng thanh toán bằng QR Code</w:t>
+          </w:r>
+          <w:r>
+            <w:tab/>
+          </w:r>
+          <w:r>
+            <w:fldChar w:fldCharType="begin"/>
+          </w:r>
+          <w:r>
+            <w:instrText xml:space="preserve"> PAGEREF _Toc30333 \h </w:instrText>
+          </w:r>
+          <w:r>
+            <w:fldChar w:fldCharType="separate"/>
+          </w:r>
+          <w:r>
+            <w:t>19</w:t>
           </w:r>
           <w:r>
             <w:fldChar w:fldCharType="end"/>
@@ -959,7 +2789,30 @@
           <w:lang w:val="en-US"/>
         </w:rPr>
       </w:pPr>
-      <w:bookmarkStart w:id="0" w:name="_Toc16704"/>
+      <w:bookmarkStart w:id="0" w:name="_Toc25108"/>
+      <w:r>
+        <w:rPr>
+          <w:rFonts w:hint="default"/>
+          <w:lang w:val="en-US"/>
+        </w:rPr>
+        <w:t>Đặc tả chức năng thêm phim</w:t>
+      </w:r>
+      <w:bookmarkEnd w:id="0"/>
+    </w:p>
+    <w:p>
+      <w:pPr>
+        <w:pStyle w:val="3"/>
+        <w:numPr>
+          <w:ilvl w:val="1"/>
+          <w:numId w:val="1"/>
+        </w:numPr>
+        <w:bidi w:val="0"/>
+        <w:rPr>
+          <w:rFonts w:hint="default"/>
+          <w:lang w:val="en-US"/>
+        </w:rPr>
+      </w:pPr>
+      <w:bookmarkStart w:id="1" w:name="_Toc30665"/>
       <w:r>
         <w:rPr>
           <w:rFonts w:hint="default"/>
@@ -967,7 +2820,7 @@
         </w:rPr>
         <w:t>Đặc tả chức năng thêm phim thành công</w:t>
       </w:r>
-      <w:bookmarkEnd w:id="0"/>
+      <w:bookmarkEnd w:id="1"/>
     </w:p>
     <w:p>
       <w:pPr>
@@ -980,9 +2833,9 @@
       <w:r>
         <w:drawing>
           <wp:inline distT="0" distB="0" distL="114300" distR="114300">
-            <wp:extent cx="5266690" cy="4379595"/>
-            <wp:effectExtent l="0" t="0" r="6350" b="9525"/>
-            <wp:docPr id="8" name="Picture 2"/>
+            <wp:extent cx="5267960" cy="3615055"/>
+            <wp:effectExtent l="0" t="0" r="5080" b="12065"/>
+            <wp:docPr id="1" name="Picture 1"/>
             <wp:cNvGraphicFramePr>
               <a:graphicFrameLocks xmlns:a="http://schemas.openxmlformats.org/drawingml/2006/main" noChangeAspect="1"/>
             </wp:cNvGraphicFramePr>
@@ -990,7 +2843,7 @@
               <a:graphicData uri="http://schemas.openxmlformats.org/drawingml/2006/picture">
                 <pic:pic xmlns:pic="http://schemas.openxmlformats.org/drawingml/2006/picture">
                   <pic:nvPicPr>
-                    <pic:cNvPr id="8" name="Picture 2"/>
+                    <pic:cNvPr id="1" name="Picture 1"/>
                     <pic:cNvPicPr>
                       <a:picLocks noChangeAspect="1"/>
                     </pic:cNvPicPr>
@@ -1004,7 +2857,7 @@
                   <pic:spPr>
                     <a:xfrm>
                       <a:off x="0" y="0"/>
-                      <a:ext cx="5266690" cy="4379595"/>
+                      <a:ext cx="5267960" cy="3615055"/>
                     </a:xfrm>
                     <a:prstGeom prst="rect">
                       <a:avLst/>
@@ -1023,54 +2876,38 @@
     </w:p>
     <w:p>
       <w:pPr>
-        <w:pStyle w:val="2"/>
+        <w:pStyle w:val="3"/>
         <w:numPr>
-          <w:ilvl w:val="0"/>
+          <w:ilvl w:val="1"/>
           <w:numId w:val="1"/>
         </w:numPr>
         <w:bidi w:val="0"/>
-        <w:sectPr>
-          <w:footerReference r:id="rId6" w:type="default"/>
-          <w:pgSz w:w="11906" w:h="16838"/>
-          <w:pgMar w:top="1440" w:right="1800" w:bottom="1440" w:left="1800" w:header="720" w:footer="720" w:gutter="0"/>
-          <w:pgNumType w:fmt="decimal" w:start="1"/>
-          <w:cols w:space="720" w:num="1"/>
-          <w:docGrid w:linePitch="360" w:charSpace="0"/>
-        </w:sectPr>
-      </w:pPr>
-    </w:p>
-    <w:p>
-      <w:pPr>
-        <w:pStyle w:val="2"/>
-        <w:numPr>
-          <w:ilvl w:val="0"/>
-          <w:numId w:val="1"/>
-        </w:numPr>
-        <w:bidi w:val="0"/>
-      </w:pPr>
-      <w:bookmarkStart w:id="1" w:name="_Toc1637"/>
-      <w:r>
-        <w:rPr>
-          <w:lang w:val="en-US"/>
-        </w:rPr>
-        <w:t>Đặ</w:t>
-      </w:r>
-      <w:r>
-        <w:rPr>
-          <w:rFonts w:hint="default"/>
-          <w:lang w:val="en-US"/>
-        </w:rPr>
-        <w:t>c tả chức năng sửa thông tin phim thành công</w:t>
-      </w:r>
-      <w:bookmarkEnd w:id="1"/>
-    </w:p>
-    <w:p>
+        <w:ind w:left="0" w:leftChars="0" w:firstLine="0" w:firstLineChars="0"/>
+        <w:rPr>
+          <w:rFonts w:hint="default"/>
+          <w:lang w:val="en-US"/>
+        </w:rPr>
+      </w:pPr>
+      <w:bookmarkStart w:id="2" w:name="_Toc7246"/>
+      <w:r>
+        <w:rPr>
+          <w:rFonts w:hint="default"/>
+          <w:lang w:val="en-US"/>
+        </w:rPr>
+        <w:t>Đặc tả chức năng bấm nút hủy khi thêm phim</w:t>
+      </w:r>
+      <w:bookmarkEnd w:id="2"/>
+    </w:p>
+    <w:p>
+      <w:pPr>
+        <w:jc w:val="center"/>
+      </w:pPr>
       <w:r>
         <w:drawing>
           <wp:inline distT="0" distB="0" distL="114300" distR="114300">
-            <wp:extent cx="5273040" cy="4079240"/>
-            <wp:effectExtent l="0" t="0" r="0" b="5080"/>
-            <wp:docPr id="1" name="Picture 1"/>
+            <wp:extent cx="5267325" cy="2757805"/>
+            <wp:effectExtent l="0" t="0" r="5715" b="635"/>
+            <wp:docPr id="2" name="Picture 2"/>
             <wp:cNvGraphicFramePr>
               <a:graphicFrameLocks xmlns:a="http://schemas.openxmlformats.org/drawingml/2006/main" noChangeAspect="1"/>
             </wp:cNvGraphicFramePr>
@@ -1078,7 +2915,7 @@
               <a:graphicData uri="http://schemas.openxmlformats.org/drawingml/2006/picture">
                 <pic:pic xmlns:pic="http://schemas.openxmlformats.org/drawingml/2006/picture">
                   <pic:nvPicPr>
-                    <pic:cNvPr id="1" name="Picture 1"/>
+                    <pic:cNvPr id="2" name="Picture 2"/>
                     <pic:cNvPicPr>
                       <a:picLocks noChangeAspect="1"/>
                     </pic:cNvPicPr>
@@ -1092,7 +2929,7 @@
                   <pic:spPr>
                     <a:xfrm>
                       <a:off x="0" y="0"/>
-                      <a:ext cx="5273040" cy="4079240"/>
+                      <a:ext cx="5267325" cy="2757805"/>
                     </a:xfrm>
                     <a:prstGeom prst="rect">
                       <a:avLst/>
@@ -1111,9 +2948,9 @@
     </w:p>
     <w:p>
       <w:pPr>
-        <w:pStyle w:val="2"/>
+        <w:pStyle w:val="3"/>
         <w:numPr>
-          <w:ilvl w:val="0"/>
+          <w:ilvl w:val="1"/>
           <w:numId w:val="1"/>
         </w:numPr>
         <w:bidi w:val="0"/>
@@ -1122,31 +2959,30 @@
           <w:lang w:val="en-US"/>
         </w:rPr>
       </w:pPr>
-      <w:bookmarkStart w:id="2" w:name="_Toc13453"/>
-      <w:r>
-        <w:rPr>
-          <w:rFonts w:hint="default"/>
-          <w:lang w:val="en-US"/>
-        </w:rPr>
-        <w:t>Đặc tả chức năng xóa phim thành công</w:t>
-      </w:r>
-      <w:bookmarkEnd w:id="2"/>
-    </w:p>
-    <w:p>
-      <w:pPr>
-        <w:numPr>
-          <w:ilvl w:val="0"/>
-          <w:numId w:val="0"/>
-        </w:numPr>
-        <w:spacing w:after="160" w:line="360" w:lineRule="auto"/>
-        <w:ind w:leftChars="0"/>
+      <w:bookmarkStart w:id="3" w:name="_Toc11585"/>
+      <w:r>
+        <w:rPr>
+          <w:rFonts w:hint="default"/>
+          <w:lang w:val="en-US"/>
+        </w:rPr>
+        <w:t>Đặc tả chức năng thêm phim thất bại vì phim mới đã tồn tại</w:t>
+      </w:r>
+      <w:bookmarkEnd w:id="3"/>
+    </w:p>
+    <w:p>
+      <w:pPr>
+        <w:jc w:val="center"/>
+        <w:rPr>
+          <w:rFonts w:hint="default"/>
+          <w:lang w:val="en-US"/>
+        </w:rPr>
       </w:pPr>
       <w:r>
         <w:drawing>
           <wp:inline distT="0" distB="0" distL="114300" distR="114300">
-            <wp:extent cx="5268595" cy="3590925"/>
-            <wp:effectExtent l="0" t="0" r="4445" b="5715"/>
-            <wp:docPr id="11" name="Picture 3"/>
+            <wp:extent cx="5272405" cy="3340100"/>
+            <wp:effectExtent l="0" t="0" r="635" b="12700"/>
+            <wp:docPr id="3" name="Picture 3"/>
             <wp:cNvGraphicFramePr>
               <a:graphicFrameLocks xmlns:a="http://schemas.openxmlformats.org/drawingml/2006/main" noChangeAspect="1"/>
             </wp:cNvGraphicFramePr>
@@ -1154,7 +2990,7 @@
               <a:graphicData uri="http://schemas.openxmlformats.org/drawingml/2006/picture">
                 <pic:pic xmlns:pic="http://schemas.openxmlformats.org/drawingml/2006/picture">
                   <pic:nvPicPr>
-                    <pic:cNvPr id="11" name="Picture 3"/>
+                    <pic:cNvPr id="3" name="Picture 3"/>
                     <pic:cNvPicPr>
                       <a:picLocks noChangeAspect="1"/>
                     </pic:cNvPicPr>
@@ -1168,7 +3004,7 @@
                   <pic:spPr>
                     <a:xfrm>
                       <a:off x="0" y="0"/>
-                      <a:ext cx="5268595" cy="3590925"/>
+                      <a:ext cx="5272405" cy="3340100"/>
                     </a:xfrm>
                     <a:prstGeom prst="rect">
                       <a:avLst/>
@@ -1191,8 +3027,32 @@
           <w:ilvl w:val="0"/>
           <w:numId w:val="0"/>
         </w:numPr>
-        <w:spacing w:after="160" w:line="360" w:lineRule="auto"/>
         <w:ind w:leftChars="0"/>
+        <w:rPr>
+          <w:rFonts w:hint="default"/>
+          <w:lang w:val="en-US"/>
+        </w:rPr>
+      </w:pPr>
+    </w:p>
+    <w:p>
+      <w:pPr>
+        <w:numPr>
+          <w:ilvl w:val="0"/>
+          <w:numId w:val="0"/>
+        </w:numPr>
+        <w:ind w:leftChars="0"/>
+        <w:rPr>
+          <w:rFonts w:hint="default"/>
+          <w:lang w:val="en-US"/>
+        </w:rPr>
+        <w:sectPr>
+          <w:footerReference r:id="rId6" w:type="default"/>
+          <w:pgSz w:w="11906" w:h="16838"/>
+          <w:pgMar w:top="1440" w:right="1800" w:bottom="1440" w:left="1800" w:header="720" w:footer="720" w:gutter="0"/>
+          <w:pgNumType w:fmt="decimal" w:start="1"/>
+          <w:cols w:space="720" w:num="1"/>
+          <w:docGrid w:linePitch="360" w:charSpace="0"/>
+        </w:sectPr>
       </w:pPr>
     </w:p>
     <w:p>
@@ -1203,36 +3063,58 @@
           <w:numId w:val="1"/>
         </w:numPr>
         <w:bidi w:val="0"/>
-        <w:rPr>
-          <w:rFonts w:hint="default"/>
-          <w:lang w:val="en-US"/>
-        </w:rPr>
-      </w:pPr>
-      <w:bookmarkStart w:id="3" w:name="_Toc2616"/>
-      <w:r>
-        <w:rPr>
-          <w:rFonts w:hint="default"/>
-          <w:lang w:val="en-US"/>
-        </w:rPr>
-        <w:t>Đặc tả chức năng thêm rạp chiếu phim thành công</w:t>
-      </w:r>
-      <w:bookmarkEnd w:id="3"/>
-    </w:p>
-    <w:p>
-      <w:pPr>
-        <w:numPr>
-          <w:ilvl w:val="0"/>
-          <w:numId w:val="0"/>
-        </w:numPr>
-        <w:spacing w:after="160" w:line="360" w:lineRule="auto"/>
-        <w:ind w:leftChars="0"/>
-      </w:pPr>
+      </w:pPr>
+      <w:bookmarkStart w:id="4" w:name="_Toc12437"/>
+      <w:r>
+        <w:rPr>
+          <w:lang w:val="en-US"/>
+        </w:rPr>
+        <w:t>Đặ</w:t>
+      </w:r>
+      <w:r>
+        <w:rPr>
+          <w:rFonts w:hint="default"/>
+          <w:lang w:val="en-US"/>
+        </w:rPr>
+        <w:t>c tả chức năng sửa thông tin phim</w:t>
+      </w:r>
+      <w:bookmarkEnd w:id="4"/>
+    </w:p>
+    <w:p>
+      <w:pPr>
+        <w:pStyle w:val="3"/>
+        <w:bidi w:val="0"/>
+      </w:pPr>
+      <w:bookmarkStart w:id="5" w:name="_Toc12031"/>
+      <w:r>
+        <w:rPr>
+          <w:rFonts w:hint="default"/>
+          <w:lang w:val="en-US"/>
+        </w:rPr>
+        <w:t xml:space="preserve">2.1. </w:t>
+      </w:r>
+      <w:r>
+        <w:rPr>
+          <w:lang w:val="en-US"/>
+        </w:rPr>
+        <w:t>Đặ</w:t>
+      </w:r>
+      <w:r>
+        <w:rPr>
+          <w:rFonts w:hint="default"/>
+          <w:lang w:val="en-US"/>
+        </w:rPr>
+        <w:t>c tả chức năng sửa thông tin phim thành công</w:t>
+      </w:r>
+      <w:bookmarkEnd w:id="5"/>
+    </w:p>
+    <w:p>
       <w:r>
         <w:drawing>
           <wp:inline distT="0" distB="0" distL="114300" distR="114300">
-            <wp:extent cx="5273675" cy="3218815"/>
-            <wp:effectExtent l="0" t="0" r="14605" b="12065"/>
-            <wp:docPr id="13" name="Picture 4"/>
+            <wp:extent cx="5267960" cy="3304540"/>
+            <wp:effectExtent l="0" t="0" r="5080" b="2540"/>
+            <wp:docPr id="4" name="Picture 4"/>
             <wp:cNvGraphicFramePr>
               <a:graphicFrameLocks xmlns:a="http://schemas.openxmlformats.org/drawingml/2006/main" noChangeAspect="1"/>
             </wp:cNvGraphicFramePr>
@@ -1240,7 +3122,7 @@
               <a:graphicData uri="http://schemas.openxmlformats.org/drawingml/2006/picture">
                 <pic:pic xmlns:pic="http://schemas.openxmlformats.org/drawingml/2006/picture">
                   <pic:nvPicPr>
-                    <pic:cNvPr id="13" name="Picture 4"/>
+                    <pic:cNvPr id="4" name="Picture 4"/>
                     <pic:cNvPicPr>
                       <a:picLocks noChangeAspect="1"/>
                     </pic:cNvPicPr>
@@ -1254,7 +3136,7 @@
                   <pic:spPr>
                     <a:xfrm>
                       <a:off x="0" y="0"/>
-                      <a:ext cx="5273675" cy="3218815"/>
+                      <a:ext cx="5267960" cy="3304540"/>
                     </a:xfrm>
                     <a:prstGeom prst="rect">
                       <a:avLst/>
@@ -1273,34 +3155,46 @@
     </w:p>
     <w:p>
       <w:pPr>
-        <w:pStyle w:val="2"/>
-        <w:numPr>
-          <w:ilvl w:val="0"/>
-          <w:numId w:val="1"/>
-        </w:numPr>
+        <w:pStyle w:val="3"/>
         <w:bidi w:val="0"/>
         <w:rPr>
           <w:rFonts w:hint="default"/>
           <w:lang w:val="en-US"/>
         </w:rPr>
       </w:pPr>
-      <w:bookmarkStart w:id="4" w:name="_Toc4803"/>
-      <w:r>
-        <w:rPr>
-          <w:rFonts w:hint="default"/>
-          <w:lang w:val="en-US"/>
-        </w:rPr>
-        <w:t>Đặc tả chức năng xóa rạp chiếu phim thành công</w:t>
-      </w:r>
-      <w:bookmarkEnd w:id="4"/>
-    </w:p>
-    <w:p>
+      <w:bookmarkStart w:id="6" w:name="_Toc22974"/>
+      <w:r>
+        <w:rPr>
+          <w:rFonts w:hint="default"/>
+          <w:lang w:val="en-US"/>
+        </w:rPr>
+        <w:t xml:space="preserve">2.2. </w:t>
+      </w:r>
+      <w:r>
+        <w:rPr>
+          <w:lang w:val="en-US"/>
+        </w:rPr>
+        <w:t>Đặ</w:t>
+      </w:r>
+      <w:r>
+        <w:rPr>
+          <w:rFonts w:hint="default"/>
+          <w:lang w:val="en-US"/>
+        </w:rPr>
+        <w:t>c tả chức năng bấm nút hủy khi sửa thông tin phim</w:t>
+      </w:r>
+      <w:bookmarkEnd w:id="6"/>
+    </w:p>
+    <w:p>
+      <w:pPr>
+        <w:jc w:val="center"/>
+      </w:pPr>
       <w:r>
         <w:drawing>
           <wp:inline distT="0" distB="0" distL="114300" distR="114300">
-            <wp:extent cx="5267960" cy="2852420"/>
-            <wp:effectExtent l="0" t="0" r="5080" b="12700"/>
-            <wp:docPr id="18" name="Picture 5"/>
+            <wp:extent cx="5270500" cy="3673475"/>
+            <wp:effectExtent l="0" t="0" r="2540" b="14605"/>
+            <wp:docPr id="5" name="Picture 5"/>
             <wp:cNvGraphicFramePr>
               <a:graphicFrameLocks xmlns:a="http://schemas.openxmlformats.org/drawingml/2006/main" noChangeAspect="1"/>
             </wp:cNvGraphicFramePr>
@@ -1308,7 +3202,7 @@
               <a:graphicData uri="http://schemas.openxmlformats.org/drawingml/2006/picture">
                 <pic:pic xmlns:pic="http://schemas.openxmlformats.org/drawingml/2006/picture">
                   <pic:nvPicPr>
-                    <pic:cNvPr id="18" name="Picture 5"/>
+                    <pic:cNvPr id="5" name="Picture 5"/>
                     <pic:cNvPicPr>
                       <a:picLocks noChangeAspect="1"/>
                     </pic:cNvPicPr>
@@ -1322,7 +3216,7 @@
                   <pic:spPr>
                     <a:xfrm>
                       <a:off x="0" y="0"/>
-                      <a:ext cx="5267960" cy="2852420"/>
+                      <a:ext cx="5270500" cy="3673475"/>
                     </a:xfrm>
                     <a:prstGeom prst="rect">
                       <a:avLst/>
@@ -1341,34 +3235,46 @@
     </w:p>
     <w:p>
       <w:pPr>
-        <w:pStyle w:val="2"/>
-        <w:numPr>
-          <w:ilvl w:val="0"/>
-          <w:numId w:val="1"/>
-        </w:numPr>
+        <w:pStyle w:val="3"/>
         <w:bidi w:val="0"/>
         <w:rPr>
           <w:rFonts w:hint="default"/>
           <w:lang w:val="en-US"/>
         </w:rPr>
       </w:pPr>
-      <w:bookmarkStart w:id="5" w:name="_Toc7856"/>
-      <w:r>
-        <w:rPr>
-          <w:rFonts w:hint="default"/>
-          <w:lang w:val="en-US"/>
-        </w:rPr>
-        <w:t>Đặc tả chức năng sửa rạp chiếu phim thành công</w:t>
-      </w:r>
-      <w:bookmarkEnd w:id="5"/>
-    </w:p>
-    <w:p>
+      <w:bookmarkStart w:id="7" w:name="_Toc27128"/>
+      <w:r>
+        <w:rPr>
+          <w:rFonts w:hint="default"/>
+          <w:lang w:val="en-US"/>
+        </w:rPr>
+        <w:t xml:space="preserve">2.3. </w:t>
+      </w:r>
+      <w:r>
+        <w:rPr>
+          <w:lang w:val="en-US"/>
+        </w:rPr>
+        <w:t>Đặ</w:t>
+      </w:r>
+      <w:r>
+        <w:rPr>
+          <w:rFonts w:hint="default"/>
+          <w:lang w:val="en-US"/>
+        </w:rPr>
+        <w:t>c tả chức năng bấm biểu tượng cây bút chì để sửa thông tin phim</w:t>
+      </w:r>
+      <w:bookmarkEnd w:id="7"/>
+    </w:p>
+    <w:p>
+      <w:pPr>
+        <w:jc w:val="center"/>
+      </w:pPr>
       <w:r>
         <w:drawing>
           <wp:inline distT="0" distB="0" distL="114300" distR="114300">
-            <wp:extent cx="5267960" cy="3564890"/>
-            <wp:effectExtent l="0" t="0" r="5080" b="1270"/>
-            <wp:docPr id="22" name="Picture 6"/>
+            <wp:extent cx="5271770" cy="3704590"/>
+            <wp:effectExtent l="0" t="0" r="1270" b="13970"/>
+            <wp:docPr id="6" name="Picture 6"/>
             <wp:cNvGraphicFramePr>
               <a:graphicFrameLocks xmlns:a="http://schemas.openxmlformats.org/drawingml/2006/main" noChangeAspect="1"/>
             </wp:cNvGraphicFramePr>
@@ -1376,7 +3282,7 @@
               <a:graphicData uri="http://schemas.openxmlformats.org/drawingml/2006/picture">
                 <pic:pic xmlns:pic="http://schemas.openxmlformats.org/drawingml/2006/picture">
                   <pic:nvPicPr>
-                    <pic:cNvPr id="22" name="Picture 6"/>
+                    <pic:cNvPr id="6" name="Picture 6"/>
                     <pic:cNvPicPr>
                       <a:picLocks noChangeAspect="1"/>
                     </pic:cNvPicPr>
@@ -1390,7 +3296,7 @@
                   <pic:spPr>
                     <a:xfrm>
                       <a:off x="0" y="0"/>
-                      <a:ext cx="5267960" cy="3564890"/>
+                      <a:ext cx="5271770" cy="3704590"/>
                     </a:xfrm>
                     <a:prstGeom prst="rect">
                       <a:avLst/>
@@ -1409,59 +3315,50 @@
     </w:p>
     <w:p>
       <w:pPr>
-        <w:numPr>
-          <w:ilvl w:val="0"/>
-          <w:numId w:val="0"/>
-        </w:numPr>
-        <w:ind w:leftChars="0"/>
-      </w:pPr>
-    </w:p>
-    <w:p>
-      <w:pPr>
-        <w:numPr>
-          <w:ilvl w:val="0"/>
-          <w:numId w:val="0"/>
-        </w:numPr>
-        <w:spacing w:after="160" w:line="360" w:lineRule="auto"/>
-      </w:pPr>
-    </w:p>
-    <w:p>
-      <w:pPr>
-        <w:pStyle w:val="2"/>
-        <w:numPr>
-          <w:ilvl w:val="0"/>
-          <w:numId w:val="1"/>
-        </w:numPr>
+        <w:pStyle w:val="3"/>
         <w:bidi w:val="0"/>
         <w:rPr>
           <w:rFonts w:hint="default"/>
           <w:lang w:val="en-US"/>
         </w:rPr>
       </w:pPr>
-      <w:bookmarkStart w:id="6" w:name="_Toc938"/>
-      <w:r>
-        <w:rPr>
-          <w:rFonts w:hint="default"/>
-          <w:lang w:val="en-US"/>
-        </w:rPr>
-        <w:t>Đặc tả chức năng mở bán suất chiếu thành công</w:t>
-      </w:r>
-      <w:bookmarkEnd w:id="6"/>
-    </w:p>
-    <w:p>
-      <w:pPr>
-        <w:numPr>
-          <w:ilvl w:val="0"/>
-          <w:numId w:val="0"/>
-        </w:numPr>
-        <w:ind w:leftChars="0"/>
+      <w:bookmarkStart w:id="8" w:name="_Toc16536"/>
+      <w:r>
+        <w:rPr>
+          <w:rFonts w:hint="default"/>
+          <w:lang w:val="en-US"/>
+        </w:rPr>
+        <w:t xml:space="preserve">2.4. </w:t>
+      </w:r>
+      <w:r>
+        <w:rPr>
+          <w:lang w:val="en-US"/>
+        </w:rPr>
+        <w:t>Đặ</w:t>
+      </w:r>
+      <w:r>
+        <w:rPr>
+          <w:rFonts w:hint="default"/>
+          <w:lang w:val="en-US"/>
+        </w:rPr>
+        <w:t>c tả chức năng sửa thông tin phim thất bại vì thông tin phim đã tồn tại</w:t>
+      </w:r>
+      <w:bookmarkEnd w:id="8"/>
+    </w:p>
+    <w:p>
+      <w:pPr>
+        <w:jc w:val="center"/>
+        <w:rPr>
+          <w:rFonts w:hint="default"/>
+          <w:lang w:val="en-US"/>
+        </w:rPr>
       </w:pPr>
       <w:r>
         <w:drawing>
           <wp:inline distT="0" distB="0" distL="114300" distR="114300">
-            <wp:extent cx="5273040" cy="4212590"/>
-            <wp:effectExtent l="0" t="0" r="0" b="8890"/>
-            <wp:docPr id="2" name="Picture 1"/>
+            <wp:extent cx="5270500" cy="3666490"/>
+            <wp:effectExtent l="0" t="0" r="2540" b="6350"/>
+            <wp:docPr id="7" name="Picture 7"/>
             <wp:cNvGraphicFramePr>
               <a:graphicFrameLocks xmlns:a="http://schemas.openxmlformats.org/drawingml/2006/main" noChangeAspect="1"/>
             </wp:cNvGraphicFramePr>
@@ -1469,7 +3366,7 @@
               <a:graphicData uri="http://schemas.openxmlformats.org/drawingml/2006/picture">
                 <pic:pic xmlns:pic="http://schemas.openxmlformats.org/drawingml/2006/picture">
                   <pic:nvPicPr>
-                    <pic:cNvPr id="2" name="Picture 1"/>
+                    <pic:cNvPr id="7" name="Picture 7"/>
                     <pic:cNvPicPr>
                       <a:picLocks noChangeAspect="1"/>
                     </pic:cNvPicPr>
@@ -1483,7 +3380,7 @@
                   <pic:spPr>
                     <a:xfrm>
                       <a:off x="0" y="0"/>
-                      <a:ext cx="5273040" cy="4212590"/>
+                      <a:ext cx="5270500" cy="3666490"/>
                     </a:xfrm>
                     <a:prstGeom prst="rect">
                       <a:avLst/>
@@ -1513,23 +3410,54 @@
           <w:lang w:val="en-US"/>
         </w:rPr>
       </w:pPr>
-      <w:bookmarkStart w:id="7" w:name="_Toc3624"/>
-      <w:r>
-        <w:rPr>
-          <w:rFonts w:hint="default"/>
-          <w:lang w:val="en-US"/>
-        </w:rPr>
-        <w:t>Đặc tả chức năng xóa suất chiếu đã lên lịch thành công</w:t>
-      </w:r>
-      <w:bookmarkEnd w:id="7"/>
-    </w:p>
-    <w:p>
+      <w:bookmarkStart w:id="9" w:name="_Toc15554"/>
+      <w:r>
+        <w:rPr>
+          <w:rFonts w:hint="default"/>
+          <w:lang w:val="en-US"/>
+        </w:rPr>
+        <w:t>Đặc tả chức năng xóa phim</w:t>
+      </w:r>
+      <w:bookmarkEnd w:id="9"/>
+    </w:p>
+    <w:p>
+      <w:pPr>
+        <w:pStyle w:val="3"/>
+        <w:numPr>
+          <w:ilvl w:val="1"/>
+          <w:numId w:val="1"/>
+        </w:numPr>
+        <w:bidi w:val="0"/>
+        <w:rPr>
+          <w:rFonts w:hint="default"/>
+          <w:lang w:val="en-US"/>
+        </w:rPr>
+      </w:pPr>
+      <w:bookmarkStart w:id="10" w:name="_Toc18007"/>
+      <w:r>
+        <w:rPr>
+          <w:rFonts w:hint="default"/>
+          <w:lang w:val="en-US"/>
+        </w:rPr>
+        <w:t>Đặc tả chức năng xóa phim thành công</w:t>
+      </w:r>
+      <w:bookmarkEnd w:id="10"/>
+    </w:p>
+    <w:p>
+      <w:pPr>
+        <w:numPr>
+          <w:ilvl w:val="0"/>
+          <w:numId w:val="0"/>
+        </w:numPr>
+        <w:spacing w:after="160" w:line="360" w:lineRule="auto"/>
+        <w:ind w:leftChars="0"/>
+      </w:pPr>
       <w:r>
         <w:drawing>
           <wp:inline distT="0" distB="0" distL="114300" distR="114300">
-            <wp:extent cx="5268595" cy="4122420"/>
-            <wp:effectExtent l="0" t="0" r="4445" b="7620"/>
-            <wp:docPr id="25" name="Picture 9"/>
+            <wp:extent cx="5266690" cy="3324860"/>
+            <wp:effectExtent l="0" t="0" r="6350" b="12700"/>
+            <wp:docPr id="16" name="Picture 10"/>
             <wp:cNvGraphicFramePr>
               <a:graphicFrameLocks xmlns:a="http://schemas.openxmlformats.org/drawingml/2006/main" noChangeAspect="1"/>
             </wp:cNvGraphicFramePr>
@@ -1537,7 +3465,7 @@
               <a:graphicData uri="http://schemas.openxmlformats.org/drawingml/2006/picture">
                 <pic:pic xmlns:pic="http://schemas.openxmlformats.org/drawingml/2006/picture">
                   <pic:nvPicPr>
-                    <pic:cNvPr id="25" name="Picture 9"/>
+                    <pic:cNvPr id="16" name="Picture 10"/>
                     <pic:cNvPicPr>
                       <a:picLocks noChangeAspect="1"/>
                     </pic:cNvPicPr>
@@ -1551,7 +3479,7 @@
                   <pic:spPr>
                     <a:xfrm>
                       <a:off x="0" y="0"/>
-                      <a:ext cx="5268595" cy="4122420"/>
+                      <a:ext cx="5266690" cy="3324860"/>
                     </a:xfrm>
                     <a:prstGeom prst="rect">
                       <a:avLst/>
@@ -1570,9 +3498,9 @@
     </w:p>
     <w:p>
       <w:pPr>
-        <w:pStyle w:val="2"/>
+        <w:pStyle w:val="3"/>
         <w:numPr>
-          <w:ilvl w:val="0"/>
+          <w:ilvl w:val="1"/>
           <w:numId w:val="1"/>
         </w:numPr>
         <w:bidi w:val="0"/>
@@ -1581,28 +3509,23 @@
           <w:lang w:val="en-US"/>
         </w:rPr>
       </w:pPr>
-      <w:bookmarkStart w:id="8" w:name="_Toc128827944"/>
-      <w:bookmarkStart w:id="9" w:name="_Toc1880"/>
-      <w:r>
-        <w:t>Đặc tả chức năng Đặt vé</w:t>
-      </w:r>
-      <w:bookmarkEnd w:id="8"/>
-      <w:r>
-        <w:rPr>
-          <w:rFonts w:hint="default"/>
-          <w:lang w:val="en-US"/>
-        </w:rPr>
-        <w:t xml:space="preserve"> thành công</w:t>
-      </w:r>
-      <w:bookmarkEnd w:id="9"/>
+      <w:bookmarkStart w:id="11" w:name="_Toc29903"/>
+      <w:r>
+        <w:rPr>
+          <w:rFonts w:hint="default"/>
+          <w:lang w:val="en-US"/>
+        </w:rPr>
+        <w:t>Đặc tả chức năng bấm biểu tượng thùng rác để xóa phim</w:t>
+      </w:r>
+      <w:bookmarkEnd w:id="11"/>
     </w:p>
     <w:p>
       <w:r>
         <w:drawing>
           <wp:inline distT="0" distB="0" distL="114300" distR="114300">
-            <wp:extent cx="5268595" cy="3629025"/>
-            <wp:effectExtent l="0" t="0" r="4445" b="13335"/>
-            <wp:docPr id="3" name="Picture 2"/>
+            <wp:extent cx="5266055" cy="3509010"/>
+            <wp:effectExtent l="0" t="0" r="6985" b="11430"/>
+            <wp:docPr id="14" name="Picture 8"/>
             <wp:cNvGraphicFramePr>
               <a:graphicFrameLocks xmlns:a="http://schemas.openxmlformats.org/drawingml/2006/main" noChangeAspect="1"/>
             </wp:cNvGraphicFramePr>
@@ -1610,7 +3533,7 @@
               <a:graphicData uri="http://schemas.openxmlformats.org/drawingml/2006/picture">
                 <pic:pic xmlns:pic="http://schemas.openxmlformats.org/drawingml/2006/picture">
                   <pic:nvPicPr>
-                    <pic:cNvPr id="3" name="Picture 2"/>
+                    <pic:cNvPr id="14" name="Picture 8"/>
                     <pic:cNvPicPr>
                       <a:picLocks noChangeAspect="1"/>
                     </pic:cNvPicPr>
@@ -1624,7 +3547,7 @@
                   <pic:spPr>
                     <a:xfrm>
                       <a:off x="0" y="0"/>
-                      <a:ext cx="5268595" cy="3629025"/>
+                      <a:ext cx="5266055" cy="3509010"/>
                     </a:xfrm>
                     <a:prstGeom prst="rect">
                       <a:avLst/>
@@ -1643,9 +3566,9 @@
     </w:p>
     <w:p>
       <w:pPr>
-        <w:pStyle w:val="2"/>
+        <w:pStyle w:val="3"/>
         <w:numPr>
-          <w:ilvl w:val="0"/>
+          <w:ilvl w:val="1"/>
           <w:numId w:val="1"/>
         </w:numPr>
         <w:bidi w:val="0"/>
@@ -1654,17 +3577,15 @@
           <w:lang w:val="en-US"/>
         </w:rPr>
       </w:pPr>
-      <w:bookmarkStart w:id="10" w:name="_Toc17145"/>
-      <w:r>
-        <w:rPr>
-          <w:rFonts w:hint="default"/>
-          <w:lang w:val="en-US"/>
-        </w:rPr>
-        <w:t>Đặc tả chức năng thanh toán thành công</w:t>
-      </w:r>
-      <w:bookmarkEnd w:id="10"/>
-      <w:bookmarkStart w:id="11" w:name="_GoBack"/>
-      <w:bookmarkEnd w:id="11"/>
+      <w:bookmarkStart w:id="12" w:name="_Toc30573"/>
+      <w:r>
+        <w:rPr>
+          <w:rFonts w:hint="default"/>
+          <w:lang w:val="en-US"/>
+        </w:rPr>
+        <w:t>Đặc tả chức năng bấm nút hủy khi xóa phim</w:t>
+      </w:r>
+      <w:bookmarkEnd w:id="12"/>
     </w:p>
     <w:p>
       <w:pPr>
@@ -1676,9 +3597,9 @@
       <w:r>
         <w:drawing>
           <wp:inline distT="0" distB="0" distL="114300" distR="114300">
-            <wp:extent cx="5268595" cy="3343910"/>
-            <wp:effectExtent l="0" t="0" r="4445" b="8890"/>
-            <wp:docPr id="27" name="Picture 11"/>
+            <wp:extent cx="5273040" cy="3104515"/>
+            <wp:effectExtent l="0" t="0" r="0" b="4445"/>
+            <wp:docPr id="37" name="Picture 27"/>
             <wp:cNvGraphicFramePr>
               <a:graphicFrameLocks xmlns:a="http://schemas.openxmlformats.org/drawingml/2006/main" noChangeAspect="1"/>
             </wp:cNvGraphicFramePr>
@@ -1686,7 +3607,7 @@
               <a:graphicData uri="http://schemas.openxmlformats.org/drawingml/2006/picture">
                 <pic:pic xmlns:pic="http://schemas.openxmlformats.org/drawingml/2006/picture">
                   <pic:nvPicPr>
-                    <pic:cNvPr id="27" name="Picture 11"/>
+                    <pic:cNvPr id="37" name="Picture 27"/>
                     <pic:cNvPicPr>
                       <a:picLocks noChangeAspect="1"/>
                     </pic:cNvPicPr>
@@ -1700,7 +3621,7 @@
                   <pic:spPr>
                     <a:xfrm>
                       <a:off x="0" y="0"/>
-                      <a:ext cx="5268595" cy="3343910"/>
+                      <a:ext cx="5273040" cy="3104515"/>
                     </a:xfrm>
                     <a:prstGeom prst="rect">
                       <a:avLst/>
@@ -1716,6 +3637,1475 @@
           </wp:inline>
         </w:drawing>
       </w:r>
+    </w:p>
+    <w:p>
+      <w:pPr>
+        <w:numPr>
+          <w:ilvl w:val="0"/>
+          <w:numId w:val="0"/>
+        </w:numPr>
+        <w:spacing w:after="160" w:line="360" w:lineRule="auto"/>
+        <w:ind w:leftChars="0"/>
+      </w:pPr>
+    </w:p>
+    <w:p>
+      <w:pPr>
+        <w:pStyle w:val="2"/>
+        <w:numPr>
+          <w:ilvl w:val="0"/>
+          <w:numId w:val="1"/>
+        </w:numPr>
+        <w:bidi w:val="0"/>
+        <w:rPr>
+          <w:rFonts w:hint="default"/>
+          <w:lang w:val="en-US"/>
+        </w:rPr>
+      </w:pPr>
+      <w:bookmarkStart w:id="13" w:name="_Toc13933"/>
+      <w:r>
+        <w:rPr>
+          <w:rFonts w:hint="default"/>
+          <w:lang w:val="en-US"/>
+        </w:rPr>
+        <w:t>Đặc tả chức năng thêm rạp chiếu phim</w:t>
+      </w:r>
+      <w:bookmarkEnd w:id="13"/>
+    </w:p>
+    <w:p>
+      <w:pPr>
+        <w:pStyle w:val="3"/>
+        <w:numPr>
+          <w:ilvl w:val="1"/>
+          <w:numId w:val="1"/>
+        </w:numPr>
+        <w:bidi w:val="0"/>
+        <w:rPr>
+          <w:rFonts w:hint="default"/>
+          <w:lang w:val="en-US"/>
+        </w:rPr>
+      </w:pPr>
+      <w:r>
+        <w:rPr>
+          <w:rFonts w:hint="default"/>
+          <w:lang w:val="en-US"/>
+        </w:rPr>
+        <w:t xml:space="preserve"> </w:t>
+      </w:r>
+      <w:bookmarkStart w:id="14" w:name="_Toc4625"/>
+      <w:r>
+        <w:rPr>
+          <w:rFonts w:hint="default"/>
+          <w:lang w:val="en-US"/>
+        </w:rPr>
+        <w:t>Đặc tả chức năng thêm rạp chiếu phim thành công</w:t>
+      </w:r>
+      <w:bookmarkEnd w:id="14"/>
+    </w:p>
+    <w:p>
+      <w:pPr>
+        <w:numPr>
+          <w:ilvl w:val="0"/>
+          <w:numId w:val="0"/>
+        </w:numPr>
+        <w:spacing w:after="160" w:line="360" w:lineRule="auto"/>
+        <w:ind w:leftChars="0"/>
+      </w:pPr>
+      <w:r>
+        <w:drawing>
+          <wp:inline distT="0" distB="0" distL="114300" distR="114300">
+            <wp:extent cx="5270500" cy="3265805"/>
+            <wp:effectExtent l="0" t="0" r="2540" b="10795"/>
+            <wp:docPr id="21" name="Picture 14"/>
+            <wp:cNvGraphicFramePr>
+              <a:graphicFrameLocks xmlns:a="http://schemas.openxmlformats.org/drawingml/2006/main" noChangeAspect="1"/>
+            </wp:cNvGraphicFramePr>
+            <a:graphic xmlns:a="http://schemas.openxmlformats.org/drawingml/2006/main">
+              <a:graphicData uri="http://schemas.openxmlformats.org/drawingml/2006/picture">
+                <pic:pic xmlns:pic="http://schemas.openxmlformats.org/drawingml/2006/picture">
+                  <pic:nvPicPr>
+                    <pic:cNvPr id="21" name="Picture 14"/>
+                    <pic:cNvPicPr>
+                      <a:picLocks noChangeAspect="1"/>
+                    </pic:cNvPicPr>
+                  </pic:nvPicPr>
+                  <pic:blipFill>
+                    <a:blip r:embed="rId19"/>
+                    <a:stretch>
+                      <a:fillRect/>
+                    </a:stretch>
+                  </pic:blipFill>
+                  <pic:spPr>
+                    <a:xfrm>
+                      <a:off x="0" y="0"/>
+                      <a:ext cx="5270500" cy="3265805"/>
+                    </a:xfrm>
+                    <a:prstGeom prst="rect">
+                      <a:avLst/>
+                    </a:prstGeom>
+                    <a:noFill/>
+                    <a:ln>
+                      <a:noFill/>
+                    </a:ln>
+                  </pic:spPr>
+                </pic:pic>
+              </a:graphicData>
+            </a:graphic>
+          </wp:inline>
+        </w:drawing>
+      </w:r>
+    </w:p>
+    <w:p>
+      <w:pPr>
+        <w:pStyle w:val="3"/>
+        <w:numPr>
+          <w:ilvl w:val="1"/>
+          <w:numId w:val="1"/>
+        </w:numPr>
+        <w:bidi w:val="0"/>
+        <w:rPr>
+          <w:rFonts w:hint="default"/>
+          <w:lang w:val="en-US"/>
+        </w:rPr>
+      </w:pPr>
+      <w:bookmarkStart w:id="15" w:name="_Toc11691"/>
+      <w:r>
+        <w:rPr>
+          <w:rFonts w:hint="default"/>
+          <w:lang w:val="en-US"/>
+        </w:rPr>
+        <w:t>Đặc tả chức năng thêm rạp chiếu phim thất bại vì rạp phim mới đã tồn tại</w:t>
+      </w:r>
+      <w:bookmarkEnd w:id="15"/>
+    </w:p>
+    <w:p>
+      <w:pPr>
+        <w:rPr>
+          <w:rFonts w:hint="default"/>
+          <w:lang w:val="en-US"/>
+        </w:rPr>
+      </w:pPr>
+      <w:r>
+        <w:drawing>
+          <wp:inline distT="0" distB="0" distL="114300" distR="114300">
+            <wp:extent cx="5273675" cy="3263900"/>
+            <wp:effectExtent l="0" t="0" r="14605" b="12700"/>
+            <wp:docPr id="23" name="Picture 15"/>
+            <wp:cNvGraphicFramePr>
+              <a:graphicFrameLocks xmlns:a="http://schemas.openxmlformats.org/drawingml/2006/main" noChangeAspect="1"/>
+            </wp:cNvGraphicFramePr>
+            <a:graphic xmlns:a="http://schemas.openxmlformats.org/drawingml/2006/main">
+              <a:graphicData uri="http://schemas.openxmlformats.org/drawingml/2006/picture">
+                <pic:pic xmlns:pic="http://schemas.openxmlformats.org/drawingml/2006/picture">
+                  <pic:nvPicPr>
+                    <pic:cNvPr id="23" name="Picture 15"/>
+                    <pic:cNvPicPr>
+                      <a:picLocks noChangeAspect="1"/>
+                    </pic:cNvPicPr>
+                  </pic:nvPicPr>
+                  <pic:blipFill>
+                    <a:blip r:embed="rId20"/>
+                    <a:stretch>
+                      <a:fillRect/>
+                    </a:stretch>
+                  </pic:blipFill>
+                  <pic:spPr>
+                    <a:xfrm>
+                      <a:off x="0" y="0"/>
+                      <a:ext cx="5273675" cy="3263900"/>
+                    </a:xfrm>
+                    <a:prstGeom prst="rect">
+                      <a:avLst/>
+                    </a:prstGeom>
+                    <a:noFill/>
+                    <a:ln>
+                      <a:noFill/>
+                    </a:ln>
+                  </pic:spPr>
+                </pic:pic>
+              </a:graphicData>
+            </a:graphic>
+          </wp:inline>
+        </w:drawing>
+      </w:r>
+    </w:p>
+    <w:p>
+      <w:pPr>
+        <w:pStyle w:val="2"/>
+        <w:numPr>
+          <w:ilvl w:val="0"/>
+          <w:numId w:val="1"/>
+        </w:numPr>
+        <w:bidi w:val="0"/>
+        <w:rPr>
+          <w:rFonts w:hint="default"/>
+          <w:lang w:val="en-US"/>
+        </w:rPr>
+      </w:pPr>
+      <w:bookmarkStart w:id="16" w:name="_Toc9725"/>
+      <w:r>
+        <w:rPr>
+          <w:rFonts w:hint="default"/>
+          <w:lang w:val="en-US"/>
+        </w:rPr>
+        <w:t>Đặc tả chức năng xóa rạp chiếu phim</w:t>
+      </w:r>
+      <w:bookmarkEnd w:id="16"/>
+    </w:p>
+    <w:p>
+      <w:pPr>
+        <w:pStyle w:val="3"/>
+        <w:numPr>
+          <w:ilvl w:val="1"/>
+          <w:numId w:val="1"/>
+        </w:numPr>
+        <w:bidi w:val="0"/>
+        <w:rPr>
+          <w:rFonts w:hint="default"/>
+          <w:lang w:val="en-US"/>
+        </w:rPr>
+      </w:pPr>
+      <w:r>
+        <w:rPr>
+          <w:rFonts w:hint="default"/>
+          <w:lang w:val="en-US"/>
+        </w:rPr>
+        <w:t xml:space="preserve"> </w:t>
+      </w:r>
+      <w:bookmarkStart w:id="17" w:name="_Toc6044"/>
+      <w:r>
+        <w:rPr>
+          <w:rFonts w:hint="default"/>
+          <w:lang w:val="en-US"/>
+        </w:rPr>
+        <w:t>Đặc tả chức năng xóa rạp chiếu phim thành công</w:t>
+      </w:r>
+      <w:bookmarkEnd w:id="17"/>
+    </w:p>
+    <w:p>
+      <w:r>
+        <w:drawing>
+          <wp:inline distT="0" distB="0" distL="114300" distR="114300">
+            <wp:extent cx="5271135" cy="2728595"/>
+            <wp:effectExtent l="0" t="0" r="1905" b="14605"/>
+            <wp:docPr id="24" name="Picture 16"/>
+            <wp:cNvGraphicFramePr>
+              <a:graphicFrameLocks xmlns:a="http://schemas.openxmlformats.org/drawingml/2006/main" noChangeAspect="1"/>
+            </wp:cNvGraphicFramePr>
+            <a:graphic xmlns:a="http://schemas.openxmlformats.org/drawingml/2006/main">
+              <a:graphicData uri="http://schemas.openxmlformats.org/drawingml/2006/picture">
+                <pic:pic xmlns:pic="http://schemas.openxmlformats.org/drawingml/2006/picture">
+                  <pic:nvPicPr>
+                    <pic:cNvPr id="24" name="Picture 16"/>
+                    <pic:cNvPicPr>
+                      <a:picLocks noChangeAspect="1"/>
+                    </pic:cNvPicPr>
+                  </pic:nvPicPr>
+                  <pic:blipFill>
+                    <a:blip r:embed="rId21"/>
+                    <a:stretch>
+                      <a:fillRect/>
+                    </a:stretch>
+                  </pic:blipFill>
+                  <pic:spPr>
+                    <a:xfrm>
+                      <a:off x="0" y="0"/>
+                      <a:ext cx="5271135" cy="2728595"/>
+                    </a:xfrm>
+                    <a:prstGeom prst="rect">
+                      <a:avLst/>
+                    </a:prstGeom>
+                    <a:noFill/>
+                    <a:ln>
+                      <a:noFill/>
+                    </a:ln>
+                  </pic:spPr>
+                </pic:pic>
+              </a:graphicData>
+            </a:graphic>
+          </wp:inline>
+        </w:drawing>
+      </w:r>
+    </w:p>
+    <w:p>
+      <w:pPr>
+        <w:pStyle w:val="3"/>
+        <w:numPr>
+          <w:ilvl w:val="1"/>
+          <w:numId w:val="1"/>
+        </w:numPr>
+        <w:bidi w:val="0"/>
+        <w:rPr>
+          <w:rFonts w:hint="default"/>
+          <w:lang w:val="en-US"/>
+        </w:rPr>
+      </w:pPr>
+      <w:bookmarkStart w:id="18" w:name="_Toc16175"/>
+      <w:r>
+        <w:rPr>
+          <w:rFonts w:hint="default"/>
+          <w:lang w:val="en-US"/>
+        </w:rPr>
+        <w:t>Đặc tả chức năng bấm nút hủy khi xóa rạp chiếu phim</w:t>
+      </w:r>
+      <w:bookmarkEnd w:id="18"/>
+    </w:p>
+    <w:p>
+      <w:pPr>
+        <w:rPr>
+          <w:rFonts w:hint="default"/>
+          <w:lang w:val="en-US"/>
+        </w:rPr>
+      </w:pPr>
+      <w:r>
+        <w:drawing>
+          <wp:inline distT="0" distB="0" distL="114300" distR="114300">
+            <wp:extent cx="5270500" cy="2715260"/>
+            <wp:effectExtent l="0" t="0" r="2540" b="12700"/>
+            <wp:docPr id="38" name="Picture 28"/>
+            <wp:cNvGraphicFramePr>
+              <a:graphicFrameLocks xmlns:a="http://schemas.openxmlformats.org/drawingml/2006/main" noChangeAspect="1"/>
+            </wp:cNvGraphicFramePr>
+            <a:graphic xmlns:a="http://schemas.openxmlformats.org/drawingml/2006/main">
+              <a:graphicData uri="http://schemas.openxmlformats.org/drawingml/2006/picture">
+                <pic:pic xmlns:pic="http://schemas.openxmlformats.org/drawingml/2006/picture">
+                  <pic:nvPicPr>
+                    <pic:cNvPr id="38" name="Picture 28"/>
+                    <pic:cNvPicPr>
+                      <a:picLocks noChangeAspect="1"/>
+                    </pic:cNvPicPr>
+                  </pic:nvPicPr>
+                  <pic:blipFill>
+                    <a:blip r:embed="rId22"/>
+                    <a:stretch>
+                      <a:fillRect/>
+                    </a:stretch>
+                  </pic:blipFill>
+                  <pic:spPr>
+                    <a:xfrm>
+                      <a:off x="0" y="0"/>
+                      <a:ext cx="5270500" cy="2715260"/>
+                    </a:xfrm>
+                    <a:prstGeom prst="rect">
+                      <a:avLst/>
+                    </a:prstGeom>
+                    <a:noFill/>
+                    <a:ln>
+                      <a:noFill/>
+                    </a:ln>
+                  </pic:spPr>
+                </pic:pic>
+              </a:graphicData>
+            </a:graphic>
+          </wp:inline>
+        </w:drawing>
+      </w:r>
+    </w:p>
+    <w:p>
+      <w:pPr>
+        <w:pStyle w:val="2"/>
+        <w:numPr>
+          <w:ilvl w:val="0"/>
+          <w:numId w:val="1"/>
+        </w:numPr>
+        <w:bidi w:val="0"/>
+        <w:rPr>
+          <w:rFonts w:hint="default"/>
+          <w:lang w:val="en-US"/>
+        </w:rPr>
+      </w:pPr>
+      <w:bookmarkStart w:id="19" w:name="_Toc28308"/>
+      <w:r>
+        <w:rPr>
+          <w:rFonts w:hint="default"/>
+          <w:lang w:val="en-US"/>
+        </w:rPr>
+        <w:t>Đặc tả chức năng sửa rạp chiếu phim</w:t>
+      </w:r>
+      <w:bookmarkEnd w:id="19"/>
+    </w:p>
+    <w:p>
+      <w:pPr>
+        <w:pStyle w:val="3"/>
+        <w:numPr>
+          <w:ilvl w:val="1"/>
+          <w:numId w:val="1"/>
+        </w:numPr>
+        <w:bidi w:val="0"/>
+        <w:rPr>
+          <w:rFonts w:hint="default"/>
+          <w:lang w:val="en-US"/>
+        </w:rPr>
+      </w:pPr>
+      <w:r>
+        <w:rPr>
+          <w:rFonts w:hint="default"/>
+          <w:lang w:val="en-US"/>
+        </w:rPr>
+        <w:t xml:space="preserve"> </w:t>
+      </w:r>
+      <w:bookmarkStart w:id="20" w:name="_Toc23480"/>
+      <w:r>
+        <w:rPr>
+          <w:rFonts w:hint="default"/>
+          <w:lang w:val="en-US"/>
+        </w:rPr>
+        <w:t>Đặc tả chức năng sửa rạp chiếu phim thành công</w:t>
+      </w:r>
+      <w:bookmarkEnd w:id="20"/>
+    </w:p>
+    <w:p>
+      <w:r>
+        <w:drawing>
+          <wp:inline distT="0" distB="0" distL="114300" distR="114300">
+            <wp:extent cx="5267325" cy="3445510"/>
+            <wp:effectExtent l="0" t="0" r="5715" b="13970"/>
+            <wp:docPr id="28" name="Picture 18"/>
+            <wp:cNvGraphicFramePr>
+              <a:graphicFrameLocks xmlns:a="http://schemas.openxmlformats.org/drawingml/2006/main" noChangeAspect="1"/>
+            </wp:cNvGraphicFramePr>
+            <a:graphic xmlns:a="http://schemas.openxmlformats.org/drawingml/2006/main">
+              <a:graphicData uri="http://schemas.openxmlformats.org/drawingml/2006/picture">
+                <pic:pic xmlns:pic="http://schemas.openxmlformats.org/drawingml/2006/picture">
+                  <pic:nvPicPr>
+                    <pic:cNvPr id="28" name="Picture 18"/>
+                    <pic:cNvPicPr>
+                      <a:picLocks noChangeAspect="1"/>
+                    </pic:cNvPicPr>
+                  </pic:nvPicPr>
+                  <pic:blipFill>
+                    <a:blip r:embed="rId23"/>
+                    <a:stretch>
+                      <a:fillRect/>
+                    </a:stretch>
+                  </pic:blipFill>
+                  <pic:spPr>
+                    <a:xfrm>
+                      <a:off x="0" y="0"/>
+                      <a:ext cx="5267325" cy="3445510"/>
+                    </a:xfrm>
+                    <a:prstGeom prst="rect">
+                      <a:avLst/>
+                    </a:prstGeom>
+                    <a:noFill/>
+                    <a:ln>
+                      <a:noFill/>
+                    </a:ln>
+                  </pic:spPr>
+                </pic:pic>
+              </a:graphicData>
+            </a:graphic>
+          </wp:inline>
+        </w:drawing>
+      </w:r>
+    </w:p>
+    <w:p>
+      <w:pPr>
+        <w:pStyle w:val="3"/>
+        <w:numPr>
+          <w:ilvl w:val="1"/>
+          <w:numId w:val="1"/>
+        </w:numPr>
+        <w:bidi w:val="0"/>
+        <w:rPr>
+          <w:rFonts w:hint="default"/>
+          <w:lang w:val="en-US"/>
+        </w:rPr>
+      </w:pPr>
+      <w:bookmarkStart w:id="21" w:name="_Toc6472"/>
+      <w:r>
+        <w:rPr>
+          <w:rFonts w:hint="default"/>
+          <w:lang w:val="en-US"/>
+        </w:rPr>
+        <w:t>Đặc tả chức năng bấm nút hủy khi sửa rạp chiếu phim</w:t>
+      </w:r>
+      <w:bookmarkEnd w:id="21"/>
+    </w:p>
+    <w:p>
+      <w:r>
+        <w:drawing>
+          <wp:inline distT="0" distB="0" distL="114300" distR="114300">
+            <wp:extent cx="5267325" cy="2927985"/>
+            <wp:effectExtent l="0" t="0" r="5715" b="13335"/>
+            <wp:docPr id="39" name="Picture 29"/>
+            <wp:cNvGraphicFramePr>
+              <a:graphicFrameLocks xmlns:a="http://schemas.openxmlformats.org/drawingml/2006/main" noChangeAspect="1"/>
+            </wp:cNvGraphicFramePr>
+            <a:graphic xmlns:a="http://schemas.openxmlformats.org/drawingml/2006/main">
+              <a:graphicData uri="http://schemas.openxmlformats.org/drawingml/2006/picture">
+                <pic:pic xmlns:pic="http://schemas.openxmlformats.org/drawingml/2006/picture">
+                  <pic:nvPicPr>
+                    <pic:cNvPr id="39" name="Picture 29"/>
+                    <pic:cNvPicPr>
+                      <a:picLocks noChangeAspect="1"/>
+                    </pic:cNvPicPr>
+                  </pic:nvPicPr>
+                  <pic:blipFill>
+                    <a:blip r:embed="rId24"/>
+                    <a:stretch>
+                      <a:fillRect/>
+                    </a:stretch>
+                  </pic:blipFill>
+                  <pic:spPr>
+                    <a:xfrm>
+                      <a:off x="0" y="0"/>
+                      <a:ext cx="5267325" cy="2927985"/>
+                    </a:xfrm>
+                    <a:prstGeom prst="rect">
+                      <a:avLst/>
+                    </a:prstGeom>
+                    <a:noFill/>
+                    <a:ln>
+                      <a:noFill/>
+                    </a:ln>
+                  </pic:spPr>
+                </pic:pic>
+              </a:graphicData>
+            </a:graphic>
+          </wp:inline>
+        </w:drawing>
+      </w:r>
+    </w:p>
+    <w:p>
+      <w:pPr>
+        <w:pStyle w:val="3"/>
+        <w:numPr>
+          <w:ilvl w:val="1"/>
+          <w:numId w:val="1"/>
+        </w:numPr>
+        <w:bidi w:val="0"/>
+        <w:rPr>
+          <w:rFonts w:hint="default"/>
+          <w:lang w:val="en-US"/>
+        </w:rPr>
+      </w:pPr>
+      <w:bookmarkStart w:id="22" w:name="_Toc11471"/>
+      <w:r>
+        <w:rPr>
+          <w:rFonts w:hint="default"/>
+          <w:lang w:val="en-US"/>
+        </w:rPr>
+        <w:t>Đặc tả chức năng sửa rạp chiếu phim thất bại vì thông tin đã tồn tại</w:t>
+      </w:r>
+      <w:bookmarkEnd w:id="22"/>
+    </w:p>
+    <w:p>
+      <w:pPr>
+        <w:rPr>
+          <w:rFonts w:hint="default"/>
+          <w:lang w:val="en-US"/>
+        </w:rPr>
+      </w:pPr>
+      <w:r>
+        <w:drawing>
+          <wp:inline distT="0" distB="0" distL="114300" distR="114300">
+            <wp:extent cx="5271770" cy="3425825"/>
+            <wp:effectExtent l="0" t="0" r="1270" b="3175"/>
+            <wp:docPr id="30" name="Picture 20"/>
+            <wp:cNvGraphicFramePr>
+              <a:graphicFrameLocks xmlns:a="http://schemas.openxmlformats.org/drawingml/2006/main" noChangeAspect="1"/>
+            </wp:cNvGraphicFramePr>
+            <a:graphic xmlns:a="http://schemas.openxmlformats.org/drawingml/2006/main">
+              <a:graphicData uri="http://schemas.openxmlformats.org/drawingml/2006/picture">
+                <pic:pic xmlns:pic="http://schemas.openxmlformats.org/drawingml/2006/picture">
+                  <pic:nvPicPr>
+                    <pic:cNvPr id="30" name="Picture 20"/>
+                    <pic:cNvPicPr>
+                      <a:picLocks noChangeAspect="1"/>
+                    </pic:cNvPicPr>
+                  </pic:nvPicPr>
+                  <pic:blipFill>
+                    <a:blip r:embed="rId25"/>
+                    <a:stretch>
+                      <a:fillRect/>
+                    </a:stretch>
+                  </pic:blipFill>
+                  <pic:spPr>
+                    <a:xfrm>
+                      <a:off x="0" y="0"/>
+                      <a:ext cx="5271770" cy="3425825"/>
+                    </a:xfrm>
+                    <a:prstGeom prst="rect">
+                      <a:avLst/>
+                    </a:prstGeom>
+                    <a:noFill/>
+                    <a:ln>
+                      <a:noFill/>
+                    </a:ln>
+                  </pic:spPr>
+                </pic:pic>
+              </a:graphicData>
+            </a:graphic>
+          </wp:inline>
+        </w:drawing>
+      </w:r>
+    </w:p>
+    <w:p>
+      <w:pPr>
+        <w:numPr>
+          <w:ilvl w:val="0"/>
+          <w:numId w:val="0"/>
+        </w:numPr>
+        <w:ind w:leftChars="0"/>
+      </w:pPr>
+    </w:p>
+    <w:p>
+      <w:pPr>
+        <w:numPr>
+          <w:ilvl w:val="0"/>
+          <w:numId w:val="0"/>
+        </w:numPr>
+        <w:spacing w:after="160" w:line="360" w:lineRule="auto"/>
+      </w:pPr>
+    </w:p>
+    <w:p>
+      <w:pPr>
+        <w:pStyle w:val="2"/>
+        <w:numPr>
+          <w:ilvl w:val="0"/>
+          <w:numId w:val="1"/>
+        </w:numPr>
+        <w:bidi w:val="0"/>
+        <w:rPr>
+          <w:rFonts w:hint="default"/>
+          <w:lang w:val="en-US"/>
+        </w:rPr>
+      </w:pPr>
+      <w:bookmarkStart w:id="23" w:name="_Toc15360"/>
+      <w:r>
+        <w:rPr>
+          <w:rFonts w:hint="default"/>
+          <w:lang w:val="en-US"/>
+        </w:rPr>
+        <w:t>Đặc tả chức năng mở bán suất chiếu</w:t>
+      </w:r>
+      <w:bookmarkEnd w:id="23"/>
+    </w:p>
+    <w:p>
+      <w:pPr>
+        <w:pStyle w:val="3"/>
+        <w:numPr>
+          <w:ilvl w:val="1"/>
+          <w:numId w:val="1"/>
+        </w:numPr>
+        <w:bidi w:val="0"/>
+        <w:rPr>
+          <w:rFonts w:hint="default"/>
+          <w:lang w:val="en-US"/>
+        </w:rPr>
+      </w:pPr>
+      <w:bookmarkStart w:id="24" w:name="_Toc26062"/>
+      <w:r>
+        <w:rPr>
+          <w:rFonts w:hint="default"/>
+          <w:lang w:val="en-US"/>
+        </w:rPr>
+        <w:t>Đặc tả chức năng mở bán suất chiếu thành công</w:t>
+      </w:r>
+      <w:bookmarkEnd w:id="24"/>
+    </w:p>
+    <w:p>
+      <w:pPr>
+        <w:numPr>
+          <w:ilvl w:val="0"/>
+          <w:numId w:val="0"/>
+        </w:numPr>
+        <w:ind w:leftChars="0"/>
+      </w:pPr>
+      <w:r>
+        <w:drawing>
+          <wp:inline distT="0" distB="0" distL="114300" distR="114300">
+            <wp:extent cx="5273040" cy="4982845"/>
+            <wp:effectExtent l="0" t="0" r="0" b="635"/>
+            <wp:docPr id="34" name="Picture 24"/>
+            <wp:cNvGraphicFramePr>
+              <a:graphicFrameLocks xmlns:a="http://schemas.openxmlformats.org/drawingml/2006/main" noChangeAspect="1"/>
+            </wp:cNvGraphicFramePr>
+            <a:graphic xmlns:a="http://schemas.openxmlformats.org/drawingml/2006/main">
+              <a:graphicData uri="http://schemas.openxmlformats.org/drawingml/2006/picture">
+                <pic:pic xmlns:pic="http://schemas.openxmlformats.org/drawingml/2006/picture">
+                  <pic:nvPicPr>
+                    <pic:cNvPr id="34" name="Picture 24"/>
+                    <pic:cNvPicPr>
+                      <a:picLocks noChangeAspect="1"/>
+                    </pic:cNvPicPr>
+                  </pic:nvPicPr>
+                  <pic:blipFill>
+                    <a:blip r:embed="rId26"/>
+                    <a:stretch>
+                      <a:fillRect/>
+                    </a:stretch>
+                  </pic:blipFill>
+                  <pic:spPr>
+                    <a:xfrm>
+                      <a:off x="0" y="0"/>
+                      <a:ext cx="5273040" cy="4982845"/>
+                    </a:xfrm>
+                    <a:prstGeom prst="rect">
+                      <a:avLst/>
+                    </a:prstGeom>
+                    <a:noFill/>
+                    <a:ln>
+                      <a:noFill/>
+                    </a:ln>
+                  </pic:spPr>
+                </pic:pic>
+              </a:graphicData>
+            </a:graphic>
+          </wp:inline>
+        </w:drawing>
+      </w:r>
+    </w:p>
+    <w:p>
+      <w:pPr>
+        <w:pStyle w:val="3"/>
+        <w:numPr>
+          <w:ilvl w:val="1"/>
+          <w:numId w:val="1"/>
+        </w:numPr>
+        <w:bidi w:val="0"/>
+        <w:rPr>
+          <w:rFonts w:hint="default"/>
+          <w:lang w:val="en-US"/>
+        </w:rPr>
+      </w:pPr>
+      <w:bookmarkStart w:id="25" w:name="_Toc1076"/>
+      <w:r>
+        <w:rPr>
+          <w:rFonts w:hint="default"/>
+          <w:lang w:val="en-US"/>
+        </w:rPr>
+        <w:t>Đặc tả chức năng bấm nút hủy khi mở bán suất chiếu</w:t>
+      </w:r>
+      <w:bookmarkEnd w:id="25"/>
+    </w:p>
+    <w:p>
+      <w:r>
+        <w:drawing>
+          <wp:inline distT="0" distB="0" distL="114300" distR="114300">
+            <wp:extent cx="5274310" cy="4326890"/>
+            <wp:effectExtent l="0" t="0" r="13970" b="1270"/>
+            <wp:docPr id="33" name="Picture 23"/>
+            <wp:cNvGraphicFramePr>
+              <a:graphicFrameLocks xmlns:a="http://schemas.openxmlformats.org/drawingml/2006/main" noChangeAspect="1"/>
+            </wp:cNvGraphicFramePr>
+            <a:graphic xmlns:a="http://schemas.openxmlformats.org/drawingml/2006/main">
+              <a:graphicData uri="http://schemas.openxmlformats.org/drawingml/2006/picture">
+                <pic:pic xmlns:pic="http://schemas.openxmlformats.org/drawingml/2006/picture">
+                  <pic:nvPicPr>
+                    <pic:cNvPr id="33" name="Picture 23"/>
+                    <pic:cNvPicPr>
+                      <a:picLocks noChangeAspect="1"/>
+                    </pic:cNvPicPr>
+                  </pic:nvPicPr>
+                  <pic:blipFill>
+                    <a:blip r:embed="rId27"/>
+                    <a:stretch>
+                      <a:fillRect/>
+                    </a:stretch>
+                  </pic:blipFill>
+                  <pic:spPr>
+                    <a:xfrm>
+                      <a:off x="0" y="0"/>
+                      <a:ext cx="5274310" cy="4326890"/>
+                    </a:xfrm>
+                    <a:prstGeom prst="rect">
+                      <a:avLst/>
+                    </a:prstGeom>
+                    <a:noFill/>
+                    <a:ln>
+                      <a:noFill/>
+                    </a:ln>
+                  </pic:spPr>
+                </pic:pic>
+              </a:graphicData>
+            </a:graphic>
+          </wp:inline>
+        </w:drawing>
+      </w:r>
+    </w:p>
+    <w:p>
+      <w:pPr>
+        <w:pStyle w:val="3"/>
+        <w:numPr>
+          <w:ilvl w:val="1"/>
+          <w:numId w:val="1"/>
+        </w:numPr>
+        <w:bidi w:val="0"/>
+        <w:rPr>
+          <w:rFonts w:hint="default"/>
+          <w:lang w:val="en-US"/>
+        </w:rPr>
+      </w:pPr>
+      <w:bookmarkStart w:id="26" w:name="_Toc12224"/>
+      <w:r>
+        <w:rPr>
+          <w:rFonts w:hint="default"/>
+          <w:lang w:val="en-US"/>
+        </w:rPr>
+        <w:t>Đặc tả chức năng bấm nút hủy trên form khi mở bán suất chiếu</w:t>
+      </w:r>
+      <w:bookmarkEnd w:id="26"/>
+    </w:p>
+    <w:p>
+      <w:pPr>
+        <w:rPr>
+          <w:rFonts w:hint="default"/>
+          <w:lang w:val="en-US"/>
+        </w:rPr>
+      </w:pPr>
+      <w:r>
+        <w:drawing>
+          <wp:inline distT="0" distB="0" distL="114300" distR="114300">
+            <wp:extent cx="5267960" cy="4645660"/>
+            <wp:effectExtent l="0" t="0" r="5080" b="2540"/>
+            <wp:docPr id="36" name="Picture 26"/>
+            <wp:cNvGraphicFramePr>
+              <a:graphicFrameLocks xmlns:a="http://schemas.openxmlformats.org/drawingml/2006/main" noChangeAspect="1"/>
+            </wp:cNvGraphicFramePr>
+            <a:graphic xmlns:a="http://schemas.openxmlformats.org/drawingml/2006/main">
+              <a:graphicData uri="http://schemas.openxmlformats.org/drawingml/2006/picture">
+                <pic:pic xmlns:pic="http://schemas.openxmlformats.org/drawingml/2006/picture">
+                  <pic:nvPicPr>
+                    <pic:cNvPr id="36" name="Picture 26"/>
+                    <pic:cNvPicPr>
+                      <a:picLocks noChangeAspect="1"/>
+                    </pic:cNvPicPr>
+                  </pic:nvPicPr>
+                  <pic:blipFill>
+                    <a:blip r:embed="rId28"/>
+                    <a:stretch>
+                      <a:fillRect/>
+                    </a:stretch>
+                  </pic:blipFill>
+                  <pic:spPr>
+                    <a:xfrm>
+                      <a:off x="0" y="0"/>
+                      <a:ext cx="5267960" cy="4645660"/>
+                    </a:xfrm>
+                    <a:prstGeom prst="rect">
+                      <a:avLst/>
+                    </a:prstGeom>
+                    <a:noFill/>
+                    <a:ln>
+                      <a:noFill/>
+                    </a:ln>
+                  </pic:spPr>
+                </pic:pic>
+              </a:graphicData>
+            </a:graphic>
+          </wp:inline>
+        </w:drawing>
+      </w:r>
+    </w:p>
+    <w:p>
+      <w:pPr>
+        <w:pStyle w:val="2"/>
+        <w:numPr>
+          <w:ilvl w:val="0"/>
+          <w:numId w:val="1"/>
+        </w:numPr>
+        <w:bidi w:val="0"/>
+        <w:rPr>
+          <w:rFonts w:hint="default"/>
+          <w:lang w:val="en-US"/>
+        </w:rPr>
+      </w:pPr>
+      <w:bookmarkStart w:id="27" w:name="_Toc19028"/>
+      <w:r>
+        <w:rPr>
+          <w:rFonts w:hint="default"/>
+          <w:lang w:val="en-US"/>
+        </w:rPr>
+        <w:t>Đặc tả chức năng xóa suất chiếu đã lên lịch</w:t>
+      </w:r>
+      <w:bookmarkEnd w:id="27"/>
+    </w:p>
+    <w:p>
+      <w:pPr>
+        <w:pStyle w:val="3"/>
+        <w:numPr>
+          <w:ilvl w:val="1"/>
+          <w:numId w:val="1"/>
+        </w:numPr>
+        <w:bidi w:val="0"/>
+        <w:rPr>
+          <w:rFonts w:hint="default"/>
+          <w:lang w:val="en-US"/>
+        </w:rPr>
+      </w:pPr>
+      <w:r>
+        <w:rPr>
+          <w:rFonts w:hint="default"/>
+          <w:lang w:val="en-US"/>
+        </w:rPr>
+        <w:t xml:space="preserve"> </w:t>
+      </w:r>
+      <w:bookmarkStart w:id="28" w:name="_Toc20130"/>
+      <w:r>
+        <w:rPr>
+          <w:rFonts w:hint="default"/>
+          <w:lang w:val="en-US"/>
+        </w:rPr>
+        <w:t>Đặc tả chức năng xóa suất chiếu đã lên lịch thành công</w:t>
+      </w:r>
+      <w:bookmarkEnd w:id="28"/>
+    </w:p>
+    <w:p>
+      <w:r>
+        <w:drawing>
+          <wp:inline distT="0" distB="0" distL="114300" distR="114300">
+            <wp:extent cx="5274310" cy="3973830"/>
+            <wp:effectExtent l="0" t="0" r="13970" b="3810"/>
+            <wp:docPr id="40" name="Picture 30"/>
+            <wp:cNvGraphicFramePr>
+              <a:graphicFrameLocks xmlns:a="http://schemas.openxmlformats.org/drawingml/2006/main" noChangeAspect="1"/>
+            </wp:cNvGraphicFramePr>
+            <a:graphic xmlns:a="http://schemas.openxmlformats.org/drawingml/2006/main">
+              <a:graphicData uri="http://schemas.openxmlformats.org/drawingml/2006/picture">
+                <pic:pic xmlns:pic="http://schemas.openxmlformats.org/drawingml/2006/picture">
+                  <pic:nvPicPr>
+                    <pic:cNvPr id="40" name="Picture 30"/>
+                    <pic:cNvPicPr>
+                      <a:picLocks noChangeAspect="1"/>
+                    </pic:cNvPicPr>
+                  </pic:nvPicPr>
+                  <pic:blipFill>
+                    <a:blip r:embed="rId29"/>
+                    <a:stretch>
+                      <a:fillRect/>
+                    </a:stretch>
+                  </pic:blipFill>
+                  <pic:spPr>
+                    <a:xfrm>
+                      <a:off x="0" y="0"/>
+                      <a:ext cx="5274310" cy="3973830"/>
+                    </a:xfrm>
+                    <a:prstGeom prst="rect">
+                      <a:avLst/>
+                    </a:prstGeom>
+                    <a:noFill/>
+                    <a:ln>
+                      <a:noFill/>
+                    </a:ln>
+                  </pic:spPr>
+                </pic:pic>
+              </a:graphicData>
+            </a:graphic>
+          </wp:inline>
+        </w:drawing>
+      </w:r>
+    </w:p>
+    <w:p>
+      <w:pPr>
+        <w:pStyle w:val="3"/>
+        <w:numPr>
+          <w:ilvl w:val="1"/>
+          <w:numId w:val="1"/>
+        </w:numPr>
+        <w:bidi w:val="0"/>
+        <w:rPr>
+          <w:rFonts w:hint="default"/>
+          <w:lang w:val="en-US"/>
+        </w:rPr>
+      </w:pPr>
+      <w:bookmarkStart w:id="29" w:name="_Toc648"/>
+      <w:r>
+        <w:rPr>
+          <w:rFonts w:hint="default"/>
+          <w:lang w:val="en-US"/>
+        </w:rPr>
+        <w:t>Đặc tả chức năng bấm nút hủy khi xóa suất chiếu đã lên lịch</w:t>
+      </w:r>
+      <w:bookmarkEnd w:id="29"/>
+    </w:p>
+    <w:p>
+      <w:pPr>
+        <w:rPr>
+          <w:rFonts w:hint="default"/>
+          <w:lang w:val="en-US"/>
+        </w:rPr>
+      </w:pPr>
+      <w:r>
+        <w:drawing>
+          <wp:inline distT="0" distB="0" distL="114300" distR="114300">
+            <wp:extent cx="5267960" cy="3621405"/>
+            <wp:effectExtent l="0" t="0" r="5080" b="5715"/>
+            <wp:docPr id="41" name="Picture 31"/>
+            <wp:cNvGraphicFramePr>
+              <a:graphicFrameLocks xmlns:a="http://schemas.openxmlformats.org/drawingml/2006/main" noChangeAspect="1"/>
+            </wp:cNvGraphicFramePr>
+            <a:graphic xmlns:a="http://schemas.openxmlformats.org/drawingml/2006/main">
+              <a:graphicData uri="http://schemas.openxmlformats.org/drawingml/2006/picture">
+                <pic:pic xmlns:pic="http://schemas.openxmlformats.org/drawingml/2006/picture">
+                  <pic:nvPicPr>
+                    <pic:cNvPr id="41" name="Picture 31"/>
+                    <pic:cNvPicPr>
+                      <a:picLocks noChangeAspect="1"/>
+                    </pic:cNvPicPr>
+                  </pic:nvPicPr>
+                  <pic:blipFill>
+                    <a:blip r:embed="rId30"/>
+                    <a:stretch>
+                      <a:fillRect/>
+                    </a:stretch>
+                  </pic:blipFill>
+                  <pic:spPr>
+                    <a:xfrm>
+                      <a:off x="0" y="0"/>
+                      <a:ext cx="5267960" cy="3621405"/>
+                    </a:xfrm>
+                    <a:prstGeom prst="rect">
+                      <a:avLst/>
+                    </a:prstGeom>
+                    <a:noFill/>
+                    <a:ln>
+                      <a:noFill/>
+                    </a:ln>
+                  </pic:spPr>
+                </pic:pic>
+              </a:graphicData>
+            </a:graphic>
+          </wp:inline>
+        </w:drawing>
+      </w:r>
+    </w:p>
+    <w:p>
+      <w:pPr>
+        <w:pStyle w:val="2"/>
+        <w:numPr>
+          <w:ilvl w:val="0"/>
+          <w:numId w:val="1"/>
+        </w:numPr>
+        <w:bidi w:val="0"/>
+        <w:rPr>
+          <w:rFonts w:hint="default"/>
+          <w:lang w:val="en-US"/>
+        </w:rPr>
+      </w:pPr>
+      <w:bookmarkStart w:id="30" w:name="_Toc128827944"/>
+      <w:bookmarkStart w:id="31" w:name="_Toc11667"/>
+      <w:r>
+        <w:t>Đặc tả chức năng Đặt vé</w:t>
+      </w:r>
+      <w:bookmarkEnd w:id="30"/>
+      <w:bookmarkEnd w:id="31"/>
+    </w:p>
+    <w:p>
+      <w:pPr>
+        <w:pStyle w:val="3"/>
+        <w:numPr>
+          <w:ilvl w:val="1"/>
+          <w:numId w:val="1"/>
+        </w:numPr>
+        <w:bidi w:val="0"/>
+        <w:rPr>
+          <w:rFonts w:hint="default"/>
+          <w:lang w:val="en-US"/>
+        </w:rPr>
+      </w:pPr>
+      <w:bookmarkStart w:id="32" w:name="_Toc31912"/>
+      <w:r>
+        <w:t>Đặc tả chức năng Đặt v</w:t>
+      </w:r>
+      <w:r>
+        <w:rPr>
+          <w:rFonts w:hint="default"/>
+          <w:lang w:val="en-US"/>
+        </w:rPr>
+        <w:t>é thành công</w:t>
+      </w:r>
+      <w:bookmarkEnd w:id="32"/>
+    </w:p>
+    <w:p>
+      <w:pPr>
+        <w:jc w:val="center"/>
+      </w:pPr>
+      <w:r>
+        <w:drawing>
+          <wp:inline distT="0" distB="0" distL="114300" distR="114300">
+            <wp:extent cx="5273040" cy="3340735"/>
+            <wp:effectExtent l="0" t="0" r="0" b="12065"/>
+            <wp:docPr id="49" name="Picture 39"/>
+            <wp:cNvGraphicFramePr>
+              <a:graphicFrameLocks xmlns:a="http://schemas.openxmlformats.org/drawingml/2006/main" noChangeAspect="1"/>
+            </wp:cNvGraphicFramePr>
+            <a:graphic xmlns:a="http://schemas.openxmlformats.org/drawingml/2006/main">
+              <a:graphicData uri="http://schemas.openxmlformats.org/drawingml/2006/picture">
+                <pic:pic xmlns:pic="http://schemas.openxmlformats.org/drawingml/2006/picture">
+                  <pic:nvPicPr>
+                    <pic:cNvPr id="49" name="Picture 39"/>
+                    <pic:cNvPicPr>
+                      <a:picLocks noChangeAspect="1"/>
+                    </pic:cNvPicPr>
+                  </pic:nvPicPr>
+                  <pic:blipFill>
+                    <a:blip r:embed="rId31"/>
+                    <a:stretch>
+                      <a:fillRect/>
+                    </a:stretch>
+                  </pic:blipFill>
+                  <pic:spPr>
+                    <a:xfrm>
+                      <a:off x="0" y="0"/>
+                      <a:ext cx="5273040" cy="3340735"/>
+                    </a:xfrm>
+                    <a:prstGeom prst="rect">
+                      <a:avLst/>
+                    </a:prstGeom>
+                    <a:noFill/>
+                    <a:ln>
+                      <a:noFill/>
+                    </a:ln>
+                  </pic:spPr>
+                </pic:pic>
+              </a:graphicData>
+            </a:graphic>
+          </wp:inline>
+        </w:drawing>
+      </w:r>
+    </w:p>
+    <w:p>
+      <w:pPr>
+        <w:pStyle w:val="3"/>
+        <w:numPr>
+          <w:ilvl w:val="1"/>
+          <w:numId w:val="1"/>
+        </w:numPr>
+        <w:bidi w:val="0"/>
+        <w:rPr>
+          <w:rFonts w:hint="default"/>
+          <w:lang w:val="en-US"/>
+        </w:rPr>
+      </w:pPr>
+      <w:bookmarkStart w:id="33" w:name="_Toc29052"/>
+      <w:r>
+        <w:t>Đặc tả chức năng</w:t>
+      </w:r>
+      <w:r>
+        <w:rPr>
+          <w:rFonts w:hint="default"/>
+          <w:lang w:val="en-US"/>
+        </w:rPr>
+        <w:t xml:space="preserve"> bấm quay về khi</w:t>
+      </w:r>
+      <w:r>
+        <w:t xml:space="preserve"> Đặt v</w:t>
+      </w:r>
+      <w:r>
+        <w:rPr>
+          <w:rFonts w:hint="default"/>
+          <w:lang w:val="en-US"/>
+        </w:rPr>
+        <w:t>é</w:t>
+      </w:r>
+      <w:bookmarkEnd w:id="33"/>
+    </w:p>
+    <w:p>
+      <w:pPr>
+        <w:jc w:val="center"/>
+        <w:rPr>
+          <w:rFonts w:hint="default"/>
+          <w:lang w:val="en-US"/>
+        </w:rPr>
+      </w:pPr>
+      <w:r>
+        <w:drawing>
+          <wp:inline distT="0" distB="0" distL="114300" distR="114300">
+            <wp:extent cx="5268595" cy="3169920"/>
+            <wp:effectExtent l="0" t="0" r="4445" b="0"/>
+            <wp:docPr id="50" name="Picture 40"/>
+            <wp:cNvGraphicFramePr>
+              <a:graphicFrameLocks xmlns:a="http://schemas.openxmlformats.org/drawingml/2006/main" noChangeAspect="1"/>
+            </wp:cNvGraphicFramePr>
+            <a:graphic xmlns:a="http://schemas.openxmlformats.org/drawingml/2006/main">
+              <a:graphicData uri="http://schemas.openxmlformats.org/drawingml/2006/picture">
+                <pic:pic xmlns:pic="http://schemas.openxmlformats.org/drawingml/2006/picture">
+                  <pic:nvPicPr>
+                    <pic:cNvPr id="50" name="Picture 40"/>
+                    <pic:cNvPicPr>
+                      <a:picLocks noChangeAspect="1"/>
+                    </pic:cNvPicPr>
+                  </pic:nvPicPr>
+                  <pic:blipFill>
+                    <a:blip r:embed="rId32"/>
+                    <a:stretch>
+                      <a:fillRect/>
+                    </a:stretch>
+                  </pic:blipFill>
+                  <pic:spPr>
+                    <a:xfrm>
+                      <a:off x="0" y="0"/>
+                      <a:ext cx="5268595" cy="3169920"/>
+                    </a:xfrm>
+                    <a:prstGeom prst="rect">
+                      <a:avLst/>
+                    </a:prstGeom>
+                    <a:noFill/>
+                    <a:ln>
+                      <a:noFill/>
+                    </a:ln>
+                  </pic:spPr>
+                </pic:pic>
+              </a:graphicData>
+            </a:graphic>
+          </wp:inline>
+        </w:drawing>
+      </w:r>
+    </w:p>
+    <w:p>
+      <w:pPr>
+        <w:pStyle w:val="2"/>
+        <w:numPr>
+          <w:ilvl w:val="0"/>
+          <w:numId w:val="1"/>
+        </w:numPr>
+        <w:bidi w:val="0"/>
+        <w:rPr>
+          <w:rFonts w:hint="default"/>
+          <w:lang w:val="en-US"/>
+        </w:rPr>
+      </w:pPr>
+      <w:bookmarkStart w:id="34" w:name="_Toc13500"/>
+      <w:r>
+        <w:rPr>
+          <w:rFonts w:hint="default"/>
+          <w:lang w:val="en-US"/>
+        </w:rPr>
+        <w:t>Đặc tả chức năng thanh toán</w:t>
+      </w:r>
+      <w:bookmarkEnd w:id="34"/>
+    </w:p>
+    <w:p>
+      <w:pPr>
+        <w:pStyle w:val="3"/>
+        <w:numPr>
+          <w:ilvl w:val="1"/>
+          <w:numId w:val="1"/>
+        </w:numPr>
+        <w:bidi w:val="0"/>
+        <w:rPr>
+          <w:rFonts w:hint="default"/>
+          <w:lang w:val="en-US"/>
+        </w:rPr>
+      </w:pPr>
+      <w:r>
+        <w:rPr>
+          <w:rFonts w:hint="default"/>
+          <w:lang w:val="en-US"/>
+        </w:rPr>
+        <w:t xml:space="preserve"> </w:t>
+      </w:r>
+      <w:bookmarkStart w:id="35" w:name="_Toc28149"/>
+      <w:r>
+        <w:rPr>
+          <w:rFonts w:hint="default"/>
+          <w:lang w:val="en-US"/>
+        </w:rPr>
+        <w:t>Đặc tả chức năng thanh toán thành công</w:t>
+      </w:r>
+      <w:bookmarkEnd w:id="35"/>
+    </w:p>
+    <w:p>
+      <w:r>
+        <w:drawing>
+          <wp:inline distT="0" distB="0" distL="114300" distR="114300">
+            <wp:extent cx="5269865" cy="2938145"/>
+            <wp:effectExtent l="0" t="0" r="3175" b="3175"/>
+            <wp:docPr id="44" name="Picture 34"/>
+            <wp:cNvGraphicFramePr>
+              <a:graphicFrameLocks xmlns:a="http://schemas.openxmlformats.org/drawingml/2006/main" noChangeAspect="1"/>
+            </wp:cNvGraphicFramePr>
+            <a:graphic xmlns:a="http://schemas.openxmlformats.org/drawingml/2006/main">
+              <a:graphicData uri="http://schemas.openxmlformats.org/drawingml/2006/picture">
+                <pic:pic xmlns:pic="http://schemas.openxmlformats.org/drawingml/2006/picture">
+                  <pic:nvPicPr>
+                    <pic:cNvPr id="44" name="Picture 34"/>
+                    <pic:cNvPicPr>
+                      <a:picLocks noChangeAspect="1"/>
+                    </pic:cNvPicPr>
+                  </pic:nvPicPr>
+                  <pic:blipFill>
+                    <a:blip r:embed="rId33"/>
+                    <a:stretch>
+                      <a:fillRect/>
+                    </a:stretch>
+                  </pic:blipFill>
+                  <pic:spPr>
+                    <a:xfrm>
+                      <a:off x="0" y="0"/>
+                      <a:ext cx="5269865" cy="2938145"/>
+                    </a:xfrm>
+                    <a:prstGeom prst="rect">
+                      <a:avLst/>
+                    </a:prstGeom>
+                    <a:noFill/>
+                    <a:ln>
+                      <a:noFill/>
+                    </a:ln>
+                  </pic:spPr>
+                </pic:pic>
+              </a:graphicData>
+            </a:graphic>
+          </wp:inline>
+        </w:drawing>
+      </w:r>
+    </w:p>
+    <w:p>
+      <w:pPr>
+        <w:pStyle w:val="3"/>
+        <w:numPr>
+          <w:ilvl w:val="1"/>
+          <w:numId w:val="1"/>
+        </w:numPr>
+        <w:bidi w:val="0"/>
+        <w:rPr>
+          <w:rFonts w:hint="default"/>
+          <w:lang w:val="en-US"/>
+        </w:rPr>
+      </w:pPr>
+      <w:bookmarkStart w:id="36" w:name="_Toc16586"/>
+      <w:r>
+        <w:rPr>
+          <w:rFonts w:hint="default"/>
+          <w:lang w:val="en-US"/>
+        </w:rPr>
+        <w:t>Đặc tả chức năng bấm hủy vé khi thanh toán</w:t>
+      </w:r>
+      <w:bookmarkEnd w:id="36"/>
+    </w:p>
+    <w:p>
+      <w:pPr>
+        <w:jc w:val="center"/>
+      </w:pPr>
+      <w:r>
+        <w:drawing>
+          <wp:inline distT="0" distB="0" distL="114300" distR="114300">
+            <wp:extent cx="5266055" cy="2568575"/>
+            <wp:effectExtent l="0" t="0" r="6985" b="6985"/>
+            <wp:docPr id="8" name="Picture 8"/>
+            <wp:cNvGraphicFramePr>
+              <a:graphicFrameLocks xmlns:a="http://schemas.openxmlformats.org/drawingml/2006/main" noChangeAspect="1"/>
+            </wp:cNvGraphicFramePr>
+            <a:graphic xmlns:a="http://schemas.openxmlformats.org/drawingml/2006/main">
+              <a:graphicData uri="http://schemas.openxmlformats.org/drawingml/2006/picture">
+                <pic:pic xmlns:pic="http://schemas.openxmlformats.org/drawingml/2006/picture">
+                  <pic:nvPicPr>
+                    <pic:cNvPr id="8" name="Picture 8"/>
+                    <pic:cNvPicPr>
+                      <a:picLocks noChangeAspect="1"/>
+                    </pic:cNvPicPr>
+                  </pic:nvPicPr>
+                  <pic:blipFill>
+                    <a:blip r:embed="rId34"/>
+                    <a:stretch>
+                      <a:fillRect/>
+                    </a:stretch>
+                  </pic:blipFill>
+                  <pic:spPr>
+                    <a:xfrm>
+                      <a:off x="0" y="0"/>
+                      <a:ext cx="5266055" cy="2568575"/>
+                    </a:xfrm>
+                    <a:prstGeom prst="rect">
+                      <a:avLst/>
+                    </a:prstGeom>
+                    <a:noFill/>
+                    <a:ln>
+                      <a:noFill/>
+                    </a:ln>
+                  </pic:spPr>
+                </pic:pic>
+              </a:graphicData>
+            </a:graphic>
+          </wp:inline>
+        </w:drawing>
+      </w:r>
+    </w:p>
+    <w:p>
+      <w:pPr>
+        <w:pStyle w:val="3"/>
+        <w:numPr>
+          <w:ilvl w:val="1"/>
+          <w:numId w:val="1"/>
+        </w:numPr>
+        <w:bidi w:val="0"/>
+        <w:rPr>
+          <w:rFonts w:hint="default"/>
+          <w:lang w:val="en-US"/>
+        </w:rPr>
+      </w:pPr>
+      <w:bookmarkStart w:id="37" w:name="_Toc30333"/>
+      <w:r>
+        <w:rPr>
+          <w:rFonts w:hint="default"/>
+          <w:lang w:val="en-US"/>
+        </w:rPr>
+        <w:t>Đặc tả chức năng thanh toán bằng QR Code</w:t>
+      </w:r>
+      <w:bookmarkEnd w:id="37"/>
+    </w:p>
+    <w:p>
+      <w:pPr>
+        <w:jc w:val="center"/>
+        <w:rPr>
+          <w:rFonts w:hint="default"/>
+          <w:lang w:val="en-US"/>
+        </w:rPr>
+      </w:pPr>
+      <w:r>
+        <w:drawing>
+          <wp:inline distT="0" distB="0" distL="114300" distR="114300">
+            <wp:extent cx="5269230" cy="3253740"/>
+            <wp:effectExtent l="0" t="0" r="3810" b="7620"/>
+            <wp:docPr id="11" name="Picture 10"/>
+            <wp:cNvGraphicFramePr>
+              <a:graphicFrameLocks xmlns:a="http://schemas.openxmlformats.org/drawingml/2006/main" noChangeAspect="1"/>
+            </wp:cNvGraphicFramePr>
+            <a:graphic xmlns:a="http://schemas.openxmlformats.org/drawingml/2006/main">
+              <a:graphicData uri="http://schemas.openxmlformats.org/drawingml/2006/picture">
+                <pic:pic xmlns:pic="http://schemas.openxmlformats.org/drawingml/2006/picture">
+                  <pic:nvPicPr>
+                    <pic:cNvPr id="11" name="Picture 10"/>
+                    <pic:cNvPicPr>
+                      <a:picLocks noChangeAspect="1"/>
+                    </pic:cNvPicPr>
+                  </pic:nvPicPr>
+                  <pic:blipFill>
+                    <a:blip r:embed="rId35"/>
+                    <a:stretch>
+                      <a:fillRect/>
+                    </a:stretch>
+                  </pic:blipFill>
+                  <pic:spPr>
+                    <a:xfrm>
+                      <a:off x="0" y="0"/>
+                      <a:ext cx="5269230" cy="3253740"/>
+                    </a:xfrm>
+                    <a:prstGeom prst="rect">
+                      <a:avLst/>
+                    </a:prstGeom>
+                    <a:noFill/>
+                    <a:ln>
+                      <a:noFill/>
+                    </a:ln>
+                  </pic:spPr>
+                </pic:pic>
+              </a:graphicData>
+            </a:graphic>
+          </wp:inline>
+        </w:drawing>
+      </w:r>
+      <w:bookmarkStart w:id="38" w:name="_GoBack"/>
+      <w:bookmarkEnd w:id="38"/>
+    </w:p>
+    <w:p>
+      <w:pPr>
+        <w:rPr>
+          <w:rFonts w:hint="default"/>
+          <w:lang w:val="en-US"/>
+        </w:rPr>
+      </w:pPr>
     </w:p>
     <w:p>
       <w:pPr>
@@ -1772,7 +5162,7 @@
 <w:ftr xmlns:wpc="http://schemas.microsoft.com/office/word/2010/wordprocessingCanvas" xmlns:mc="http://schemas.openxmlformats.org/markup-compatibility/2006" xmlns:o="urn:schemas-microsoft-com:office:office" xmlns:r="http://schemas.openxmlformats.org/officeDocument/2006/relationships" xmlns:m="http://schemas.openxmlformats.org/officeDocument/2006/math" xmlns:v="urn:schemas-microsoft-com:vml" xmlns:wp14="http://schemas.microsoft.com/office/word/2010/wordprocessingDrawing" xmlns:wp="http://schemas.openxmlformats.org/drawingml/2006/wordprocessingDrawing" xmlns:w10="urn:schemas-microsoft-com:office:word" xmlns:w="http://schemas.openxmlformats.org/wordprocessingml/2006/main" xmlns:w14="http://schemas.microsoft.com/office/word/2010/wordml" xmlns:w15="http://schemas.microsoft.com/office/word/2012/wordml" xmlns:wpg="http://schemas.microsoft.com/office/word/2010/wordprocessingGroup" xmlns:wpi="http://schemas.microsoft.com/office/word/2010/wordprocessingInk" xmlns:wne="http://schemas.microsoft.com/office/word/2006/wordml" xmlns:wps="http://schemas.microsoft.com/office/word/2010/wordprocessingShape" xmlns:wpsCustomData="http://www.wps.cn/officeDocument/2013/wpsCustomData" mc:Ignorable="w14 w15 wp14">
   <w:p>
     <w:pPr>
-      <w:pStyle w:val="5"/>
+      <w:pStyle w:val="6"/>
     </w:pPr>
   </w:p>
 </w:ftr>
@@ -1782,7 +5172,7 @@
 <w:ftr xmlns:wpc="http://schemas.microsoft.com/office/word/2010/wordprocessingCanvas" xmlns:mc="http://schemas.openxmlformats.org/markup-compatibility/2006" xmlns:o="urn:schemas-microsoft-com:office:office" xmlns:r="http://schemas.openxmlformats.org/officeDocument/2006/relationships" xmlns:m="http://schemas.openxmlformats.org/officeDocument/2006/math" xmlns:v="urn:schemas-microsoft-com:vml" xmlns:wp14="http://schemas.microsoft.com/office/word/2010/wordprocessingDrawing" xmlns:wp="http://schemas.openxmlformats.org/drawingml/2006/wordprocessingDrawing" xmlns:w10="urn:schemas-microsoft-com:office:word" xmlns:w="http://schemas.openxmlformats.org/wordprocessingml/2006/main" xmlns:w14="http://schemas.microsoft.com/office/word/2010/wordml" xmlns:w15="http://schemas.microsoft.com/office/word/2012/wordml" xmlns:wpg="http://schemas.microsoft.com/office/word/2010/wordprocessingGroup" xmlns:wpi="http://schemas.microsoft.com/office/word/2010/wordprocessingInk" xmlns:wne="http://schemas.microsoft.com/office/word/2006/wordml" xmlns:wps="http://schemas.microsoft.com/office/word/2010/wordprocessingShape" xmlns:wpsCustomData="http://www.wps.cn/officeDocument/2013/wpsCustomData" mc:Ignorable="w14 w15 wp14">
   <w:p>
     <w:pPr>
-      <w:pStyle w:val="5"/>
+      <w:pStyle w:val="6"/>
     </w:pPr>
     <w:r>
       <w:rPr>
@@ -1839,7 +5229,7 @@
                       <w:txbxContent>
                         <w:p>
                           <w:pPr>
-                            <w:pStyle w:val="5"/>
+                            <w:pStyle w:val="6"/>
                           </w:pPr>
                           <w:r>
                             <w:fldChar w:fldCharType="begin"/>
@@ -1879,7 +5269,7 @@
                 <w:txbxContent>
                   <w:p>
                     <w:pPr>
-                      <w:pStyle w:val="5"/>
+                      <w:pStyle w:val="6"/>
                     </w:pPr>
                     <w:r>
                       <w:fldChar w:fldCharType="begin"/>
@@ -1912,7 +5302,7 @@
 <w:ftr xmlns:wpc="http://schemas.microsoft.com/office/word/2010/wordprocessingCanvas" xmlns:mc="http://schemas.openxmlformats.org/markup-compatibility/2006" xmlns:o="urn:schemas-microsoft-com:office:office" xmlns:r="http://schemas.openxmlformats.org/officeDocument/2006/relationships" xmlns:m="http://schemas.openxmlformats.org/officeDocument/2006/math" xmlns:v="urn:schemas-microsoft-com:vml" xmlns:wp14="http://schemas.microsoft.com/office/word/2010/wordprocessingDrawing" xmlns:wp="http://schemas.openxmlformats.org/drawingml/2006/wordprocessingDrawing" xmlns:w10="urn:schemas-microsoft-com:office:word" xmlns:w="http://schemas.openxmlformats.org/wordprocessingml/2006/main" xmlns:w14="http://schemas.microsoft.com/office/word/2010/wordml" xmlns:w15="http://schemas.microsoft.com/office/word/2012/wordml" xmlns:wpg="http://schemas.microsoft.com/office/word/2010/wordprocessingGroup" xmlns:wpi="http://schemas.microsoft.com/office/word/2010/wordprocessingInk" xmlns:wne="http://schemas.microsoft.com/office/word/2006/wordml" xmlns:wps="http://schemas.microsoft.com/office/word/2010/wordprocessingShape" xmlns:wpsCustomData="http://www.wps.cn/officeDocument/2013/wpsCustomData" mc:Ignorable="w14 w15 wp14">
   <w:p>
     <w:pPr>
-      <w:pStyle w:val="5"/>
+      <w:pStyle w:val="6"/>
     </w:pPr>
     <w:r>
       <w:rPr>
@@ -1969,7 +5359,7 @@
                       <w:txbxContent>
                         <w:p>
                           <w:pPr>
-                            <w:pStyle w:val="5"/>
+                            <w:pStyle w:val="6"/>
                           </w:pPr>
                           <w:r>
                             <w:fldChar w:fldCharType="begin"/>
@@ -2009,7 +5399,7 @@
                 <w:txbxContent>
                   <w:p>
                     <w:pPr>
-                      <w:pStyle w:val="5"/>
+                      <w:pStyle w:val="6"/>
                     </w:pPr>
                     <w:r>
                       <w:fldChar w:fldCharType="begin"/>
@@ -2067,7 +5457,7 @@
 <w:numbering xmlns:wpc="http://schemas.microsoft.com/office/word/2010/wordprocessingCanvas" xmlns:mc="http://schemas.openxmlformats.org/markup-compatibility/2006" xmlns:o="urn:schemas-microsoft-com:office:office" xmlns:r="http://schemas.openxmlformats.org/officeDocument/2006/relationships" xmlns:m="http://schemas.openxmlformats.org/officeDocument/2006/math" xmlns:v="urn:schemas-microsoft-com:vml" xmlns:wp14="http://schemas.microsoft.com/office/word/2010/wordprocessingDrawing" xmlns:wp="http://schemas.openxmlformats.org/drawingml/2006/wordprocessingDrawing" xmlns:w10="urn:schemas-microsoft-com:office:word" xmlns:w="http://schemas.openxmlformats.org/wordprocessingml/2006/main" xmlns:w14="http://schemas.microsoft.com/office/word/2010/wordml" xmlns:wpg="http://schemas.microsoft.com/office/word/2010/wordprocessingGroup" xmlns:wpi="http://schemas.microsoft.com/office/word/2010/wordprocessingInk" xmlns:wne="http://schemas.microsoft.com/office/word/2006/wordml" xmlns:wps="http://schemas.microsoft.com/office/word/2010/wordprocessingShape" xmlns:wpsCustomData="http://www.wps.cn/officeDocument/2013/wpsCustomData" mc:Ignorable="w14 wp14">
   <w:abstractNum w:abstractNumId="0">
     <w:nsid w:val="DE6BD532"/>
-    <w:multiLevelType w:val="singleLevel"/>
+    <w:multiLevelType w:val="multilevel"/>
     <w:tmpl w:val="DE6BD532"/>
     <w:lvl w:ilvl="0" w:tentative="0">
       <w:start w:val="1"/>
@@ -2075,6 +5465,110 @@
       <w:suff w:val="space"/>
       <w:lvlText w:val="%1."/>
       <w:lvlJc w:val="left"/>
+    </w:lvl>
+    <w:lvl w:ilvl="1" w:tentative="0">
+      <w:start w:val="1"/>
+      <w:numFmt w:val="decimal"/>
+      <w:suff w:val="space"/>
+      <w:lvlText w:val="%1.%2."/>
+      <w:lvlJc w:val="left"/>
+      <w:pPr>
+        <w:ind w:left="0" w:leftChars="0" w:firstLine="0" w:firstLineChars="0"/>
+      </w:pPr>
+      <w:rPr>
+        <w:rFonts w:hint="default"/>
+      </w:rPr>
+    </w:lvl>
+    <w:lvl w:ilvl="2" w:tentative="0">
+      <w:start w:val="1"/>
+      <w:numFmt w:val="decimal"/>
+      <w:suff w:val="space"/>
+      <w:lvlText w:val="%1.%2.%3."/>
+      <w:lvlJc w:val="left"/>
+      <w:pPr>
+        <w:ind w:left="0" w:leftChars="0" w:firstLine="0" w:firstLineChars="0"/>
+      </w:pPr>
+      <w:rPr>
+        <w:rFonts w:hint="default"/>
+      </w:rPr>
+    </w:lvl>
+    <w:lvl w:ilvl="3" w:tentative="0">
+      <w:start w:val="1"/>
+      <w:numFmt w:val="decimal"/>
+      <w:suff w:val="space"/>
+      <w:lvlText w:val="%1.%2.%3.%4."/>
+      <w:lvlJc w:val="left"/>
+      <w:pPr>
+        <w:ind w:left="0" w:leftChars="0" w:firstLine="0" w:firstLineChars="0"/>
+      </w:pPr>
+      <w:rPr>
+        <w:rFonts w:hint="default"/>
+      </w:rPr>
+    </w:lvl>
+    <w:lvl w:ilvl="4" w:tentative="0">
+      <w:start w:val="1"/>
+      <w:numFmt w:val="decimal"/>
+      <w:suff w:val="space"/>
+      <w:lvlText w:val="%1.%2.%3.%4.%5."/>
+      <w:lvlJc w:val="left"/>
+      <w:pPr>
+        <w:ind w:left="0" w:leftChars="0" w:firstLine="0" w:firstLineChars="0"/>
+      </w:pPr>
+      <w:rPr>
+        <w:rFonts w:hint="default"/>
+      </w:rPr>
+    </w:lvl>
+    <w:lvl w:ilvl="5" w:tentative="0">
+      <w:start w:val="1"/>
+      <w:numFmt w:val="decimal"/>
+      <w:suff w:val="space"/>
+      <w:lvlText w:val="%1.%2.%3.%4.%5.%6."/>
+      <w:lvlJc w:val="left"/>
+      <w:pPr>
+        <w:ind w:left="0" w:leftChars="0" w:firstLine="0" w:firstLineChars="0"/>
+      </w:pPr>
+      <w:rPr>
+        <w:rFonts w:hint="default"/>
+      </w:rPr>
+    </w:lvl>
+    <w:lvl w:ilvl="6" w:tentative="0">
+      <w:start w:val="1"/>
+      <w:numFmt w:val="decimal"/>
+      <w:suff w:val="space"/>
+      <w:lvlText w:val="%1.%2.%3.%4.%5.%6.%7."/>
+      <w:lvlJc w:val="left"/>
+      <w:pPr>
+        <w:ind w:left="0" w:leftChars="0" w:firstLine="0" w:firstLineChars="0"/>
+      </w:pPr>
+      <w:rPr>
+        <w:rFonts w:hint="default"/>
+      </w:rPr>
+    </w:lvl>
+    <w:lvl w:ilvl="7" w:tentative="0">
+      <w:start w:val="1"/>
+      <w:numFmt w:val="decimal"/>
+      <w:suff w:val="space"/>
+      <w:lvlText w:val="%1.%2.%3.%4.%5.%6.%7.%8."/>
+      <w:lvlJc w:val="left"/>
+      <w:pPr>
+        <w:ind w:left="0" w:leftChars="0" w:firstLine="0" w:firstLineChars="0"/>
+      </w:pPr>
+      <w:rPr>
+        <w:rFonts w:hint="default"/>
+      </w:rPr>
+    </w:lvl>
+    <w:lvl w:ilvl="8" w:tentative="0">
+      <w:start w:val="1"/>
+      <w:numFmt w:val="decimal"/>
+      <w:suff w:val="space"/>
+      <w:lvlText w:val="%1.%2.%3.%4.%5.%6.%7.%8.%9."/>
+      <w:lvlJc w:val="left"/>
+      <w:pPr>
+        <w:ind w:left="0" w:leftChars="0" w:firstLine="0" w:firstLineChars="0"/>
+      </w:pPr>
+      <w:rPr>
+        <w:rFonts w:hint="default"/>
+      </w:rPr>
     </w:lvl>
   </w:abstractNum>
   <w:num w:numId="1">
@@ -2114,7 +5608,7 @@
     <w:lsdException w:unhideWhenUsed="0" w:uiPriority="0" w:semiHidden="0" w:name="index 8"/>
     <w:lsdException w:unhideWhenUsed="0" w:uiPriority="0" w:semiHidden="0" w:name="index 9"/>
     <w:lsdException w:qFormat="1" w:unhideWhenUsed="0" w:uiPriority="0" w:semiHidden="0" w:name="toc 1"/>
-    <w:lsdException w:unhideWhenUsed="0" w:uiPriority="0" w:semiHidden="0" w:name="toc 2"/>
+    <w:lsdException w:qFormat="1" w:unhideWhenUsed="0" w:uiPriority="0" w:semiHidden="0" w:name="toc 2"/>
     <w:lsdException w:unhideWhenUsed="0" w:uiPriority="0" w:semiHidden="0" w:name="toc 3"/>
     <w:lsdException w:unhideWhenUsed="0" w:uiPriority="0" w:semiHidden="0" w:name="toc 4"/>
     <w:lsdException w:unhideWhenUsed="0" w:uiPriority="0" w:semiHidden="0" w:name="toc 5"/>
@@ -2373,17 +5867,37 @@
       <w:b/>
       <w:bCs/>
       <w:kern w:val="44"/>
-      <w:sz w:val="28"/>
       <w:szCs w:val="44"/>
     </w:rPr>
   </w:style>
-  <w:style w:type="character" w:default="1" w:styleId="3">
+  <w:style w:type="paragraph" w:styleId="3">
+    <w:name w:val="heading 2"/>
+    <w:basedOn w:val="1"/>
+    <w:next w:val="1"/>
+    <w:unhideWhenUsed/>
+    <w:qFormat/>
+    <w:uiPriority w:val="9"/>
+    <w:pPr>
+      <w:keepNext/>
+      <w:keepLines/>
+      <w:spacing w:before="260" w:after="260" w:line="360" w:lineRule="auto"/>
+      <w:jc w:val="both"/>
+      <w:outlineLvl w:val="1"/>
+    </w:pPr>
+    <w:rPr>
+      <w:b/>
+      <w:bCs/>
+      <w:sz w:val="28"/>
+      <w:szCs w:val="32"/>
+    </w:rPr>
+  </w:style>
+  <w:style w:type="character" w:default="1" w:styleId="4">
     <w:name w:val="Default Paragraph Font"/>
     <w:semiHidden/>
     <w:qFormat/>
     <w:uiPriority w:val="0"/>
   </w:style>
-  <w:style w:type="table" w:default="1" w:styleId="4">
+  <w:style w:type="table" w:default="1" w:styleId="5">
     <w:name w:val="Normal Table"/>
     <w:semiHidden/>
     <w:qFormat/>
@@ -2397,7 +5911,7 @@
       </w:tblCellMar>
     </w:tblPr>
   </w:style>
-  <w:style w:type="paragraph" w:styleId="5">
+  <w:style w:type="paragraph" w:styleId="6">
     <w:name w:val="footer"/>
     <w:basedOn w:val="1"/>
     <w:qFormat/>
@@ -2415,7 +5929,7 @@
       <w:szCs w:val="18"/>
     </w:rPr>
   </w:style>
-  <w:style w:type="paragraph" w:styleId="6">
+  <w:style w:type="paragraph" w:styleId="7">
     <w:name w:val="header"/>
     <w:basedOn w:val="1"/>
     <w:qFormat/>
@@ -2432,9 +5946,9 @@
       <w:szCs w:val="18"/>
     </w:rPr>
   </w:style>
-  <w:style w:type="table" w:styleId="7">
+  <w:style w:type="table" w:styleId="8">
     <w:name w:val="Table Grid"/>
-    <w:basedOn w:val="4"/>
+    <w:basedOn w:val="5"/>
     <w:qFormat/>
     <w:uiPriority w:val="39"/>
     <w:pPr>
@@ -2451,14 +5965,24 @@
       </w:tblBorders>
     </w:tblPr>
   </w:style>
-  <w:style w:type="paragraph" w:styleId="8">
+  <w:style w:type="paragraph" w:styleId="9">
     <w:name w:val="toc 1"/>
     <w:basedOn w:val="1"/>
     <w:next w:val="1"/>
     <w:qFormat/>
     <w:uiPriority w:val="0"/>
   </w:style>
-  <w:style w:type="paragraph" w:customStyle="1" w:styleId="9">
+  <w:style w:type="paragraph" w:styleId="10">
+    <w:name w:val="toc 2"/>
+    <w:basedOn w:val="1"/>
+    <w:next w:val="1"/>
+    <w:qFormat/>
+    <w:uiPriority w:val="0"/>
+    <w:pPr>
+      <w:ind w:left="420" w:leftChars="200"/>
+    </w:pPr>
+  </w:style>
+  <w:style w:type="paragraph" w:customStyle="1" w:styleId="11">
     <w:name w:val="WPSOffice手动目录 1"/>
     <w:qFormat/>
     <w:uiPriority w:val="0"/>

</xml_diff>